<commit_message>
Added Encoder and Mufta
</commit_message>
<xml_diff>
--- a/Подключение периферии микроконтроллера на стенде ЭГУРМ.docx
+++ b/Подключение периферии микроконтроллера на стенде ЭГУРМ.docx
@@ -53,17 +53,17 @@
     <w:tbl>
       <w:tblPr>
         <w:tblStyle w:val="a3"/>
-        <w:tblW w:w="10409" w:type="dxa"/>
+        <w:tblW w:w="10480" w:type="dxa"/>
         <w:tblInd w:w="-176" w:type="dxa"/>
         <w:tblLayout w:type="fixed"/>
         <w:tblLook w:val="04A0" w:firstRow="1" w:lastRow="0" w:firstColumn="1" w:lastColumn="0" w:noHBand="0" w:noVBand="1"/>
       </w:tblPr>
       <w:tblGrid>
         <w:gridCol w:w="469"/>
-        <w:gridCol w:w="2225"/>
-        <w:gridCol w:w="1853"/>
+        <w:gridCol w:w="2934"/>
+        <w:gridCol w:w="1559"/>
         <w:gridCol w:w="2126"/>
-        <w:gridCol w:w="1336"/>
+        <w:gridCol w:w="992"/>
         <w:gridCol w:w="1205"/>
         <w:gridCol w:w="1195"/>
       </w:tblGrid>
@@ -86,7 +86,7 @@
         </w:tc>
         <w:tc>
           <w:tcPr>
-            <w:tcW w:w="2225" w:type="dxa"/>
+            <w:tcW w:w="2934" w:type="dxa"/>
             <w:tcBorders>
               <w:bottom w:val="single" w:sz="12" w:space="0" w:color="auto"/>
             </w:tcBorders>
@@ -113,7 +113,7 @@
         </w:tc>
         <w:tc>
           <w:tcPr>
-            <w:tcW w:w="1853" w:type="dxa"/>
+            <w:tcW w:w="1559" w:type="dxa"/>
             <w:tcBorders>
               <w:bottom w:val="single" w:sz="12" w:space="0" w:color="auto"/>
             </w:tcBorders>
@@ -167,7 +167,7 @@
         </w:tc>
         <w:tc>
           <w:tcPr>
-            <w:tcW w:w="1336" w:type="dxa"/>
+            <w:tcW w:w="992" w:type="dxa"/>
             <w:tcBorders>
               <w:bottom w:val="single" w:sz="12" w:space="0" w:color="auto"/>
             </w:tcBorders>
@@ -314,13 +314,14 @@
         </w:tc>
         <w:tc>
           <w:tcPr>
-            <w:tcW w:w="2225" w:type="dxa"/>
+            <w:tcW w:w="2934" w:type="dxa"/>
             <w:tcBorders>
               <w:top w:val="single" w:sz="12" w:space="0" w:color="auto"/>
               <w:left w:val="single" w:sz="12" w:space="0" w:color="auto"/>
               <w:bottom w:val="single" w:sz="6" w:space="0" w:color="auto"/>
               <w:right w:val="single" w:sz="6" w:space="0" w:color="auto"/>
             </w:tcBorders>
+            <w:shd w:val="clear" w:color="auto" w:fill="92D050"/>
           </w:tcPr>
           <w:p>
             <w:pPr>
@@ -345,13 +346,14 @@
         </w:tc>
         <w:tc>
           <w:tcPr>
-            <w:tcW w:w="1853" w:type="dxa"/>
+            <w:tcW w:w="1559" w:type="dxa"/>
             <w:tcBorders>
               <w:top w:val="single" w:sz="12" w:space="0" w:color="auto"/>
               <w:left w:val="single" w:sz="6" w:space="0" w:color="auto"/>
               <w:bottom w:val="single" w:sz="6" w:space="0" w:color="auto"/>
               <w:right w:val="single" w:sz="6" w:space="0" w:color="auto"/>
             </w:tcBorders>
+            <w:shd w:val="clear" w:color="auto" w:fill="92D050"/>
           </w:tcPr>
           <w:p>
             <w:pPr>
@@ -383,6 +385,7 @@
               <w:bottom w:val="single" w:sz="6" w:space="0" w:color="auto"/>
               <w:right w:val="single" w:sz="6" w:space="0" w:color="auto"/>
             </w:tcBorders>
+            <w:shd w:val="clear" w:color="auto" w:fill="92D050"/>
           </w:tcPr>
           <w:p>
             <w:pPr>
@@ -407,13 +410,14 @@
         </w:tc>
         <w:tc>
           <w:tcPr>
-            <w:tcW w:w="1336" w:type="dxa"/>
+            <w:tcW w:w="992" w:type="dxa"/>
             <w:tcBorders>
               <w:top w:val="single" w:sz="12" w:space="0" w:color="auto"/>
               <w:left w:val="single" w:sz="6" w:space="0" w:color="auto"/>
               <w:bottom w:val="single" w:sz="6" w:space="0" w:color="auto"/>
               <w:right w:val="single" w:sz="6" w:space="0" w:color="auto"/>
             </w:tcBorders>
+            <w:shd w:val="clear" w:color="auto" w:fill="92D050"/>
           </w:tcPr>
           <w:p>
             <w:pPr>
@@ -445,6 +449,7 @@
               <w:bottom w:val="single" w:sz="6" w:space="0" w:color="auto"/>
               <w:right w:val="single" w:sz="6" w:space="0" w:color="auto"/>
             </w:tcBorders>
+            <w:shd w:val="clear" w:color="auto" w:fill="92D050"/>
           </w:tcPr>
           <w:p>
             <w:pPr>
@@ -476,6 +481,7 @@
               <w:bottom w:val="single" w:sz="6" w:space="0" w:color="auto"/>
               <w:right w:val="single" w:sz="12" w:space="0" w:color="auto"/>
             </w:tcBorders>
+            <w:shd w:val="clear" w:color="auto" w:fill="92D050"/>
           </w:tcPr>
           <w:p>
             <w:pPr>
@@ -531,7 +537,7 @@
         </w:tc>
         <w:tc>
           <w:tcPr>
-            <w:tcW w:w="2225" w:type="dxa"/>
+            <w:tcW w:w="2934" w:type="dxa"/>
             <w:tcBorders>
               <w:top w:val="single" w:sz="6" w:space="0" w:color="auto"/>
               <w:left w:val="single" w:sz="12" w:space="0" w:color="auto"/>
@@ -570,7 +576,7 @@
         </w:tc>
         <w:tc>
           <w:tcPr>
-            <w:tcW w:w="1853" w:type="dxa"/>
+            <w:tcW w:w="1559" w:type="dxa"/>
             <w:tcBorders>
               <w:top w:val="single" w:sz="6" w:space="0" w:color="auto"/>
               <w:left w:val="single" w:sz="6" w:space="0" w:color="auto"/>
@@ -634,7 +640,7 @@
         </w:tc>
         <w:tc>
           <w:tcPr>
-            <w:tcW w:w="1336" w:type="dxa"/>
+            <w:tcW w:w="992" w:type="dxa"/>
             <w:tcBorders>
               <w:top w:val="single" w:sz="6" w:space="0" w:color="auto"/>
               <w:left w:val="single" w:sz="6" w:space="0" w:color="auto"/>
@@ -771,7 +777,7 @@
         </w:tc>
         <w:tc>
           <w:tcPr>
-            <w:tcW w:w="2225" w:type="dxa"/>
+            <w:tcW w:w="2934" w:type="dxa"/>
             <w:tcBorders>
               <w:top w:val="single" w:sz="6" w:space="0" w:color="auto"/>
               <w:left w:val="single" w:sz="12" w:space="0" w:color="auto"/>
@@ -805,7 +811,7 @@
         </w:tc>
         <w:tc>
           <w:tcPr>
-            <w:tcW w:w="1853" w:type="dxa"/>
+            <w:tcW w:w="1559" w:type="dxa"/>
             <w:tcBorders>
               <w:top w:val="single" w:sz="6" w:space="0" w:color="auto"/>
               <w:left w:val="single" w:sz="6" w:space="0" w:color="auto"/>
@@ -868,7 +874,7 @@
         </w:tc>
         <w:tc>
           <w:tcPr>
-            <w:tcW w:w="1336" w:type="dxa"/>
+            <w:tcW w:w="992" w:type="dxa"/>
             <w:tcBorders>
               <w:top w:val="single" w:sz="6" w:space="0" w:color="auto"/>
               <w:left w:val="single" w:sz="6" w:space="0" w:color="auto"/>
@@ -1005,13 +1011,14 @@
         </w:tc>
         <w:tc>
           <w:tcPr>
-            <w:tcW w:w="2225" w:type="dxa"/>
+            <w:tcW w:w="2934" w:type="dxa"/>
             <w:tcBorders>
               <w:top w:val="single" w:sz="12" w:space="0" w:color="auto"/>
               <w:left w:val="single" w:sz="12" w:space="0" w:color="auto"/>
               <w:bottom w:val="single" w:sz="12" w:space="0" w:color="auto"/>
               <w:right w:val="single" w:sz="6" w:space="0" w:color="auto"/>
             </w:tcBorders>
+            <w:shd w:val="clear" w:color="auto" w:fill="92D050"/>
           </w:tcPr>
           <w:p>
             <w:pPr>
@@ -1038,13 +1045,14 @@
         </w:tc>
         <w:tc>
           <w:tcPr>
-            <w:tcW w:w="1853" w:type="dxa"/>
+            <w:tcW w:w="1559" w:type="dxa"/>
             <w:tcBorders>
               <w:top w:val="single" w:sz="12" w:space="0" w:color="auto"/>
               <w:left w:val="single" w:sz="6" w:space="0" w:color="auto"/>
               <w:bottom w:val="single" w:sz="12" w:space="0" w:color="auto"/>
               <w:right w:val="single" w:sz="6" w:space="0" w:color="auto"/>
             </w:tcBorders>
+            <w:shd w:val="clear" w:color="auto" w:fill="92D050"/>
           </w:tcPr>
           <w:p>
             <w:pPr>
@@ -1078,6 +1086,7 @@
               <w:bottom w:val="single" w:sz="12" w:space="0" w:color="auto"/>
               <w:right w:val="single" w:sz="6" w:space="0" w:color="auto"/>
             </w:tcBorders>
+            <w:shd w:val="clear" w:color="auto" w:fill="92D050"/>
           </w:tcPr>
           <w:p>
             <w:pPr>
@@ -1102,13 +1111,14 @@
         </w:tc>
         <w:tc>
           <w:tcPr>
-            <w:tcW w:w="1336" w:type="dxa"/>
+            <w:tcW w:w="992" w:type="dxa"/>
             <w:tcBorders>
               <w:top w:val="single" w:sz="12" w:space="0" w:color="auto"/>
               <w:left w:val="single" w:sz="6" w:space="0" w:color="auto"/>
               <w:bottom w:val="single" w:sz="12" w:space="0" w:color="auto"/>
               <w:right w:val="single" w:sz="6" w:space="0" w:color="auto"/>
             </w:tcBorders>
+            <w:shd w:val="clear" w:color="auto" w:fill="92D050"/>
           </w:tcPr>
           <w:p>
             <w:pPr>
@@ -1140,6 +1150,7 @@
               <w:bottom w:val="single" w:sz="12" w:space="0" w:color="auto"/>
               <w:right w:val="single" w:sz="6" w:space="0" w:color="auto"/>
             </w:tcBorders>
+            <w:shd w:val="clear" w:color="auto" w:fill="92D050"/>
           </w:tcPr>
           <w:p>
             <w:pPr>
@@ -1170,6 +1181,7 @@
               <w:bottom w:val="single" w:sz="12" w:space="0" w:color="auto"/>
               <w:right w:val="single" w:sz="12" w:space="0" w:color="auto"/>
             </w:tcBorders>
+            <w:shd w:val="clear" w:color="auto" w:fill="92D050"/>
           </w:tcPr>
           <w:p>
             <w:pPr>
@@ -1236,7 +1248,7 @@
         </w:tc>
         <w:tc>
           <w:tcPr>
-            <w:tcW w:w="2225" w:type="dxa"/>
+            <w:tcW w:w="2934" w:type="dxa"/>
             <w:tcBorders>
               <w:top w:val="single" w:sz="12" w:space="0" w:color="auto"/>
               <w:left w:val="single" w:sz="12" w:space="0" w:color="auto"/>
@@ -1270,7 +1282,7 @@
         </w:tc>
         <w:tc>
           <w:tcPr>
-            <w:tcW w:w="1853" w:type="dxa"/>
+            <w:tcW w:w="1559" w:type="dxa"/>
             <w:tcBorders>
               <w:top w:val="single" w:sz="12" w:space="0" w:color="auto"/>
               <w:left w:val="single" w:sz="6" w:space="0" w:color="auto"/>
@@ -1336,7 +1348,7 @@
         </w:tc>
         <w:tc>
           <w:tcPr>
-            <w:tcW w:w="1336" w:type="dxa"/>
+            <w:tcW w:w="992" w:type="dxa"/>
             <w:tcBorders>
               <w:top w:val="single" w:sz="12" w:space="0" w:color="auto"/>
               <w:left w:val="single" w:sz="6" w:space="0" w:color="auto"/>
@@ -1473,7 +1485,7 @@
         </w:tc>
         <w:tc>
           <w:tcPr>
-            <w:tcW w:w="2225" w:type="dxa"/>
+            <w:tcW w:w="2934" w:type="dxa"/>
             <w:tcBorders>
               <w:top w:val="single" w:sz="6" w:space="0" w:color="auto"/>
               <w:left w:val="single" w:sz="12" w:space="0" w:color="auto"/>
@@ -1507,7 +1519,7 @@
         </w:tc>
         <w:tc>
           <w:tcPr>
-            <w:tcW w:w="1853" w:type="dxa"/>
+            <w:tcW w:w="1559" w:type="dxa"/>
             <w:tcBorders>
               <w:top w:val="single" w:sz="6" w:space="0" w:color="auto"/>
               <w:left w:val="single" w:sz="6" w:space="0" w:color="auto"/>
@@ -1573,7 +1585,7 @@
         </w:tc>
         <w:tc>
           <w:tcPr>
-            <w:tcW w:w="1336" w:type="dxa"/>
+            <w:tcW w:w="992" w:type="dxa"/>
             <w:tcBorders>
               <w:top w:val="single" w:sz="6" w:space="0" w:color="auto"/>
               <w:left w:val="single" w:sz="6" w:space="0" w:color="auto"/>
@@ -1710,7 +1722,7 @@
         </w:tc>
         <w:tc>
           <w:tcPr>
-            <w:tcW w:w="2225" w:type="dxa"/>
+            <w:tcW w:w="2934" w:type="dxa"/>
             <w:tcBorders>
               <w:top w:val="single" w:sz="12" w:space="0" w:color="auto"/>
               <w:left w:val="single" w:sz="12" w:space="0" w:color="auto"/>
@@ -1742,7 +1754,7 @@
         </w:tc>
         <w:tc>
           <w:tcPr>
-            <w:tcW w:w="1853" w:type="dxa"/>
+            <w:tcW w:w="1559" w:type="dxa"/>
             <w:tcBorders>
               <w:top w:val="single" w:sz="12" w:space="0" w:color="auto"/>
               <w:left w:val="single" w:sz="6" w:space="0" w:color="auto"/>
@@ -1806,7 +1818,7 @@
         </w:tc>
         <w:tc>
           <w:tcPr>
-            <w:tcW w:w="1336" w:type="dxa"/>
+            <w:tcW w:w="992" w:type="dxa"/>
             <w:tcBorders>
               <w:top w:val="single" w:sz="12" w:space="0" w:color="auto"/>
               <w:left w:val="single" w:sz="6" w:space="0" w:color="auto"/>
@@ -1943,7 +1955,7 @@
         </w:tc>
         <w:tc>
           <w:tcPr>
-            <w:tcW w:w="2225" w:type="dxa"/>
+            <w:tcW w:w="2934" w:type="dxa"/>
             <w:tcBorders>
               <w:top w:val="single" w:sz="6" w:space="0" w:color="auto"/>
               <w:left w:val="single" w:sz="12" w:space="0" w:color="auto"/>
@@ -1975,7 +1987,7 @@
         </w:tc>
         <w:tc>
           <w:tcPr>
-            <w:tcW w:w="1853" w:type="dxa"/>
+            <w:tcW w:w="1559" w:type="dxa"/>
             <w:tcBorders>
               <w:top w:val="single" w:sz="6" w:space="0" w:color="auto"/>
               <w:left w:val="single" w:sz="6" w:space="0" w:color="auto"/>
@@ -2039,7 +2051,7 @@
         </w:tc>
         <w:tc>
           <w:tcPr>
-            <w:tcW w:w="1336" w:type="dxa"/>
+            <w:tcW w:w="992" w:type="dxa"/>
             <w:tcBorders>
               <w:top w:val="single" w:sz="6" w:space="0" w:color="auto"/>
               <w:left w:val="single" w:sz="6" w:space="0" w:color="auto"/>
@@ -2177,13 +2189,14 @@
         </w:tc>
         <w:tc>
           <w:tcPr>
-            <w:tcW w:w="2225" w:type="dxa"/>
+            <w:tcW w:w="2934" w:type="dxa"/>
             <w:tcBorders>
               <w:top w:val="single" w:sz="12" w:space="0" w:color="auto"/>
               <w:left w:val="single" w:sz="12" w:space="0" w:color="auto"/>
               <w:bottom w:val="single" w:sz="6" w:space="0" w:color="auto"/>
               <w:right w:val="single" w:sz="6" w:space="0" w:color="auto"/>
             </w:tcBorders>
+            <w:shd w:val="clear" w:color="auto" w:fill="92D050"/>
           </w:tcPr>
           <w:p>
             <w:pPr>
@@ -2204,17 +2217,27 @@
               </w:rPr>
               <w:t>ENC_A</w:t>
             </w:r>
-          </w:p>
-        </w:tc>
-        <w:tc>
-          <w:tcPr>
-            <w:tcW w:w="1853" w:type="dxa"/>
+            <w:r>
+              <w:rPr>
+                <w:rFonts w:ascii="Times New Roman" w:hAnsi="Times New Roman" w:cs="Times New Roman"/>
+                <w:sz w:val="24"/>
+                <w:szCs w:val="24"/>
+                <w:lang w:val="en-US"/>
+              </w:rPr>
+              <w:t xml:space="preserve"> (IN)</w:t>
+            </w:r>
+          </w:p>
+        </w:tc>
+        <w:tc>
+          <w:tcPr>
+            <w:tcW w:w="1559" w:type="dxa"/>
             <w:tcBorders>
               <w:top w:val="single" w:sz="12" w:space="0" w:color="auto"/>
               <w:left w:val="single" w:sz="6" w:space="0" w:color="auto"/>
               <w:bottom w:val="single" w:sz="6" w:space="0" w:color="auto"/>
               <w:right w:val="single" w:sz="6" w:space="0" w:color="auto"/>
             </w:tcBorders>
+            <w:shd w:val="clear" w:color="auto" w:fill="92D050"/>
           </w:tcPr>
           <w:p>
             <w:pPr>
@@ -2246,6 +2269,7 @@
               <w:bottom w:val="single" w:sz="6" w:space="0" w:color="auto"/>
               <w:right w:val="single" w:sz="6" w:space="0" w:color="auto"/>
             </w:tcBorders>
+            <w:shd w:val="clear" w:color="auto" w:fill="92D050"/>
           </w:tcPr>
           <w:p>
             <w:pPr>
@@ -2269,13 +2293,14 @@
         </w:tc>
         <w:tc>
           <w:tcPr>
-            <w:tcW w:w="1336" w:type="dxa"/>
+            <w:tcW w:w="992" w:type="dxa"/>
             <w:tcBorders>
               <w:top w:val="single" w:sz="12" w:space="0" w:color="auto"/>
               <w:left w:val="single" w:sz="6" w:space="0" w:color="auto"/>
               <w:bottom w:val="single" w:sz="6" w:space="0" w:color="auto"/>
               <w:right w:val="single" w:sz="6" w:space="0" w:color="auto"/>
             </w:tcBorders>
+            <w:shd w:val="clear" w:color="auto" w:fill="92D050"/>
           </w:tcPr>
           <w:p>
             <w:pPr>
@@ -2307,6 +2332,7 @@
               <w:bottom w:val="single" w:sz="6" w:space="0" w:color="auto"/>
               <w:right w:val="single" w:sz="6" w:space="0" w:color="auto"/>
             </w:tcBorders>
+            <w:shd w:val="clear" w:color="auto" w:fill="92D050"/>
           </w:tcPr>
           <w:p>
             <w:pPr>
@@ -2337,6 +2363,7 @@
               <w:bottom w:val="single" w:sz="6" w:space="0" w:color="auto"/>
               <w:right w:val="single" w:sz="12" w:space="0" w:color="auto"/>
             </w:tcBorders>
+            <w:shd w:val="clear" w:color="auto" w:fill="92D050"/>
           </w:tcPr>
           <w:p>
             <w:pPr>
@@ -2348,25 +2375,14 @@
                 <w:szCs w:val="24"/>
               </w:rPr>
             </w:pPr>
-            <w:proofErr w:type="spellStart"/>
-            <w:r>
-              <w:rPr>
-                <w:rFonts w:ascii="Times New Roman" w:hAnsi="Times New Roman" w:cs="Times New Roman"/>
-                <w:sz w:val="24"/>
-                <w:szCs w:val="24"/>
-                <w:lang w:val="en-US"/>
-              </w:rPr>
-              <w:t>Alternat</w:t>
-            </w:r>
-            <w:proofErr w:type="spellEnd"/>
-            <w:r>
-              <w:rPr>
-                <w:rFonts w:ascii="Times New Roman" w:hAnsi="Times New Roman" w:cs="Times New Roman"/>
-                <w:sz w:val="24"/>
-                <w:szCs w:val="24"/>
-                <w:lang w:val="en-US"/>
-              </w:rPr>
-              <w:t xml:space="preserve"> 2</w:t>
+            <w:r>
+              <w:rPr>
+                <w:rFonts w:ascii="Times New Roman" w:hAnsi="Times New Roman" w:cs="Times New Roman"/>
+                <w:sz w:val="24"/>
+                <w:szCs w:val="24"/>
+                <w:lang w:val="en-US"/>
+              </w:rPr>
+              <w:t>Remap</w:t>
             </w:r>
           </w:p>
         </w:tc>
@@ -2403,13 +2419,14 @@
         </w:tc>
         <w:tc>
           <w:tcPr>
-            <w:tcW w:w="2225" w:type="dxa"/>
+            <w:tcW w:w="2934" w:type="dxa"/>
             <w:tcBorders>
               <w:top w:val="single" w:sz="6" w:space="0" w:color="auto"/>
               <w:left w:val="single" w:sz="12" w:space="0" w:color="auto"/>
               <w:bottom w:val="single" w:sz="6" w:space="0" w:color="auto"/>
               <w:right w:val="single" w:sz="6" w:space="0" w:color="auto"/>
             </w:tcBorders>
+            <w:shd w:val="clear" w:color="auto" w:fill="92D050"/>
           </w:tcPr>
           <w:p>
             <w:pPr>
@@ -2430,17 +2447,27 @@
               </w:rPr>
               <w:t>ENC_B</w:t>
             </w:r>
-          </w:p>
-        </w:tc>
-        <w:tc>
-          <w:tcPr>
-            <w:tcW w:w="1853" w:type="dxa"/>
+            <w:r>
+              <w:rPr>
+                <w:rFonts w:ascii="Times New Roman" w:hAnsi="Times New Roman" w:cs="Times New Roman"/>
+                <w:sz w:val="24"/>
+                <w:szCs w:val="24"/>
+                <w:lang w:val="en-US"/>
+              </w:rPr>
+              <w:t xml:space="preserve"> (IN)</w:t>
+            </w:r>
+          </w:p>
+        </w:tc>
+        <w:tc>
+          <w:tcPr>
+            <w:tcW w:w="1559" w:type="dxa"/>
             <w:tcBorders>
               <w:top w:val="single" w:sz="6" w:space="0" w:color="auto"/>
               <w:left w:val="single" w:sz="6" w:space="0" w:color="auto"/>
               <w:bottom w:val="single" w:sz="6" w:space="0" w:color="auto"/>
               <w:right w:val="single" w:sz="6" w:space="0" w:color="auto"/>
             </w:tcBorders>
+            <w:shd w:val="clear" w:color="auto" w:fill="92D050"/>
           </w:tcPr>
           <w:p>
             <w:pPr>
@@ -2491,6 +2518,7 @@
               <w:bottom w:val="single" w:sz="6" w:space="0" w:color="auto"/>
               <w:right w:val="single" w:sz="6" w:space="0" w:color="auto"/>
             </w:tcBorders>
+            <w:shd w:val="clear" w:color="auto" w:fill="92D050"/>
           </w:tcPr>
           <w:p>
             <w:pPr>
@@ -2514,13 +2542,14 @@
         </w:tc>
         <w:tc>
           <w:tcPr>
-            <w:tcW w:w="1336" w:type="dxa"/>
+            <w:tcW w:w="992" w:type="dxa"/>
             <w:tcBorders>
               <w:top w:val="single" w:sz="6" w:space="0" w:color="auto"/>
               <w:left w:val="single" w:sz="6" w:space="0" w:color="auto"/>
               <w:bottom w:val="single" w:sz="6" w:space="0" w:color="auto"/>
               <w:right w:val="single" w:sz="6" w:space="0" w:color="auto"/>
             </w:tcBorders>
+            <w:shd w:val="clear" w:color="auto" w:fill="92D050"/>
           </w:tcPr>
           <w:p>
             <w:pPr>
@@ -2552,6 +2581,7 @@
               <w:bottom w:val="single" w:sz="6" w:space="0" w:color="auto"/>
               <w:right w:val="single" w:sz="6" w:space="0" w:color="auto"/>
             </w:tcBorders>
+            <w:shd w:val="clear" w:color="auto" w:fill="92D050"/>
           </w:tcPr>
           <w:p>
             <w:pPr>
@@ -2582,6 +2612,7 @@
               <w:bottom w:val="single" w:sz="6" w:space="0" w:color="auto"/>
               <w:right w:val="single" w:sz="12" w:space="0" w:color="auto"/>
             </w:tcBorders>
+            <w:shd w:val="clear" w:color="auto" w:fill="92D050"/>
           </w:tcPr>
           <w:p>
             <w:pPr>
@@ -2593,25 +2624,14 @@
                 <w:szCs w:val="24"/>
               </w:rPr>
             </w:pPr>
-            <w:proofErr w:type="spellStart"/>
-            <w:r>
-              <w:rPr>
-                <w:rFonts w:ascii="Times New Roman" w:hAnsi="Times New Roman" w:cs="Times New Roman"/>
-                <w:sz w:val="24"/>
-                <w:szCs w:val="24"/>
-                <w:lang w:val="en-US"/>
-              </w:rPr>
-              <w:t>Alternat</w:t>
-            </w:r>
-            <w:proofErr w:type="spellEnd"/>
-            <w:r>
-              <w:rPr>
-                <w:rFonts w:ascii="Times New Roman" w:hAnsi="Times New Roman" w:cs="Times New Roman"/>
-                <w:sz w:val="24"/>
-                <w:szCs w:val="24"/>
-                <w:lang w:val="en-US"/>
-              </w:rPr>
-              <w:t xml:space="preserve"> 2</w:t>
+            <w:r>
+              <w:rPr>
+                <w:rFonts w:ascii="Times New Roman" w:hAnsi="Times New Roman" w:cs="Times New Roman"/>
+                <w:sz w:val="24"/>
+                <w:szCs w:val="24"/>
+                <w:lang w:val="en-US"/>
+              </w:rPr>
+              <w:t>Remap</w:t>
             </w:r>
           </w:p>
         </w:tc>
@@ -2648,13 +2668,14 @@
         </w:tc>
         <w:tc>
           <w:tcPr>
-            <w:tcW w:w="2225" w:type="dxa"/>
+            <w:tcW w:w="2934" w:type="dxa"/>
             <w:tcBorders>
               <w:top w:val="single" w:sz="6" w:space="0" w:color="auto"/>
               <w:left w:val="single" w:sz="12" w:space="0" w:color="auto"/>
               <w:bottom w:val="single" w:sz="12" w:space="0" w:color="auto"/>
               <w:right w:val="single" w:sz="6" w:space="0" w:color="auto"/>
             </w:tcBorders>
+            <w:shd w:val="clear" w:color="auto" w:fill="92D050"/>
           </w:tcPr>
           <w:p>
             <w:pPr>
@@ -2675,17 +2696,27 @@
               </w:rPr>
               <w:t>ENC_R</w:t>
             </w:r>
-          </w:p>
-        </w:tc>
-        <w:tc>
-          <w:tcPr>
-            <w:tcW w:w="1853" w:type="dxa"/>
+            <w:r>
+              <w:rPr>
+                <w:rFonts w:ascii="Times New Roman" w:hAnsi="Times New Roman" w:cs="Times New Roman"/>
+                <w:sz w:val="24"/>
+                <w:szCs w:val="24"/>
+                <w:lang w:val="en-US"/>
+              </w:rPr>
+              <w:t xml:space="preserve"> (IN)</w:t>
+            </w:r>
+          </w:p>
+        </w:tc>
+        <w:tc>
+          <w:tcPr>
+            <w:tcW w:w="1559" w:type="dxa"/>
             <w:tcBorders>
               <w:top w:val="single" w:sz="6" w:space="0" w:color="auto"/>
               <w:left w:val="single" w:sz="6" w:space="0" w:color="auto"/>
               <w:bottom w:val="single" w:sz="12" w:space="0" w:color="auto"/>
               <w:right w:val="single" w:sz="6" w:space="0" w:color="auto"/>
             </w:tcBorders>
+            <w:shd w:val="clear" w:color="auto" w:fill="92D050"/>
           </w:tcPr>
           <w:p>
             <w:pPr>
@@ -2719,6 +2750,7 @@
               <w:bottom w:val="single" w:sz="12" w:space="0" w:color="auto"/>
               <w:right w:val="single" w:sz="6" w:space="0" w:color="auto"/>
             </w:tcBorders>
+            <w:shd w:val="clear" w:color="auto" w:fill="92D050"/>
           </w:tcPr>
           <w:p>
             <w:pPr>
@@ -2742,13 +2774,14 @@
         </w:tc>
         <w:tc>
           <w:tcPr>
-            <w:tcW w:w="1336" w:type="dxa"/>
+            <w:tcW w:w="992" w:type="dxa"/>
             <w:tcBorders>
               <w:top w:val="single" w:sz="6" w:space="0" w:color="auto"/>
               <w:left w:val="single" w:sz="6" w:space="0" w:color="auto"/>
               <w:bottom w:val="single" w:sz="12" w:space="0" w:color="auto"/>
               <w:right w:val="single" w:sz="6" w:space="0" w:color="auto"/>
             </w:tcBorders>
+            <w:shd w:val="clear" w:color="auto" w:fill="92D050"/>
           </w:tcPr>
           <w:p>
             <w:pPr>
@@ -2780,6 +2813,7 @@
               <w:bottom w:val="single" w:sz="12" w:space="0" w:color="auto"/>
               <w:right w:val="single" w:sz="6" w:space="0" w:color="auto"/>
             </w:tcBorders>
+            <w:shd w:val="clear" w:color="auto" w:fill="92D050"/>
           </w:tcPr>
           <w:p>
             <w:pPr>
@@ -2810,6 +2844,7 @@
               <w:bottom w:val="single" w:sz="12" w:space="0" w:color="auto"/>
               <w:right w:val="single" w:sz="12" w:space="0" w:color="auto"/>
             </w:tcBorders>
+            <w:shd w:val="clear" w:color="auto" w:fill="92D050"/>
           </w:tcPr>
           <w:p>
             <w:pPr>
@@ -2876,7 +2911,7 @@
         </w:tc>
         <w:tc>
           <w:tcPr>
-            <w:tcW w:w="2225" w:type="dxa"/>
+            <w:tcW w:w="2934" w:type="dxa"/>
             <w:tcBorders>
               <w:top w:val="single" w:sz="12" w:space="0" w:color="auto"/>
               <w:left w:val="single" w:sz="12" w:space="0" w:color="auto"/>
@@ -2904,11 +2939,20 @@
               </w:rPr>
               <w:t>Moment</w:t>
             </w:r>
-          </w:p>
-        </w:tc>
-        <w:tc>
-          <w:tcPr>
-            <w:tcW w:w="1853" w:type="dxa"/>
+            <w:r>
+              <w:rPr>
+                <w:rFonts w:ascii="Times New Roman" w:hAnsi="Times New Roman" w:cs="Times New Roman"/>
+                <w:sz w:val="24"/>
+                <w:szCs w:val="24"/>
+                <w:lang w:val="en-US"/>
+              </w:rPr>
+              <w:t xml:space="preserve"> (IN)</w:t>
+            </w:r>
+          </w:p>
+        </w:tc>
+        <w:tc>
+          <w:tcPr>
+            <w:tcW w:w="1559" w:type="dxa"/>
             <w:tcBorders>
               <w:top w:val="single" w:sz="12" w:space="0" w:color="auto"/>
               <w:left w:val="single" w:sz="6" w:space="0" w:color="auto"/>
@@ -2971,7 +3015,7 @@
         </w:tc>
         <w:tc>
           <w:tcPr>
-            <w:tcW w:w="1336" w:type="dxa"/>
+            <w:tcW w:w="992" w:type="dxa"/>
             <w:tcBorders>
               <w:top w:val="single" w:sz="12" w:space="0" w:color="auto"/>
               <w:left w:val="single" w:sz="6" w:space="0" w:color="auto"/>
@@ -3108,13 +3152,14 @@
         </w:tc>
         <w:tc>
           <w:tcPr>
-            <w:tcW w:w="2225" w:type="dxa"/>
+            <w:tcW w:w="2934" w:type="dxa"/>
             <w:tcBorders>
               <w:top w:val="single" w:sz="12" w:space="0" w:color="auto"/>
               <w:left w:val="single" w:sz="12" w:space="0" w:color="auto"/>
               <w:bottom w:val="single" w:sz="6" w:space="0" w:color="auto"/>
               <w:right w:val="single" w:sz="6" w:space="0" w:color="auto"/>
             </w:tcBorders>
+            <w:shd w:val="clear" w:color="auto" w:fill="92D050"/>
           </w:tcPr>
           <w:p>
             <w:pPr>
@@ -3135,17 +3180,27 @@
               </w:rPr>
               <w:t>ENC_A</w:t>
             </w:r>
-          </w:p>
-        </w:tc>
-        <w:tc>
-          <w:tcPr>
-            <w:tcW w:w="1853" w:type="dxa"/>
+            <w:r>
+              <w:rPr>
+                <w:rFonts w:ascii="Times New Roman" w:hAnsi="Times New Roman" w:cs="Times New Roman"/>
+                <w:sz w:val="24"/>
+                <w:szCs w:val="24"/>
+                <w:lang w:val="en-US"/>
+              </w:rPr>
+              <w:t xml:space="preserve"> (OUT)</w:t>
+            </w:r>
+          </w:p>
+        </w:tc>
+        <w:tc>
+          <w:tcPr>
+            <w:tcW w:w="1559" w:type="dxa"/>
             <w:tcBorders>
               <w:top w:val="single" w:sz="12" w:space="0" w:color="auto"/>
               <w:left w:val="single" w:sz="6" w:space="0" w:color="auto"/>
               <w:bottom w:val="single" w:sz="6" w:space="0" w:color="auto"/>
               <w:right w:val="single" w:sz="6" w:space="0" w:color="auto"/>
             </w:tcBorders>
+            <w:shd w:val="clear" w:color="auto" w:fill="92D050"/>
           </w:tcPr>
           <w:p>
             <w:pPr>
@@ -3177,6 +3232,7 @@
               <w:bottom w:val="single" w:sz="6" w:space="0" w:color="auto"/>
               <w:right w:val="single" w:sz="6" w:space="0" w:color="auto"/>
             </w:tcBorders>
+            <w:shd w:val="clear" w:color="auto" w:fill="92D050"/>
           </w:tcPr>
           <w:p>
             <w:pPr>
@@ -3200,13 +3256,14 @@
         </w:tc>
         <w:tc>
           <w:tcPr>
-            <w:tcW w:w="1336" w:type="dxa"/>
+            <w:tcW w:w="992" w:type="dxa"/>
             <w:tcBorders>
               <w:top w:val="single" w:sz="12" w:space="0" w:color="auto"/>
               <w:left w:val="single" w:sz="6" w:space="0" w:color="auto"/>
               <w:bottom w:val="single" w:sz="6" w:space="0" w:color="auto"/>
               <w:right w:val="single" w:sz="6" w:space="0" w:color="auto"/>
             </w:tcBorders>
+            <w:shd w:val="clear" w:color="auto" w:fill="92D050"/>
           </w:tcPr>
           <w:p>
             <w:pPr>
@@ -3238,6 +3295,7 @@
               <w:bottom w:val="single" w:sz="6" w:space="0" w:color="auto"/>
               <w:right w:val="single" w:sz="6" w:space="0" w:color="auto"/>
             </w:tcBorders>
+            <w:shd w:val="clear" w:color="auto" w:fill="92D050"/>
           </w:tcPr>
           <w:p>
             <w:pPr>
@@ -3268,6 +3326,7 @@
               <w:bottom w:val="single" w:sz="6" w:space="0" w:color="auto"/>
               <w:right w:val="single" w:sz="12" w:space="0" w:color="auto"/>
             </w:tcBorders>
+            <w:shd w:val="clear" w:color="auto" w:fill="92D050"/>
           </w:tcPr>
           <w:p>
             <w:pPr>
@@ -3334,13 +3393,14 @@
         </w:tc>
         <w:tc>
           <w:tcPr>
-            <w:tcW w:w="2225" w:type="dxa"/>
+            <w:tcW w:w="2934" w:type="dxa"/>
             <w:tcBorders>
               <w:top w:val="single" w:sz="6" w:space="0" w:color="auto"/>
               <w:left w:val="single" w:sz="12" w:space="0" w:color="auto"/>
               <w:bottom w:val="single" w:sz="6" w:space="0" w:color="auto"/>
               <w:right w:val="single" w:sz="6" w:space="0" w:color="auto"/>
             </w:tcBorders>
+            <w:shd w:val="clear" w:color="auto" w:fill="92D050"/>
           </w:tcPr>
           <w:p>
             <w:pPr>
@@ -3361,17 +3421,27 @@
               </w:rPr>
               <w:t>ENC_B</w:t>
             </w:r>
-          </w:p>
-        </w:tc>
-        <w:tc>
-          <w:tcPr>
-            <w:tcW w:w="1853" w:type="dxa"/>
+            <w:r>
+              <w:rPr>
+                <w:rFonts w:ascii="Times New Roman" w:hAnsi="Times New Roman" w:cs="Times New Roman"/>
+                <w:sz w:val="24"/>
+                <w:szCs w:val="24"/>
+                <w:lang w:val="en-US"/>
+              </w:rPr>
+              <w:t xml:space="preserve"> (OUT)</w:t>
+            </w:r>
+          </w:p>
+        </w:tc>
+        <w:tc>
+          <w:tcPr>
+            <w:tcW w:w="1559" w:type="dxa"/>
             <w:tcBorders>
               <w:top w:val="single" w:sz="6" w:space="0" w:color="auto"/>
               <w:left w:val="single" w:sz="6" w:space="0" w:color="auto"/>
               <w:bottom w:val="single" w:sz="6" w:space="0" w:color="auto"/>
               <w:right w:val="single" w:sz="6" w:space="0" w:color="auto"/>
             </w:tcBorders>
+            <w:shd w:val="clear" w:color="auto" w:fill="92D050"/>
           </w:tcPr>
           <w:p>
             <w:pPr>
@@ -3403,6 +3473,7 @@
               <w:bottom w:val="single" w:sz="6" w:space="0" w:color="auto"/>
               <w:right w:val="single" w:sz="6" w:space="0" w:color="auto"/>
             </w:tcBorders>
+            <w:shd w:val="clear" w:color="auto" w:fill="92D050"/>
           </w:tcPr>
           <w:p>
             <w:pPr>
@@ -3426,13 +3497,14 @@
         </w:tc>
         <w:tc>
           <w:tcPr>
-            <w:tcW w:w="1336" w:type="dxa"/>
+            <w:tcW w:w="992" w:type="dxa"/>
             <w:tcBorders>
               <w:top w:val="single" w:sz="6" w:space="0" w:color="auto"/>
               <w:left w:val="single" w:sz="6" w:space="0" w:color="auto"/>
               <w:bottom w:val="single" w:sz="6" w:space="0" w:color="auto"/>
               <w:right w:val="single" w:sz="6" w:space="0" w:color="auto"/>
             </w:tcBorders>
+            <w:shd w:val="clear" w:color="auto" w:fill="92D050"/>
           </w:tcPr>
           <w:p>
             <w:pPr>
@@ -3464,6 +3536,7 @@
               <w:bottom w:val="single" w:sz="6" w:space="0" w:color="auto"/>
               <w:right w:val="single" w:sz="6" w:space="0" w:color="auto"/>
             </w:tcBorders>
+            <w:shd w:val="clear" w:color="auto" w:fill="92D050"/>
           </w:tcPr>
           <w:p>
             <w:pPr>
@@ -3494,6 +3567,7 @@
               <w:bottom w:val="single" w:sz="6" w:space="0" w:color="auto"/>
               <w:right w:val="single" w:sz="12" w:space="0" w:color="auto"/>
             </w:tcBorders>
+            <w:shd w:val="clear" w:color="auto" w:fill="92D050"/>
           </w:tcPr>
           <w:p>
             <w:pPr>
@@ -3560,13 +3634,14 @@
         </w:tc>
         <w:tc>
           <w:tcPr>
-            <w:tcW w:w="2225" w:type="dxa"/>
+            <w:tcW w:w="2934" w:type="dxa"/>
             <w:tcBorders>
               <w:top w:val="single" w:sz="6" w:space="0" w:color="auto"/>
               <w:left w:val="single" w:sz="12" w:space="0" w:color="auto"/>
               <w:bottom w:val="single" w:sz="12" w:space="0" w:color="auto"/>
               <w:right w:val="single" w:sz="6" w:space="0" w:color="auto"/>
             </w:tcBorders>
+            <w:shd w:val="clear" w:color="auto" w:fill="92D050"/>
           </w:tcPr>
           <w:p>
             <w:pPr>
@@ -3587,17 +3662,27 @@
               </w:rPr>
               <w:t>ENC_R</w:t>
             </w:r>
-          </w:p>
-        </w:tc>
-        <w:tc>
-          <w:tcPr>
-            <w:tcW w:w="1853" w:type="dxa"/>
+            <w:r>
+              <w:rPr>
+                <w:rFonts w:ascii="Times New Roman" w:hAnsi="Times New Roman" w:cs="Times New Roman"/>
+                <w:sz w:val="24"/>
+                <w:szCs w:val="24"/>
+                <w:lang w:val="en-US"/>
+              </w:rPr>
+              <w:t xml:space="preserve"> (OUT)</w:t>
+            </w:r>
+          </w:p>
+        </w:tc>
+        <w:tc>
+          <w:tcPr>
+            <w:tcW w:w="1559" w:type="dxa"/>
             <w:tcBorders>
               <w:top w:val="single" w:sz="6" w:space="0" w:color="auto"/>
               <w:left w:val="single" w:sz="6" w:space="0" w:color="auto"/>
               <w:bottom w:val="single" w:sz="12" w:space="0" w:color="auto"/>
               <w:right w:val="single" w:sz="6" w:space="0" w:color="auto"/>
             </w:tcBorders>
+            <w:shd w:val="clear" w:color="auto" w:fill="92D050"/>
           </w:tcPr>
           <w:p>
             <w:pPr>
@@ -3631,6 +3716,7 @@
               <w:bottom w:val="single" w:sz="12" w:space="0" w:color="auto"/>
               <w:right w:val="single" w:sz="6" w:space="0" w:color="auto"/>
             </w:tcBorders>
+            <w:shd w:val="clear" w:color="auto" w:fill="92D050"/>
           </w:tcPr>
           <w:p>
             <w:pPr>
@@ -3654,13 +3740,14 @@
         </w:tc>
         <w:tc>
           <w:tcPr>
-            <w:tcW w:w="1336" w:type="dxa"/>
+            <w:tcW w:w="992" w:type="dxa"/>
             <w:tcBorders>
               <w:top w:val="single" w:sz="6" w:space="0" w:color="auto"/>
               <w:left w:val="single" w:sz="6" w:space="0" w:color="auto"/>
               <w:bottom w:val="single" w:sz="12" w:space="0" w:color="auto"/>
               <w:right w:val="single" w:sz="6" w:space="0" w:color="auto"/>
             </w:tcBorders>
+            <w:shd w:val="clear" w:color="auto" w:fill="92D050"/>
           </w:tcPr>
           <w:p>
             <w:pPr>
@@ -3692,6 +3779,7 @@
               <w:bottom w:val="single" w:sz="12" w:space="0" w:color="auto"/>
               <w:right w:val="single" w:sz="6" w:space="0" w:color="auto"/>
             </w:tcBorders>
+            <w:shd w:val="clear" w:color="auto" w:fill="92D050"/>
           </w:tcPr>
           <w:p>
             <w:pPr>
@@ -3723,6 +3811,7 @@
               <w:bottom w:val="single" w:sz="12" w:space="0" w:color="auto"/>
               <w:right w:val="single" w:sz="12" w:space="0" w:color="auto"/>
             </w:tcBorders>
+            <w:shd w:val="clear" w:color="auto" w:fill="92D050"/>
           </w:tcPr>
           <w:p>
             <w:pPr>
@@ -3789,7 +3878,7 @@
         </w:tc>
         <w:tc>
           <w:tcPr>
-            <w:tcW w:w="2225" w:type="dxa"/>
+            <w:tcW w:w="2934" w:type="dxa"/>
             <w:tcBorders>
               <w:top w:val="single" w:sz="12" w:space="0" w:color="auto"/>
               <w:left w:val="single" w:sz="12" w:space="0" w:color="auto"/>
@@ -3817,11 +3906,20 @@
               </w:rPr>
               <w:t>Moment</w:t>
             </w:r>
-          </w:p>
-        </w:tc>
-        <w:tc>
-          <w:tcPr>
-            <w:tcW w:w="1853" w:type="dxa"/>
+            <w:r>
+              <w:rPr>
+                <w:rFonts w:ascii="Times New Roman" w:hAnsi="Times New Roman" w:cs="Times New Roman"/>
+                <w:sz w:val="24"/>
+                <w:szCs w:val="24"/>
+                <w:lang w:val="en-US"/>
+              </w:rPr>
+              <w:t xml:space="preserve"> (OUT)</w:t>
+            </w:r>
+          </w:p>
+        </w:tc>
+        <w:tc>
+          <w:tcPr>
+            <w:tcW w:w="1559" w:type="dxa"/>
             <w:tcBorders>
               <w:top w:val="single" w:sz="12" w:space="0" w:color="auto"/>
               <w:left w:val="single" w:sz="6" w:space="0" w:color="auto"/>
@@ -3884,7 +3982,7 @@
         </w:tc>
         <w:tc>
           <w:tcPr>
-            <w:tcW w:w="1336" w:type="dxa"/>
+            <w:tcW w:w="992" w:type="dxa"/>
             <w:tcBorders>
               <w:top w:val="single" w:sz="12" w:space="0" w:color="auto"/>
               <w:left w:val="single" w:sz="6" w:space="0" w:color="auto"/>
@@ -4021,7 +4119,7 @@
         </w:tc>
         <w:tc>
           <w:tcPr>
-            <w:tcW w:w="2225" w:type="dxa"/>
+            <w:tcW w:w="2934" w:type="dxa"/>
             <w:tcBorders>
               <w:top w:val="single" w:sz="12" w:space="0" w:color="auto"/>
               <w:left w:val="single" w:sz="12" w:space="0" w:color="auto"/>
@@ -4074,7 +4172,7 @@
         </w:tc>
         <w:tc>
           <w:tcPr>
-            <w:tcW w:w="1853" w:type="dxa"/>
+            <w:tcW w:w="1559" w:type="dxa"/>
             <w:tcBorders>
               <w:top w:val="single" w:sz="12" w:space="0" w:color="auto"/>
               <w:left w:val="single" w:sz="6" w:space="0" w:color="auto"/>
@@ -4158,7 +4256,7 @@
         </w:tc>
         <w:tc>
           <w:tcPr>
-            <w:tcW w:w="1336" w:type="dxa"/>
+            <w:tcW w:w="992" w:type="dxa"/>
             <w:tcBorders>
               <w:top w:val="single" w:sz="12" w:space="0" w:color="auto"/>
               <w:left w:val="single" w:sz="6" w:space="0" w:color="auto"/>
@@ -4296,7 +4394,7 @@
         </w:tc>
         <w:tc>
           <w:tcPr>
-            <w:tcW w:w="2225" w:type="dxa"/>
+            <w:tcW w:w="2934" w:type="dxa"/>
             <w:tcBorders>
               <w:top w:val="single" w:sz="6" w:space="0" w:color="auto"/>
               <w:left w:val="single" w:sz="12" w:space="0" w:color="auto"/>
@@ -4349,7 +4447,7 @@
         </w:tc>
         <w:tc>
           <w:tcPr>
-            <w:tcW w:w="1853" w:type="dxa"/>
+            <w:tcW w:w="1559" w:type="dxa"/>
             <w:tcBorders>
               <w:top w:val="single" w:sz="6" w:space="0" w:color="auto"/>
               <w:left w:val="single" w:sz="6" w:space="0" w:color="auto"/>
@@ -4433,7 +4531,7 @@
         </w:tc>
         <w:tc>
           <w:tcPr>
-            <w:tcW w:w="1336" w:type="dxa"/>
+            <w:tcW w:w="992" w:type="dxa"/>
             <w:tcBorders>
               <w:top w:val="single" w:sz="6" w:space="0" w:color="auto"/>
               <w:left w:val="single" w:sz="6" w:space="0" w:color="auto"/>
@@ -4570,7 +4668,7 @@
         </w:tc>
         <w:tc>
           <w:tcPr>
-            <w:tcW w:w="2225" w:type="dxa"/>
+            <w:tcW w:w="2934" w:type="dxa"/>
             <w:tcBorders>
               <w:top w:val="single" w:sz="12" w:space="0" w:color="auto"/>
               <w:left w:val="single" w:sz="12" w:space="0" w:color="auto"/>
@@ -4624,7 +4722,7 @@
         </w:tc>
         <w:tc>
           <w:tcPr>
-            <w:tcW w:w="1853" w:type="dxa"/>
+            <w:tcW w:w="1559" w:type="dxa"/>
             <w:tcBorders>
               <w:top w:val="single" w:sz="12" w:space="0" w:color="auto"/>
               <w:left w:val="single" w:sz="6" w:space="0" w:color="auto"/>
@@ -4708,7 +4806,7 @@
         </w:tc>
         <w:tc>
           <w:tcPr>
-            <w:tcW w:w="1336" w:type="dxa"/>
+            <w:tcW w:w="992" w:type="dxa"/>
             <w:tcBorders>
               <w:top w:val="single" w:sz="12" w:space="0" w:color="auto"/>
               <w:left w:val="single" w:sz="6" w:space="0" w:color="auto"/>
@@ -4845,7 +4943,7 @@
         </w:tc>
         <w:tc>
           <w:tcPr>
-            <w:tcW w:w="2225" w:type="dxa"/>
+            <w:tcW w:w="2934" w:type="dxa"/>
             <w:tcBorders>
               <w:top w:val="single" w:sz="6" w:space="0" w:color="auto"/>
               <w:left w:val="single" w:sz="12" w:space="0" w:color="auto"/>
@@ -4899,7 +4997,7 @@
         </w:tc>
         <w:tc>
           <w:tcPr>
-            <w:tcW w:w="1853" w:type="dxa"/>
+            <w:tcW w:w="1559" w:type="dxa"/>
             <w:tcBorders>
               <w:top w:val="single" w:sz="6" w:space="0" w:color="auto"/>
               <w:left w:val="single" w:sz="6" w:space="0" w:color="auto"/>
@@ -4983,7 +5081,7 @@
         </w:tc>
         <w:tc>
           <w:tcPr>
-            <w:tcW w:w="1336" w:type="dxa"/>
+            <w:tcW w:w="992" w:type="dxa"/>
             <w:tcBorders>
               <w:top w:val="single" w:sz="6" w:space="0" w:color="auto"/>
               <w:left w:val="single" w:sz="6" w:space="0" w:color="auto"/>
@@ -5120,7 +5218,7 @@
         </w:tc>
         <w:tc>
           <w:tcPr>
-            <w:tcW w:w="2225" w:type="dxa"/>
+            <w:tcW w:w="2934" w:type="dxa"/>
             <w:tcBorders>
               <w:top w:val="single" w:sz="12" w:space="0" w:color="auto"/>
               <w:left w:val="single" w:sz="12" w:space="0" w:color="auto"/>
@@ -5154,7 +5252,7 @@
         </w:tc>
         <w:tc>
           <w:tcPr>
-            <w:tcW w:w="1853" w:type="dxa"/>
+            <w:tcW w:w="1559" w:type="dxa"/>
             <w:tcBorders>
               <w:top w:val="single" w:sz="12" w:space="0" w:color="auto"/>
               <w:left w:val="single" w:sz="6" w:space="0" w:color="auto"/>
@@ -5222,7 +5320,7 @@
         </w:tc>
         <w:tc>
           <w:tcPr>
-            <w:tcW w:w="1336" w:type="dxa"/>
+            <w:tcW w:w="992" w:type="dxa"/>
             <w:tcBorders>
               <w:top w:val="single" w:sz="12" w:space="0" w:color="auto"/>
               <w:left w:val="single" w:sz="6" w:space="0" w:color="auto"/>
@@ -5355,7 +5453,7 @@
         </w:tc>
         <w:tc>
           <w:tcPr>
-            <w:tcW w:w="2225" w:type="dxa"/>
+            <w:tcW w:w="2934" w:type="dxa"/>
             <w:tcBorders>
               <w:top w:val="single" w:sz="6" w:space="0" w:color="auto"/>
               <w:left w:val="single" w:sz="12" w:space="0" w:color="auto"/>
@@ -5389,7 +5487,7 @@
         </w:tc>
         <w:tc>
           <w:tcPr>
-            <w:tcW w:w="1853" w:type="dxa"/>
+            <w:tcW w:w="1559" w:type="dxa"/>
             <w:tcBorders>
               <w:top w:val="single" w:sz="6" w:space="0" w:color="auto"/>
               <w:left w:val="single" w:sz="6" w:space="0" w:color="auto"/>
@@ -5457,7 +5555,7 @@
         </w:tc>
         <w:tc>
           <w:tcPr>
-            <w:tcW w:w="1336" w:type="dxa"/>
+            <w:tcW w:w="992" w:type="dxa"/>
             <w:tcBorders>
               <w:top w:val="single" w:sz="6" w:space="0" w:color="auto"/>
               <w:left w:val="single" w:sz="6" w:space="0" w:color="auto"/>
@@ -5586,10 +5684,11 @@
         </w:tc>
         <w:tc>
           <w:tcPr>
-            <w:tcW w:w="2225" w:type="dxa"/>
+            <w:tcW w:w="2934" w:type="dxa"/>
             <w:tcBorders>
               <w:top w:val="single" w:sz="12" w:space="0" w:color="auto"/>
             </w:tcBorders>
+            <w:shd w:val="clear" w:color="auto" w:fill="92D050"/>
           </w:tcPr>
           <w:p>
             <w:pPr>
@@ -5612,21 +5711,31 @@
         </w:tc>
         <w:tc>
           <w:tcPr>
-            <w:tcW w:w="1853" w:type="dxa"/>
+            <w:tcW w:w="1559" w:type="dxa"/>
             <w:tcBorders>
               <w:top w:val="single" w:sz="12" w:space="0" w:color="auto"/>
             </w:tcBorders>
-          </w:tcPr>
-          <w:p>
-            <w:pPr>
-              <w:jc w:val="center"/>
-              <w:rPr>
-                <w:rFonts w:ascii="Times New Roman" w:hAnsi="Times New Roman" w:cs="Times New Roman"/>
-                <w:sz w:val="24"/>
-                <w:szCs w:val="24"/>
-                <w:lang w:val="en-US"/>
-              </w:rPr>
-            </w:pPr>
+            <w:shd w:val="clear" w:color="auto" w:fill="92D050"/>
+          </w:tcPr>
+          <w:p>
+            <w:pPr>
+              <w:jc w:val="center"/>
+              <w:rPr>
+                <w:rFonts w:ascii="Times New Roman" w:hAnsi="Times New Roman" w:cs="Times New Roman"/>
+                <w:sz w:val="24"/>
+                <w:szCs w:val="24"/>
+                <w:lang w:val="en-US"/>
+              </w:rPr>
+            </w:pPr>
+            <w:r>
+              <w:rPr>
+                <w:rFonts w:ascii="Times New Roman" w:hAnsi="Times New Roman" w:cs="Times New Roman"/>
+                <w:sz w:val="24"/>
+                <w:szCs w:val="24"/>
+                <w:lang w:val="en-US"/>
+              </w:rPr>
+              <w:t>PORT</w:t>
+            </w:r>
           </w:p>
         </w:tc>
         <w:tc>
@@ -5635,36 +5744,56 @@
             <w:tcBorders>
               <w:top w:val="single" w:sz="12" w:space="0" w:color="auto"/>
             </w:tcBorders>
-          </w:tcPr>
-          <w:p>
-            <w:pPr>
-              <w:jc w:val="center"/>
-              <w:rPr>
-                <w:rFonts w:ascii="Times New Roman" w:hAnsi="Times New Roman" w:cs="Times New Roman"/>
-                <w:sz w:val="24"/>
-                <w:szCs w:val="24"/>
-                <w:lang w:val="en-US"/>
-              </w:rPr>
-            </w:pPr>
-          </w:p>
-        </w:tc>
-        <w:tc>
-          <w:tcPr>
-            <w:tcW w:w="1336" w:type="dxa"/>
+            <w:shd w:val="clear" w:color="auto" w:fill="92D050"/>
+          </w:tcPr>
+          <w:p>
+            <w:pPr>
+              <w:jc w:val="center"/>
+              <w:rPr>
+                <w:rFonts w:ascii="Times New Roman" w:hAnsi="Times New Roman" w:cs="Times New Roman"/>
+                <w:sz w:val="24"/>
+                <w:szCs w:val="24"/>
+                <w:lang w:val="en-US"/>
+              </w:rPr>
+            </w:pPr>
+            <w:r>
+              <w:rPr>
+                <w:rFonts w:ascii="Times New Roman" w:hAnsi="Times New Roman" w:cs="Times New Roman"/>
+                <w:sz w:val="24"/>
+                <w:szCs w:val="24"/>
+                <w:lang w:val="en-US"/>
+              </w:rPr>
+              <w:t>GPIO_OUT</w:t>
+            </w:r>
+          </w:p>
+        </w:tc>
+        <w:tc>
+          <w:tcPr>
+            <w:tcW w:w="992" w:type="dxa"/>
             <w:tcBorders>
               <w:top w:val="single" w:sz="12" w:space="0" w:color="auto"/>
             </w:tcBorders>
-          </w:tcPr>
-          <w:p>
-            <w:pPr>
-              <w:jc w:val="center"/>
-              <w:rPr>
-                <w:rFonts w:ascii="Times New Roman" w:hAnsi="Times New Roman" w:cs="Times New Roman"/>
-                <w:sz w:val="24"/>
-                <w:szCs w:val="24"/>
-                <w:lang w:val="en-US"/>
-              </w:rPr>
-            </w:pPr>
+            <w:shd w:val="clear" w:color="auto" w:fill="92D050"/>
+          </w:tcPr>
+          <w:p>
+            <w:pPr>
+              <w:jc w:val="center"/>
+              <w:rPr>
+                <w:rFonts w:ascii="Times New Roman" w:hAnsi="Times New Roman" w:cs="Times New Roman"/>
+                <w:sz w:val="24"/>
+                <w:szCs w:val="24"/>
+                <w:lang w:val="en-US"/>
+              </w:rPr>
+            </w:pPr>
+            <w:r>
+              <w:rPr>
+                <w:rFonts w:ascii="Times New Roman" w:hAnsi="Times New Roman" w:cs="Times New Roman"/>
+                <w:sz w:val="24"/>
+                <w:szCs w:val="24"/>
+                <w:lang w:val="en-US"/>
+              </w:rPr>
+              <w:t>PB15</w:t>
+            </w:r>
           </w:p>
         </w:tc>
         <w:tc>
@@ -5673,16 +5802,27 @@
             <w:tcBorders>
               <w:top w:val="single" w:sz="12" w:space="0" w:color="auto"/>
             </w:tcBorders>
-          </w:tcPr>
-          <w:p>
-            <w:pPr>
-              <w:jc w:val="center"/>
-              <w:rPr>
-                <w:rFonts w:ascii="Times New Roman" w:hAnsi="Times New Roman" w:cs="Times New Roman"/>
-                <w:sz w:val="24"/>
-                <w:szCs w:val="24"/>
-              </w:rPr>
-            </w:pPr>
+            <w:shd w:val="clear" w:color="auto" w:fill="92D050"/>
+          </w:tcPr>
+          <w:p>
+            <w:pPr>
+              <w:jc w:val="center"/>
+              <w:rPr>
+                <w:rFonts w:ascii="Times New Roman" w:hAnsi="Times New Roman" w:cs="Times New Roman"/>
+                <w:sz w:val="24"/>
+                <w:szCs w:val="24"/>
+                <w:lang w:val="en-US"/>
+              </w:rPr>
+            </w:pPr>
+            <w:r>
+              <w:rPr>
+                <w:rFonts w:ascii="Times New Roman" w:hAnsi="Times New Roman" w:cs="Times New Roman"/>
+                <w:sz w:val="24"/>
+                <w:szCs w:val="24"/>
+                <w:lang w:val="en-US"/>
+              </w:rPr>
+              <w:t>(36)</w:t>
+            </w:r>
           </w:p>
         </w:tc>
         <w:tc>
@@ -5691,6 +5831,7 @@
             <w:tcBorders>
               <w:top w:val="single" w:sz="12" w:space="0" w:color="auto"/>
             </w:tcBorders>
+            <w:shd w:val="clear" w:color="auto" w:fill="92D050"/>
           </w:tcPr>
           <w:p>
             <w:pPr>
@@ -5743,7 +5884,7 @@
         </w:tc>
         <w:tc>
           <w:tcPr>
-            <w:tcW w:w="2225" w:type="dxa"/>
+            <w:tcW w:w="2934" w:type="dxa"/>
             <w:shd w:val="clear" w:color="auto" w:fill="92D050"/>
           </w:tcPr>
           <w:p>
@@ -5777,7 +5918,7 @@
         </w:tc>
         <w:tc>
           <w:tcPr>
-            <w:tcW w:w="1853" w:type="dxa"/>
+            <w:tcW w:w="1559" w:type="dxa"/>
             <w:shd w:val="clear" w:color="auto" w:fill="92D050"/>
           </w:tcPr>
           <w:p>
@@ -5831,7 +5972,7 @@
         </w:tc>
         <w:tc>
           <w:tcPr>
-            <w:tcW w:w="1336" w:type="dxa"/>
+            <w:tcW w:w="992" w:type="dxa"/>
             <w:shd w:val="clear" w:color="auto" w:fill="92D050"/>
           </w:tcPr>
           <w:p>
@@ -5928,7 +6069,7 @@
         </w:tc>
         <w:tc>
           <w:tcPr>
-            <w:tcW w:w="2225" w:type="dxa"/>
+            <w:tcW w:w="2934" w:type="dxa"/>
             <w:shd w:val="clear" w:color="auto" w:fill="92D050"/>
           </w:tcPr>
           <w:p>
@@ -5979,7 +6120,7 @@
         </w:tc>
         <w:tc>
           <w:tcPr>
-            <w:tcW w:w="1853" w:type="dxa"/>
+            <w:tcW w:w="1559" w:type="dxa"/>
             <w:shd w:val="clear" w:color="auto" w:fill="92D050"/>
           </w:tcPr>
           <w:p>
@@ -6033,7 +6174,7 @@
         </w:tc>
         <w:tc>
           <w:tcPr>
-            <w:tcW w:w="1336" w:type="dxa"/>
+            <w:tcW w:w="992" w:type="dxa"/>
             <w:shd w:val="clear" w:color="auto" w:fill="92D050"/>
           </w:tcPr>
           <w:p>
@@ -6130,7 +6271,7 @@
         </w:tc>
         <w:tc>
           <w:tcPr>
-            <w:tcW w:w="2225" w:type="dxa"/>
+            <w:tcW w:w="2934" w:type="dxa"/>
             <w:shd w:val="clear" w:color="auto" w:fill="92D050"/>
           </w:tcPr>
           <w:p>
@@ -6156,7 +6297,7 @@
         </w:tc>
         <w:tc>
           <w:tcPr>
-            <w:tcW w:w="1853" w:type="dxa"/>
+            <w:tcW w:w="1559" w:type="dxa"/>
             <w:shd w:val="clear" w:color="auto" w:fill="92D050"/>
           </w:tcPr>
           <w:p>
@@ -6210,7 +6351,7 @@
         </w:tc>
         <w:tc>
           <w:tcPr>
-            <w:tcW w:w="1336" w:type="dxa"/>
+            <w:tcW w:w="992" w:type="dxa"/>
             <w:shd w:val="clear" w:color="auto" w:fill="92D050"/>
           </w:tcPr>
           <w:p>
@@ -6307,7 +6448,7 @@
         </w:tc>
         <w:tc>
           <w:tcPr>
-            <w:tcW w:w="2225" w:type="dxa"/>
+            <w:tcW w:w="2934" w:type="dxa"/>
             <w:shd w:val="clear" w:color="auto" w:fill="92D050"/>
           </w:tcPr>
           <w:p>
@@ -6333,7 +6474,7 @@
         </w:tc>
         <w:tc>
           <w:tcPr>
-            <w:tcW w:w="1853" w:type="dxa"/>
+            <w:tcW w:w="1559" w:type="dxa"/>
             <w:shd w:val="clear" w:color="auto" w:fill="92D050"/>
           </w:tcPr>
           <w:p>
@@ -6387,7 +6528,7 @@
         </w:tc>
         <w:tc>
           <w:tcPr>
-            <w:tcW w:w="1336" w:type="dxa"/>
+            <w:tcW w:w="992" w:type="dxa"/>
             <w:shd w:val="clear" w:color="auto" w:fill="92D050"/>
           </w:tcPr>
           <w:p>
@@ -6492,7 +6633,7 @@
         </w:tc>
         <w:tc>
           <w:tcPr>
-            <w:tcW w:w="2225" w:type="dxa"/>
+            <w:tcW w:w="2934" w:type="dxa"/>
             <w:shd w:val="clear" w:color="auto" w:fill="92D050"/>
           </w:tcPr>
           <w:p>
@@ -6518,7 +6659,7 @@
         </w:tc>
         <w:tc>
           <w:tcPr>
-            <w:tcW w:w="1853" w:type="dxa"/>
+            <w:tcW w:w="1559" w:type="dxa"/>
             <w:shd w:val="clear" w:color="auto" w:fill="92D050"/>
           </w:tcPr>
           <w:p>
@@ -6572,7 +6713,7 @@
         </w:tc>
         <w:tc>
           <w:tcPr>
-            <w:tcW w:w="1336" w:type="dxa"/>
+            <w:tcW w:w="992" w:type="dxa"/>
             <w:shd w:val="clear" w:color="auto" w:fill="92D050"/>
           </w:tcPr>
           <w:p>
@@ -6664,7 +6805,6 @@
                 <w:lang w:val="en-US"/>
               </w:rPr>
             </w:pPr>
-            <w:bookmarkStart w:id="0" w:name="_GoBack" w:colFirst="1" w:colLast="6"/>
             <w:r>
               <w:rPr>
                 <w:rFonts w:ascii="Times New Roman" w:hAnsi="Times New Roman" w:cs="Times New Roman"/>
@@ -6678,7 +6818,7 @@
         </w:tc>
         <w:tc>
           <w:tcPr>
-            <w:tcW w:w="2225" w:type="dxa"/>
+            <w:tcW w:w="2934" w:type="dxa"/>
             <w:shd w:val="clear" w:color="auto" w:fill="92D050"/>
           </w:tcPr>
           <w:p>
@@ -6702,7 +6842,7 @@
         </w:tc>
         <w:tc>
           <w:tcPr>
-            <w:tcW w:w="1853" w:type="dxa"/>
+            <w:tcW w:w="1559" w:type="dxa"/>
             <w:shd w:val="clear" w:color="auto" w:fill="92D050"/>
           </w:tcPr>
           <w:p>
@@ -6747,51 +6887,33 @@
                 <w:szCs w:val="24"/>
                 <w:lang w:val="en-US"/>
               </w:rPr>
-              <w:t>ADC0_IN1</w:t>
-            </w:r>
-            <w:r>
-              <w:rPr>
-                <w:rFonts w:ascii="Times New Roman" w:hAnsi="Times New Roman" w:cs="Times New Roman"/>
-                <w:sz w:val="24"/>
-                <w:szCs w:val="24"/>
-                <w:lang w:val="en-US"/>
-              </w:rPr>
-              <w:t>4</w:t>
-            </w:r>
-          </w:p>
-        </w:tc>
-        <w:tc>
-          <w:tcPr>
-            <w:tcW w:w="1336" w:type="dxa"/>
-            <w:shd w:val="clear" w:color="auto" w:fill="92D050"/>
-          </w:tcPr>
-          <w:p>
-            <w:pPr>
-              <w:jc w:val="center"/>
-              <w:rPr>
-                <w:rFonts w:ascii="Times New Roman" w:hAnsi="Times New Roman" w:cs="Times New Roman"/>
-                <w:sz w:val="24"/>
-                <w:szCs w:val="24"/>
-                <w:lang w:val="en-US"/>
-              </w:rPr>
-            </w:pPr>
-            <w:r>
-              <w:rPr>
-                <w:rFonts w:ascii="Times New Roman" w:hAnsi="Times New Roman" w:cs="Times New Roman"/>
-                <w:sz w:val="24"/>
-                <w:szCs w:val="24"/>
-                <w:lang w:val="en-US"/>
-              </w:rPr>
-              <w:t>PC</w:t>
-            </w:r>
-            <w:r>
-              <w:rPr>
-                <w:rFonts w:ascii="Times New Roman" w:hAnsi="Times New Roman" w:cs="Times New Roman"/>
-                <w:sz w:val="24"/>
-                <w:szCs w:val="24"/>
-                <w:lang w:val="en-US"/>
-              </w:rPr>
-              <w:t>4</w:t>
+              <w:t>ADC0_IN14</w:t>
+            </w:r>
+          </w:p>
+        </w:tc>
+        <w:tc>
+          <w:tcPr>
+            <w:tcW w:w="992" w:type="dxa"/>
+            <w:shd w:val="clear" w:color="auto" w:fill="92D050"/>
+          </w:tcPr>
+          <w:p>
+            <w:pPr>
+              <w:jc w:val="center"/>
+              <w:rPr>
+                <w:rFonts w:ascii="Times New Roman" w:hAnsi="Times New Roman" w:cs="Times New Roman"/>
+                <w:sz w:val="24"/>
+                <w:szCs w:val="24"/>
+                <w:lang w:val="en-US"/>
+              </w:rPr>
+            </w:pPr>
+            <w:r>
+              <w:rPr>
+                <w:rFonts w:ascii="Times New Roman" w:hAnsi="Times New Roman" w:cs="Times New Roman"/>
+                <w:sz w:val="24"/>
+                <w:szCs w:val="24"/>
+                <w:lang w:val="en-US"/>
+              </w:rPr>
+              <w:t>PC4</w:t>
             </w:r>
           </w:p>
         </w:tc>
@@ -6816,25 +6938,7 @@
                 <w:szCs w:val="24"/>
                 <w:lang w:val="en-US"/>
               </w:rPr>
-              <w:t>(</w:t>
-            </w:r>
-            <w:r>
-              <w:rPr>
-                <w:rFonts w:ascii="Times New Roman" w:hAnsi="Times New Roman" w:cs="Times New Roman"/>
-                <w:sz w:val="24"/>
-                <w:szCs w:val="24"/>
-                <w:lang w:val="en-US"/>
-              </w:rPr>
-              <w:t>24</w:t>
-            </w:r>
-            <w:r>
-              <w:rPr>
-                <w:rFonts w:ascii="Times New Roman" w:hAnsi="Times New Roman" w:cs="Times New Roman"/>
-                <w:sz w:val="24"/>
-                <w:szCs w:val="24"/>
-                <w:lang w:val="en-US"/>
-              </w:rPr>
-              <w:t>)</w:t>
+              <w:t>(24)</w:t>
             </w:r>
           </w:p>
         </w:tc>
@@ -6876,7 +6980,6 @@
           </w:p>
         </w:tc>
       </w:tr>
-      <w:bookmarkEnd w:id="0"/>
       <w:tr>
         <w:tc>
           <w:tcPr>
@@ -6906,7 +7009,7 @@
         </w:tc>
         <w:tc>
           <w:tcPr>
-            <w:tcW w:w="2225" w:type="dxa"/>
+            <w:tcW w:w="2934" w:type="dxa"/>
             <w:shd w:val="clear" w:color="auto" w:fill="FFFF00"/>
           </w:tcPr>
           <w:p>
@@ -6932,7 +7035,7 @@
         </w:tc>
         <w:tc>
           <w:tcPr>
-            <w:tcW w:w="1853" w:type="dxa"/>
+            <w:tcW w:w="1559" w:type="dxa"/>
             <w:shd w:val="clear" w:color="auto" w:fill="FFFF00"/>
           </w:tcPr>
           <w:p>
@@ -6986,7 +7089,7 @@
         </w:tc>
         <w:tc>
           <w:tcPr>
-            <w:tcW w:w="1336" w:type="dxa"/>
+            <w:tcW w:w="992" w:type="dxa"/>
             <w:shd w:val="clear" w:color="auto" w:fill="FFFF00"/>
           </w:tcPr>
           <w:p>
@@ -7092,7 +7195,7 @@
         </w:tc>
         <w:tc>
           <w:tcPr>
-            <w:tcW w:w="2225" w:type="dxa"/>
+            <w:tcW w:w="2934" w:type="dxa"/>
             <w:shd w:val="clear" w:color="auto" w:fill="FFFF00"/>
           </w:tcPr>
           <w:p>
@@ -7118,7 +7221,7 @@
         </w:tc>
         <w:tc>
           <w:tcPr>
-            <w:tcW w:w="1853" w:type="dxa"/>
+            <w:tcW w:w="1559" w:type="dxa"/>
             <w:shd w:val="clear" w:color="auto" w:fill="FFFF00"/>
           </w:tcPr>
           <w:p>
@@ -7172,7 +7275,7 @@
         </w:tc>
         <w:tc>
           <w:tcPr>
-            <w:tcW w:w="1336" w:type="dxa"/>
+            <w:tcW w:w="992" w:type="dxa"/>
             <w:shd w:val="clear" w:color="auto" w:fill="FFFF00"/>
           </w:tcPr>
           <w:p>
@@ -7278,32 +7381,85 @@
         </w:tc>
         <w:tc>
           <w:tcPr>
-            <w:tcW w:w="2225" w:type="dxa"/>
-          </w:tcPr>
-          <w:p>
-            <w:pPr>
-              <w:jc w:val="center"/>
-              <w:rPr>
-                <w:rFonts w:ascii="Times New Roman" w:hAnsi="Times New Roman" w:cs="Times New Roman"/>
-                <w:sz w:val="24"/>
-                <w:szCs w:val="24"/>
-              </w:rPr>
-            </w:pPr>
-          </w:p>
-        </w:tc>
-        <w:tc>
-          <w:tcPr>
-            <w:tcW w:w="1853" w:type="dxa"/>
-          </w:tcPr>
-          <w:p>
-            <w:pPr>
-              <w:jc w:val="center"/>
-              <w:rPr>
-                <w:rFonts w:ascii="Times New Roman" w:hAnsi="Times New Roman" w:cs="Times New Roman"/>
-                <w:sz w:val="24"/>
-                <w:szCs w:val="24"/>
-              </w:rPr>
-            </w:pPr>
+            <w:tcW w:w="2934" w:type="dxa"/>
+          </w:tcPr>
+          <w:p>
+            <w:pPr>
+              <w:jc w:val="center"/>
+              <w:rPr>
+                <w:rFonts w:ascii="Times New Roman" w:hAnsi="Times New Roman" w:cs="Times New Roman"/>
+                <w:sz w:val="24"/>
+                <w:szCs w:val="24"/>
+              </w:rPr>
+            </w:pPr>
+            <w:r>
+              <w:rPr>
+                <w:rFonts w:ascii="Times New Roman" w:hAnsi="Times New Roman" w:cs="Times New Roman"/>
+                <w:lang w:val="en-US"/>
+              </w:rPr>
+              <w:t>CAN – GD32</w:t>
+            </w:r>
+            <w:r>
+              <w:rPr>
+                <w:rFonts w:ascii="Times New Roman" w:hAnsi="Times New Roman" w:cs="Times New Roman"/>
+                <w:sz w:val="24"/>
+                <w:szCs w:val="24"/>
+              </w:rPr>
+              <w:t xml:space="preserve"> </w:t>
+            </w:r>
+            <w:r>
+              <w:rPr>
+                <w:rFonts w:ascii="Times New Roman" w:hAnsi="Times New Roman" w:cs="Times New Roman"/>
+                <w:sz w:val="24"/>
+                <w:szCs w:val="24"/>
+                <w:lang w:val="en-US"/>
+              </w:rPr>
+              <w:t>(</w:t>
+            </w:r>
+            <w:r>
+              <w:rPr>
+                <w:rFonts w:ascii="Times New Roman" w:hAnsi="Times New Roman" w:cs="Times New Roman"/>
+                <w:sz w:val="24"/>
+                <w:szCs w:val="24"/>
+                <w:lang w:val="en-US"/>
+              </w:rPr>
+              <w:t>RS232_Tx</w:t>
+            </w:r>
+            <w:r>
+              <w:rPr>
+                <w:rFonts w:ascii="Times New Roman" w:hAnsi="Times New Roman" w:cs="Times New Roman"/>
+                <w:sz w:val="24"/>
+                <w:szCs w:val="24"/>
+              </w:rPr>
+              <w:t>)</w:t>
+            </w:r>
+          </w:p>
+        </w:tc>
+        <w:tc>
+          <w:tcPr>
+            <w:tcW w:w="1559" w:type="dxa"/>
+          </w:tcPr>
+          <w:p>
+            <w:pPr>
+              <w:jc w:val="center"/>
+              <w:rPr>
+                <w:rFonts w:ascii="Times New Roman" w:hAnsi="Times New Roman" w:cs="Times New Roman"/>
+                <w:sz w:val="24"/>
+                <w:szCs w:val="24"/>
+                <w:lang w:val="en-US"/>
+              </w:rPr>
+            </w:pPr>
+            <w:proofErr w:type="spellStart"/>
+            <w:r>
+              <w:rPr>
+                <w:rFonts w:ascii="Times New Roman" w:hAnsi="Times New Roman" w:cs="Times New Roman"/>
+                <w:sz w:val="24"/>
+                <w:szCs w:val="24"/>
+                <w:lang w:val="en-US"/>
+              </w:rPr>
+              <w:t>USART_Tx</w:t>
+            </w:r>
+            <w:proofErr w:type="spellEnd"/>
           </w:p>
         </w:tc>
         <w:tc>
@@ -7317,23 +7473,61 @@
                 <w:rFonts w:ascii="Times New Roman" w:hAnsi="Times New Roman" w:cs="Times New Roman"/>
                 <w:sz w:val="24"/>
                 <w:szCs w:val="24"/>
-              </w:rPr>
-            </w:pPr>
-          </w:p>
-        </w:tc>
-        <w:tc>
-          <w:tcPr>
-            <w:tcW w:w="1336" w:type="dxa"/>
-          </w:tcPr>
-          <w:p>
-            <w:pPr>
-              <w:jc w:val="center"/>
-              <w:rPr>
-                <w:rFonts w:ascii="Times New Roman" w:hAnsi="Times New Roman" w:cs="Times New Roman"/>
-                <w:sz w:val="24"/>
-                <w:szCs w:val="24"/>
-              </w:rPr>
-            </w:pPr>
+                <w:lang w:val="en-US"/>
+              </w:rPr>
+            </w:pPr>
+            <w:r>
+              <w:rPr>
+                <w:rFonts w:ascii="Times New Roman" w:hAnsi="Times New Roman" w:cs="Times New Roman"/>
+                <w:sz w:val="24"/>
+                <w:szCs w:val="24"/>
+                <w:lang w:val="en-US"/>
+              </w:rPr>
+              <w:t>UART</w:t>
+            </w:r>
+            <w:r>
+              <w:rPr>
+                <w:rFonts w:ascii="Times New Roman" w:hAnsi="Times New Roman" w:cs="Times New Roman"/>
+                <w:sz w:val="24"/>
+                <w:szCs w:val="24"/>
+                <w:lang w:val="en-US"/>
+              </w:rPr>
+              <w:t>3</w:t>
+            </w:r>
+            <w:r>
+              <w:rPr>
+                <w:rFonts w:ascii="Times New Roman" w:hAnsi="Times New Roman" w:cs="Times New Roman"/>
+                <w:sz w:val="24"/>
+                <w:szCs w:val="24"/>
+                <w:lang w:val="en-US"/>
+              </w:rPr>
+              <w:t>_Tx</w:t>
+            </w:r>
+          </w:p>
+        </w:tc>
+        <w:tc>
+          <w:tcPr>
+            <w:tcW w:w="992" w:type="dxa"/>
+          </w:tcPr>
+          <w:p>
+            <w:pPr>
+              <w:jc w:val="center"/>
+              <w:rPr>
+                <w:rFonts w:ascii="Times New Roman" w:hAnsi="Times New Roman" w:cs="Times New Roman"/>
+                <w:sz w:val="24"/>
+                <w:szCs w:val="24"/>
+                <w:lang w:val="en-US"/>
+              </w:rPr>
+            </w:pPr>
+            <w:r>
+              <w:rPr>
+                <w:rFonts w:ascii="Times New Roman" w:hAnsi="Times New Roman" w:cs="Times New Roman"/>
+                <w:sz w:val="24"/>
+                <w:szCs w:val="24"/>
+                <w:lang w:val="en-US"/>
+              </w:rPr>
+              <w:t>PC10</w:t>
+            </w:r>
           </w:p>
         </w:tc>
         <w:tc>
@@ -7349,6 +7543,15 @@
                 <w:szCs w:val="24"/>
               </w:rPr>
             </w:pPr>
+            <w:r>
+              <w:rPr>
+                <w:rFonts w:ascii="Times New Roman" w:hAnsi="Times New Roman" w:cs="Times New Roman"/>
+                <w:sz w:val="24"/>
+                <w:szCs w:val="24"/>
+                <w:lang w:val="en-US"/>
+              </w:rPr>
+              <w:t>(51)</w:t>
+            </w:r>
           </w:p>
         </w:tc>
         <w:tc>
@@ -7363,8 +7566,29 @@
                 <w:rFonts w:ascii="Times New Roman" w:hAnsi="Times New Roman" w:cs="Times New Roman"/>
                 <w:sz w:val="24"/>
                 <w:szCs w:val="24"/>
-              </w:rPr>
-            </w:pPr>
+                <w:lang w:val="en-US"/>
+              </w:rPr>
+            </w:pPr>
+            <w:proofErr w:type="spellStart"/>
+            <w:r>
+              <w:rPr>
+                <w:rFonts w:ascii="Times New Roman" w:hAnsi="Times New Roman" w:cs="Times New Roman"/>
+                <w:sz w:val="24"/>
+                <w:szCs w:val="24"/>
+                <w:lang w:val="en-US"/>
+              </w:rPr>
+              <w:t>Alternat</w:t>
+            </w:r>
+            <w:proofErr w:type="spellEnd"/>
+            <w:r>
+              <w:rPr>
+                <w:rFonts w:ascii="Times New Roman" w:hAnsi="Times New Roman" w:cs="Times New Roman"/>
+                <w:sz w:val="24"/>
+                <w:szCs w:val="24"/>
+                <w:lang w:val="en-US"/>
+              </w:rPr>
+              <w:t xml:space="preserve"> 2</w:t>
+            </w:r>
           </w:p>
         </w:tc>
       </w:tr>
@@ -7397,32 +7621,76 @@
         </w:tc>
         <w:tc>
           <w:tcPr>
-            <w:tcW w:w="2225" w:type="dxa"/>
-          </w:tcPr>
-          <w:p>
-            <w:pPr>
-              <w:jc w:val="center"/>
-              <w:rPr>
-                <w:rFonts w:ascii="Times New Roman" w:hAnsi="Times New Roman" w:cs="Times New Roman"/>
-                <w:sz w:val="24"/>
-                <w:szCs w:val="24"/>
-              </w:rPr>
-            </w:pPr>
-          </w:p>
-        </w:tc>
-        <w:tc>
-          <w:tcPr>
-            <w:tcW w:w="1853" w:type="dxa"/>
-          </w:tcPr>
-          <w:p>
-            <w:pPr>
-              <w:jc w:val="center"/>
-              <w:rPr>
-                <w:rFonts w:ascii="Times New Roman" w:hAnsi="Times New Roman" w:cs="Times New Roman"/>
-                <w:sz w:val="24"/>
-                <w:szCs w:val="24"/>
-              </w:rPr>
-            </w:pPr>
+            <w:tcW w:w="2934" w:type="dxa"/>
+          </w:tcPr>
+          <w:p>
+            <w:pPr>
+              <w:jc w:val="center"/>
+              <w:rPr>
+                <w:rFonts w:ascii="Times New Roman" w:hAnsi="Times New Roman" w:cs="Times New Roman"/>
+                <w:sz w:val="24"/>
+                <w:szCs w:val="24"/>
+              </w:rPr>
+            </w:pPr>
+            <w:r>
+              <w:rPr>
+                <w:rFonts w:ascii="Times New Roman" w:hAnsi="Times New Roman" w:cs="Times New Roman"/>
+                <w:lang w:val="en-US"/>
+              </w:rPr>
+              <w:t>CAN – GD32</w:t>
+            </w:r>
+            <w:r>
+              <w:rPr>
+                <w:rFonts w:ascii="Times New Roman" w:hAnsi="Times New Roman" w:cs="Times New Roman"/>
+                <w:sz w:val="24"/>
+                <w:szCs w:val="24"/>
+              </w:rPr>
+              <w:t xml:space="preserve"> (</w:t>
+            </w:r>
+            <w:r>
+              <w:rPr>
+                <w:rFonts w:ascii="Times New Roman" w:hAnsi="Times New Roman" w:cs="Times New Roman"/>
+                <w:sz w:val="24"/>
+                <w:szCs w:val="24"/>
+                <w:lang w:val="en-US"/>
+              </w:rPr>
+              <w:t>RS323_Rx</w:t>
+            </w:r>
+            <w:r>
+              <w:rPr>
+                <w:rFonts w:ascii="Times New Roman" w:hAnsi="Times New Roman" w:cs="Times New Roman"/>
+                <w:sz w:val="24"/>
+                <w:szCs w:val="24"/>
+              </w:rPr>
+              <w:t>)</w:t>
+            </w:r>
+          </w:p>
+        </w:tc>
+        <w:tc>
+          <w:tcPr>
+            <w:tcW w:w="1559" w:type="dxa"/>
+          </w:tcPr>
+          <w:p>
+            <w:pPr>
+              <w:jc w:val="center"/>
+              <w:rPr>
+                <w:rFonts w:ascii="Times New Roman" w:hAnsi="Times New Roman" w:cs="Times New Roman"/>
+                <w:sz w:val="24"/>
+                <w:szCs w:val="24"/>
+                <w:lang w:val="en-US"/>
+              </w:rPr>
+            </w:pPr>
+            <w:proofErr w:type="spellStart"/>
+            <w:r>
+              <w:rPr>
+                <w:rFonts w:ascii="Times New Roman" w:hAnsi="Times New Roman" w:cs="Times New Roman"/>
+                <w:sz w:val="24"/>
+                <w:szCs w:val="24"/>
+                <w:lang w:val="en-US"/>
+              </w:rPr>
+              <w:t>USART_Rx</w:t>
+            </w:r>
+            <w:proofErr w:type="spellEnd"/>
           </w:p>
         </w:tc>
         <w:tc>
@@ -7436,23 +7704,70 @@
                 <w:rFonts w:ascii="Times New Roman" w:hAnsi="Times New Roman" w:cs="Times New Roman"/>
                 <w:sz w:val="24"/>
                 <w:szCs w:val="24"/>
-              </w:rPr>
-            </w:pPr>
-          </w:p>
-        </w:tc>
-        <w:tc>
-          <w:tcPr>
-            <w:tcW w:w="1336" w:type="dxa"/>
-          </w:tcPr>
-          <w:p>
-            <w:pPr>
-              <w:jc w:val="center"/>
-              <w:rPr>
-                <w:rFonts w:ascii="Times New Roman" w:hAnsi="Times New Roman" w:cs="Times New Roman"/>
-                <w:sz w:val="24"/>
-                <w:szCs w:val="24"/>
-              </w:rPr>
-            </w:pPr>
+                <w:lang w:val="en-US"/>
+              </w:rPr>
+            </w:pPr>
+            <w:r>
+              <w:rPr>
+                <w:rFonts w:ascii="Times New Roman" w:hAnsi="Times New Roman" w:cs="Times New Roman"/>
+                <w:sz w:val="24"/>
+                <w:szCs w:val="24"/>
+                <w:lang w:val="en-US"/>
+              </w:rPr>
+              <w:t>U</w:t>
+            </w:r>
+            <w:r>
+              <w:rPr>
+                <w:rFonts w:ascii="Times New Roman" w:hAnsi="Times New Roman" w:cs="Times New Roman"/>
+                <w:sz w:val="24"/>
+                <w:szCs w:val="24"/>
+                <w:lang w:val="en-US"/>
+              </w:rPr>
+              <w:t>ART</w:t>
+            </w:r>
+            <w:r>
+              <w:rPr>
+                <w:rFonts w:ascii="Times New Roman" w:hAnsi="Times New Roman" w:cs="Times New Roman"/>
+                <w:sz w:val="24"/>
+                <w:szCs w:val="24"/>
+                <w:lang w:val="en-US"/>
+              </w:rPr>
+              <w:t>3</w:t>
+            </w:r>
+            <w:r>
+              <w:rPr>
+                <w:rFonts w:ascii="Times New Roman" w:hAnsi="Times New Roman" w:cs="Times New Roman"/>
+                <w:sz w:val="24"/>
+                <w:szCs w:val="24"/>
+                <w:lang w:val="en-US"/>
+              </w:rPr>
+              <w:t>_Rx</w:t>
+            </w:r>
+          </w:p>
+        </w:tc>
+        <w:tc>
+          <w:tcPr>
+            <w:tcW w:w="992" w:type="dxa"/>
+          </w:tcPr>
+          <w:p>
+            <w:pPr>
+              <w:jc w:val="center"/>
+              <w:rPr>
+                <w:rFonts w:ascii="Times New Roman" w:hAnsi="Times New Roman" w:cs="Times New Roman"/>
+                <w:sz w:val="24"/>
+                <w:szCs w:val="24"/>
+                <w:lang w:val="en-US"/>
+              </w:rPr>
+            </w:pPr>
+            <w:r>
+              <w:rPr>
+                <w:rFonts w:ascii="Times New Roman" w:hAnsi="Times New Roman" w:cs="Times New Roman"/>
+                <w:sz w:val="24"/>
+                <w:szCs w:val="24"/>
+                <w:lang w:val="en-US"/>
+              </w:rPr>
+              <w:t>PC11</w:t>
+            </w:r>
           </w:p>
         </w:tc>
         <w:tc>
@@ -7468,6 +7783,15 @@
                 <w:szCs w:val="24"/>
               </w:rPr>
             </w:pPr>
+            <w:r>
+              <w:rPr>
+                <w:rFonts w:ascii="Times New Roman" w:hAnsi="Times New Roman" w:cs="Times New Roman"/>
+                <w:sz w:val="24"/>
+                <w:szCs w:val="24"/>
+                <w:lang w:val="en-US"/>
+              </w:rPr>
+              <w:t>(52)</w:t>
+            </w:r>
           </w:p>
         </w:tc>
         <w:tc>
@@ -7484,6 +7808,26 @@
                 <w:szCs w:val="24"/>
               </w:rPr>
             </w:pPr>
+            <w:proofErr w:type="spellStart"/>
+            <w:r>
+              <w:rPr>
+                <w:rFonts w:ascii="Times New Roman" w:hAnsi="Times New Roman" w:cs="Times New Roman"/>
+                <w:sz w:val="24"/>
+                <w:szCs w:val="24"/>
+                <w:lang w:val="en-US"/>
+              </w:rPr>
+              <w:t>Alternat</w:t>
+            </w:r>
+            <w:proofErr w:type="spellEnd"/>
+            <w:r>
+              <w:rPr>
+                <w:rFonts w:ascii="Times New Roman" w:hAnsi="Times New Roman" w:cs="Times New Roman"/>
+                <w:sz w:val="24"/>
+                <w:szCs w:val="24"/>
+                <w:lang w:val="en-US"/>
+              </w:rPr>
+              <w:t xml:space="preserve"> 2</w:t>
+            </w:r>
           </w:p>
         </w:tc>
       </w:tr>
@@ -7516,22 +7860,22 @@
         </w:tc>
         <w:tc>
           <w:tcPr>
-            <w:tcW w:w="2225" w:type="dxa"/>
-          </w:tcPr>
-          <w:p>
-            <w:pPr>
-              <w:jc w:val="center"/>
-              <w:rPr>
-                <w:rFonts w:ascii="Times New Roman" w:hAnsi="Times New Roman" w:cs="Times New Roman"/>
-                <w:sz w:val="24"/>
-                <w:szCs w:val="24"/>
-              </w:rPr>
-            </w:pPr>
-          </w:p>
-        </w:tc>
-        <w:tc>
-          <w:tcPr>
-            <w:tcW w:w="1853" w:type="dxa"/>
+            <w:tcW w:w="2934" w:type="dxa"/>
+          </w:tcPr>
+          <w:p>
+            <w:pPr>
+              <w:jc w:val="center"/>
+              <w:rPr>
+                <w:rFonts w:ascii="Times New Roman" w:hAnsi="Times New Roman" w:cs="Times New Roman"/>
+                <w:sz w:val="24"/>
+                <w:szCs w:val="24"/>
+              </w:rPr>
+            </w:pPr>
+          </w:p>
+        </w:tc>
+        <w:tc>
+          <w:tcPr>
+            <w:tcW w:w="1559" w:type="dxa"/>
           </w:tcPr>
           <w:p>
             <w:pPr>
@@ -7561,7 +7905,7 @@
         </w:tc>
         <w:tc>
           <w:tcPr>
-            <w:tcW w:w="1336" w:type="dxa"/>
+            <w:tcW w:w="992" w:type="dxa"/>
           </w:tcPr>
           <w:p>
             <w:pPr>
@@ -7635,22 +7979,22 @@
         </w:tc>
         <w:tc>
           <w:tcPr>
-            <w:tcW w:w="2225" w:type="dxa"/>
-          </w:tcPr>
-          <w:p>
-            <w:pPr>
-              <w:jc w:val="center"/>
-              <w:rPr>
-                <w:rFonts w:ascii="Times New Roman" w:hAnsi="Times New Roman" w:cs="Times New Roman"/>
-                <w:sz w:val="24"/>
-                <w:szCs w:val="24"/>
-              </w:rPr>
-            </w:pPr>
-          </w:p>
-        </w:tc>
-        <w:tc>
-          <w:tcPr>
-            <w:tcW w:w="1853" w:type="dxa"/>
+            <w:tcW w:w="2934" w:type="dxa"/>
+          </w:tcPr>
+          <w:p>
+            <w:pPr>
+              <w:jc w:val="center"/>
+              <w:rPr>
+                <w:rFonts w:ascii="Times New Roman" w:hAnsi="Times New Roman" w:cs="Times New Roman"/>
+                <w:sz w:val="24"/>
+                <w:szCs w:val="24"/>
+              </w:rPr>
+            </w:pPr>
+          </w:p>
+        </w:tc>
+        <w:tc>
+          <w:tcPr>
+            <w:tcW w:w="1559" w:type="dxa"/>
           </w:tcPr>
           <w:p>
             <w:pPr>
@@ -7680,7 +8024,7 @@
         </w:tc>
         <w:tc>
           <w:tcPr>
-            <w:tcW w:w="1336" w:type="dxa"/>
+            <w:tcW w:w="992" w:type="dxa"/>
           </w:tcPr>
           <w:p>
             <w:pPr>
@@ -7754,22 +8098,22 @@
         </w:tc>
         <w:tc>
           <w:tcPr>
-            <w:tcW w:w="2225" w:type="dxa"/>
-          </w:tcPr>
-          <w:p>
-            <w:pPr>
-              <w:jc w:val="center"/>
-              <w:rPr>
-                <w:rFonts w:ascii="Times New Roman" w:hAnsi="Times New Roman" w:cs="Times New Roman"/>
-                <w:sz w:val="24"/>
-                <w:szCs w:val="24"/>
-              </w:rPr>
-            </w:pPr>
-          </w:p>
-        </w:tc>
-        <w:tc>
-          <w:tcPr>
-            <w:tcW w:w="1853" w:type="dxa"/>
+            <w:tcW w:w="2934" w:type="dxa"/>
+          </w:tcPr>
+          <w:p>
+            <w:pPr>
+              <w:jc w:val="center"/>
+              <w:rPr>
+                <w:rFonts w:ascii="Times New Roman" w:hAnsi="Times New Roman" w:cs="Times New Roman"/>
+                <w:sz w:val="24"/>
+                <w:szCs w:val="24"/>
+              </w:rPr>
+            </w:pPr>
+          </w:p>
+        </w:tc>
+        <w:tc>
+          <w:tcPr>
+            <w:tcW w:w="1559" w:type="dxa"/>
           </w:tcPr>
           <w:p>
             <w:pPr>
@@ -7799,7 +8143,7 @@
         </w:tc>
         <w:tc>
           <w:tcPr>
-            <w:tcW w:w="1336" w:type="dxa"/>
+            <w:tcW w:w="992" w:type="dxa"/>
           </w:tcPr>
           <w:p>
             <w:pPr>
@@ -7863,22 +8207,22 @@
         </w:tc>
         <w:tc>
           <w:tcPr>
-            <w:tcW w:w="2225" w:type="dxa"/>
-          </w:tcPr>
-          <w:p>
-            <w:pPr>
-              <w:jc w:val="center"/>
-              <w:rPr>
-                <w:rFonts w:ascii="Times New Roman" w:hAnsi="Times New Roman" w:cs="Times New Roman"/>
-                <w:sz w:val="24"/>
-                <w:szCs w:val="24"/>
-              </w:rPr>
-            </w:pPr>
-          </w:p>
-        </w:tc>
-        <w:tc>
-          <w:tcPr>
-            <w:tcW w:w="1853" w:type="dxa"/>
+            <w:tcW w:w="2934" w:type="dxa"/>
+          </w:tcPr>
+          <w:p>
+            <w:pPr>
+              <w:jc w:val="center"/>
+              <w:rPr>
+                <w:rFonts w:ascii="Times New Roman" w:hAnsi="Times New Roman" w:cs="Times New Roman"/>
+                <w:sz w:val="24"/>
+                <w:szCs w:val="24"/>
+              </w:rPr>
+            </w:pPr>
+          </w:p>
+        </w:tc>
+        <w:tc>
+          <w:tcPr>
+            <w:tcW w:w="1559" w:type="dxa"/>
           </w:tcPr>
           <w:p>
             <w:pPr>
@@ -7908,7 +8252,7 @@
         </w:tc>
         <w:tc>
           <w:tcPr>
-            <w:tcW w:w="1336" w:type="dxa"/>
+            <w:tcW w:w="992" w:type="dxa"/>
           </w:tcPr>
           <w:p>
             <w:pPr>
@@ -7972,22 +8316,22 @@
         </w:tc>
         <w:tc>
           <w:tcPr>
-            <w:tcW w:w="2225" w:type="dxa"/>
-          </w:tcPr>
-          <w:p>
-            <w:pPr>
-              <w:jc w:val="center"/>
-              <w:rPr>
-                <w:rFonts w:ascii="Times New Roman" w:hAnsi="Times New Roman" w:cs="Times New Roman"/>
-                <w:sz w:val="24"/>
-                <w:szCs w:val="24"/>
-              </w:rPr>
-            </w:pPr>
-          </w:p>
-        </w:tc>
-        <w:tc>
-          <w:tcPr>
-            <w:tcW w:w="1853" w:type="dxa"/>
+            <w:tcW w:w="2934" w:type="dxa"/>
+          </w:tcPr>
+          <w:p>
+            <w:pPr>
+              <w:jc w:val="center"/>
+              <w:rPr>
+                <w:rFonts w:ascii="Times New Roman" w:hAnsi="Times New Roman" w:cs="Times New Roman"/>
+                <w:sz w:val="24"/>
+                <w:szCs w:val="24"/>
+              </w:rPr>
+            </w:pPr>
+          </w:p>
+        </w:tc>
+        <w:tc>
+          <w:tcPr>
+            <w:tcW w:w="1559" w:type="dxa"/>
           </w:tcPr>
           <w:p>
             <w:pPr>
@@ -8017,7 +8361,7 @@
         </w:tc>
         <w:tc>
           <w:tcPr>
-            <w:tcW w:w="1336" w:type="dxa"/>
+            <w:tcW w:w="992" w:type="dxa"/>
           </w:tcPr>
           <w:p>
             <w:pPr>
@@ -8073,10 +8417,12 @@
           <w:szCs w:val="32"/>
         </w:rPr>
       </w:pPr>
+      <w:bookmarkStart w:id="0" w:name="_GoBack"/>
+      <w:bookmarkEnd w:id="0"/>
     </w:p>
     <w:sectPr>
       <w:pgSz w:w="11906" w:h="16838"/>
-      <w:pgMar w:top="993" w:right="850" w:bottom="851" w:left="1134" w:header="708" w:footer="708" w:gutter="0"/>
+      <w:pgMar w:top="426" w:right="850" w:bottom="851" w:left="1134" w:header="708" w:footer="708" w:gutter="0"/>
       <w:cols w:space="708"/>
       <w:docGrid w:linePitch="360"/>
     </w:sectPr>

</xml_diff>

<commit_message>
Added a new project CAN_STAND_EGURM
</commit_message>
<xml_diff>
--- a/Подключение периферии микроконтроллера на стенде ЭГУРМ.docx
+++ b/Подключение периферии микроконтроллера на стенде ЭГУРМ.docx
@@ -4675,20 +4675,22 @@
               <w:bottom w:val="single" w:sz="6" w:space="0" w:color="auto"/>
               <w:right w:val="single" w:sz="6" w:space="0" w:color="auto"/>
             </w:tcBorders>
-            <w:shd w:val="clear" w:color="auto" w:fill="FFFF00"/>
-          </w:tcPr>
-          <w:p>
-            <w:pPr>
-              <w:jc w:val="center"/>
-              <w:rPr>
-                <w:rFonts w:ascii="Times New Roman" w:hAnsi="Times New Roman" w:cs="Times New Roman"/>
-                <w:sz w:val="24"/>
-                <w:szCs w:val="24"/>
-              </w:rPr>
-            </w:pPr>
-            <w:r>
-              <w:rPr>
-                <w:rFonts w:ascii="Times New Roman" w:hAnsi="Times New Roman" w:cs="Times New Roman"/>
+            <w:shd w:val="clear" w:color="auto" w:fill="92D050"/>
+          </w:tcPr>
+          <w:p>
+            <w:pPr>
+              <w:jc w:val="center"/>
+              <w:rPr>
+                <w:rFonts w:ascii="Times New Roman" w:hAnsi="Times New Roman" w:cs="Times New Roman"/>
+                <w:color w:val="000000" w:themeColor="text1"/>
+                <w:sz w:val="24"/>
+                <w:szCs w:val="24"/>
+              </w:rPr>
+            </w:pPr>
+            <w:r>
+              <w:rPr>
+                <w:rFonts w:ascii="Times New Roman" w:hAnsi="Times New Roman" w:cs="Times New Roman"/>
+                <w:color w:val="000000" w:themeColor="text1"/>
                 <w:lang w:val="en-US"/>
               </w:rPr>
               <w:t>MP-J2S-700A</w:t>
@@ -4696,6 +4698,7 @@
             <w:r>
               <w:rPr>
                 <w:rFonts w:ascii="Times New Roman" w:hAnsi="Times New Roman" w:cs="Times New Roman"/>
+                <w:color w:val="000000" w:themeColor="text1"/>
                 <w:sz w:val="24"/>
                 <w:szCs w:val="24"/>
               </w:rPr>
@@ -4704,6 +4707,7 @@
             <w:r>
               <w:rPr>
                 <w:rFonts w:ascii="Times New Roman" w:hAnsi="Times New Roman" w:cs="Times New Roman"/>
+                <w:color w:val="000000" w:themeColor="text1"/>
                 <w:sz w:val="24"/>
                 <w:szCs w:val="24"/>
                 <w:lang w:val="en-US"/>
@@ -4713,6 +4717,7 @@
             <w:r>
               <w:rPr>
                 <w:rFonts w:ascii="Times New Roman" w:hAnsi="Times New Roman" w:cs="Times New Roman"/>
+                <w:color w:val="000000" w:themeColor="text1"/>
                 <w:sz w:val="24"/>
                 <w:szCs w:val="24"/>
               </w:rPr>
@@ -4729,13 +4734,14 @@
               <w:bottom w:val="single" w:sz="6" w:space="0" w:color="auto"/>
               <w:right w:val="single" w:sz="6" w:space="0" w:color="auto"/>
             </w:tcBorders>
-            <w:shd w:val="clear" w:color="auto" w:fill="FFFF00"/>
-          </w:tcPr>
-          <w:p>
-            <w:pPr>
-              <w:jc w:val="center"/>
-              <w:rPr>
-                <w:rFonts w:ascii="Times New Roman" w:hAnsi="Times New Roman" w:cs="Times New Roman"/>
+            <w:shd w:val="clear" w:color="auto" w:fill="92D050"/>
+          </w:tcPr>
+          <w:p>
+            <w:pPr>
+              <w:jc w:val="center"/>
+              <w:rPr>
+                <w:rFonts w:ascii="Times New Roman" w:hAnsi="Times New Roman" w:cs="Times New Roman"/>
+                <w:color w:val="000000" w:themeColor="text1"/>
                 <w:sz w:val="24"/>
                 <w:szCs w:val="24"/>
                 <w:lang w:val="en-US"/>
@@ -4745,6 +4751,7 @@
             <w:r>
               <w:rPr>
                 <w:rFonts w:ascii="Times New Roman" w:hAnsi="Times New Roman" w:cs="Times New Roman"/>
+                <w:color w:val="000000" w:themeColor="text1"/>
                 <w:sz w:val="24"/>
                 <w:szCs w:val="24"/>
                 <w:lang w:val="en-US"/>
@@ -4763,44 +4770,28 @@
               <w:bottom w:val="single" w:sz="6" w:space="0" w:color="auto"/>
               <w:right w:val="single" w:sz="6" w:space="0" w:color="auto"/>
             </w:tcBorders>
-            <w:shd w:val="clear" w:color="auto" w:fill="FFFF00"/>
-          </w:tcPr>
-          <w:p>
-            <w:pPr>
-              <w:jc w:val="center"/>
-              <w:rPr>
-                <w:rFonts w:ascii="Times New Roman" w:hAnsi="Times New Roman" w:cs="Times New Roman"/>
-                <w:sz w:val="24"/>
-                <w:szCs w:val="24"/>
-                <w:lang w:val="en-US"/>
-              </w:rPr>
-            </w:pPr>
-            <w:r>
-              <w:rPr>
-                <w:rFonts w:ascii="Times New Roman" w:hAnsi="Times New Roman" w:cs="Times New Roman"/>
-                <w:sz w:val="24"/>
-                <w:szCs w:val="24"/>
-                <w:lang w:val="en-US"/>
-              </w:rPr>
-              <w:t>USART</w:t>
-            </w:r>
-            <w:r>
-              <w:rPr>
-                <w:rFonts w:ascii="Times New Roman" w:hAnsi="Times New Roman" w:cs="Times New Roman"/>
-                <w:sz w:val="24"/>
-                <w:szCs w:val="24"/>
-                <w:lang w:val="en-US"/>
-              </w:rPr>
-              <w:t>1</w:t>
-            </w:r>
-            <w:r>
-              <w:rPr>
-                <w:rFonts w:ascii="Times New Roman" w:hAnsi="Times New Roman" w:cs="Times New Roman"/>
-                <w:sz w:val="24"/>
-                <w:szCs w:val="24"/>
-                <w:lang w:val="en-US"/>
-              </w:rPr>
-              <w:t>_Tx</w:t>
+            <w:shd w:val="clear" w:color="auto" w:fill="92D050"/>
+          </w:tcPr>
+          <w:p>
+            <w:pPr>
+              <w:jc w:val="center"/>
+              <w:rPr>
+                <w:rFonts w:ascii="Times New Roman" w:hAnsi="Times New Roman" w:cs="Times New Roman"/>
+                <w:color w:val="000000" w:themeColor="text1"/>
+                <w:sz w:val="24"/>
+                <w:szCs w:val="24"/>
+                <w:lang w:val="en-US"/>
+              </w:rPr>
+            </w:pPr>
+            <w:r>
+              <w:rPr>
+                <w:rFonts w:ascii="Times New Roman" w:hAnsi="Times New Roman" w:cs="Times New Roman"/>
+                <w:color w:val="000000" w:themeColor="text1"/>
+                <w:sz w:val="24"/>
+                <w:szCs w:val="24"/>
+                <w:lang w:val="en-US"/>
+              </w:rPr>
+              <w:t>USART1_Tx</w:t>
             </w:r>
           </w:p>
         </w:tc>
@@ -4813,21 +4804,23 @@
               <w:bottom w:val="single" w:sz="6" w:space="0" w:color="auto"/>
               <w:right w:val="single" w:sz="6" w:space="0" w:color="auto"/>
             </w:tcBorders>
-            <w:shd w:val="clear" w:color="auto" w:fill="FFFF00"/>
-          </w:tcPr>
-          <w:p>
-            <w:pPr>
-              <w:jc w:val="center"/>
-              <w:rPr>
-                <w:rFonts w:ascii="Times New Roman" w:hAnsi="Times New Roman" w:cs="Times New Roman"/>
-                <w:sz w:val="24"/>
-                <w:szCs w:val="24"/>
-                <w:lang w:val="en-US"/>
-              </w:rPr>
-            </w:pPr>
-            <w:r>
-              <w:rPr>
-                <w:rFonts w:ascii="Times New Roman" w:hAnsi="Times New Roman" w:cs="Times New Roman"/>
+            <w:shd w:val="clear" w:color="auto" w:fill="92D050"/>
+          </w:tcPr>
+          <w:p>
+            <w:pPr>
+              <w:jc w:val="center"/>
+              <w:rPr>
+                <w:rFonts w:ascii="Times New Roman" w:hAnsi="Times New Roman" w:cs="Times New Roman"/>
+                <w:color w:val="000000" w:themeColor="text1"/>
+                <w:sz w:val="24"/>
+                <w:szCs w:val="24"/>
+                <w:lang w:val="en-US"/>
+              </w:rPr>
+            </w:pPr>
+            <w:r>
+              <w:rPr>
+                <w:rFonts w:ascii="Times New Roman" w:hAnsi="Times New Roman" w:cs="Times New Roman"/>
+                <w:color w:val="000000" w:themeColor="text1"/>
                 <w:sz w:val="24"/>
                 <w:szCs w:val="24"/>
                 <w:lang w:val="en-US"/>
@@ -4845,20 +4838,22 @@
               <w:bottom w:val="single" w:sz="6" w:space="0" w:color="auto"/>
               <w:right w:val="single" w:sz="6" w:space="0" w:color="auto"/>
             </w:tcBorders>
-            <w:shd w:val="clear" w:color="auto" w:fill="FFFF00"/>
-          </w:tcPr>
-          <w:p>
-            <w:pPr>
-              <w:jc w:val="center"/>
-              <w:rPr>
-                <w:rFonts w:ascii="Times New Roman" w:hAnsi="Times New Roman" w:cs="Times New Roman"/>
-                <w:sz w:val="24"/>
-                <w:szCs w:val="24"/>
-              </w:rPr>
-            </w:pPr>
-            <w:r>
-              <w:rPr>
-                <w:rFonts w:ascii="Times New Roman" w:hAnsi="Times New Roman" w:cs="Times New Roman"/>
+            <w:shd w:val="clear" w:color="auto" w:fill="92D050"/>
+          </w:tcPr>
+          <w:p>
+            <w:pPr>
+              <w:jc w:val="center"/>
+              <w:rPr>
+                <w:rFonts w:ascii="Times New Roman" w:hAnsi="Times New Roman" w:cs="Times New Roman"/>
+                <w:color w:val="000000" w:themeColor="text1"/>
+                <w:sz w:val="24"/>
+                <w:szCs w:val="24"/>
+              </w:rPr>
+            </w:pPr>
+            <w:r>
+              <w:rPr>
+                <w:rFonts w:ascii="Times New Roman" w:hAnsi="Times New Roman" w:cs="Times New Roman"/>
+                <w:color w:val="000000" w:themeColor="text1"/>
                 <w:sz w:val="24"/>
                 <w:szCs w:val="24"/>
                 <w:lang w:val="en-US"/>
@@ -4876,7 +4871,7 @@
               <w:bottom w:val="single" w:sz="6" w:space="0" w:color="auto"/>
               <w:right w:val="single" w:sz="12" w:space="0" w:color="auto"/>
             </w:tcBorders>
-            <w:shd w:val="clear" w:color="auto" w:fill="FFFF00"/>
+            <w:shd w:val="clear" w:color="auto" w:fill="92D050"/>
           </w:tcPr>
           <w:p>
             <w:pPr>
@@ -4884,6 +4879,7 @@
               <w:jc w:val="center"/>
               <w:rPr>
                 <w:rFonts w:ascii="Times New Roman" w:hAnsi="Times New Roman" w:cs="Times New Roman"/>
+                <w:color w:val="000000" w:themeColor="text1"/>
                 <w:sz w:val="24"/>
                 <w:szCs w:val="24"/>
               </w:rPr>
@@ -4892,6 +4888,7 @@
             <w:r>
               <w:rPr>
                 <w:rFonts w:ascii="Times New Roman" w:hAnsi="Times New Roman" w:cs="Times New Roman"/>
+                <w:color w:val="000000" w:themeColor="text1"/>
                 <w:sz w:val="24"/>
                 <w:szCs w:val="24"/>
                 <w:lang w:val="en-US"/>
@@ -4902,6 +4899,7 @@
             <w:r>
               <w:rPr>
                 <w:rFonts w:ascii="Times New Roman" w:hAnsi="Times New Roman" w:cs="Times New Roman"/>
+                <w:color w:val="000000" w:themeColor="text1"/>
                 <w:sz w:val="24"/>
                 <w:szCs w:val="24"/>
                 <w:lang w:val="en-US"/>
@@ -4950,20 +4948,22 @@
               <w:bottom w:val="single" w:sz="12" w:space="0" w:color="auto"/>
               <w:right w:val="single" w:sz="6" w:space="0" w:color="auto"/>
             </w:tcBorders>
-            <w:shd w:val="clear" w:color="auto" w:fill="FFFF00"/>
-          </w:tcPr>
-          <w:p>
-            <w:pPr>
-              <w:jc w:val="center"/>
-              <w:rPr>
-                <w:rFonts w:ascii="Times New Roman" w:hAnsi="Times New Roman" w:cs="Times New Roman"/>
-                <w:sz w:val="24"/>
-                <w:szCs w:val="24"/>
-              </w:rPr>
-            </w:pPr>
-            <w:r>
-              <w:rPr>
-                <w:rFonts w:ascii="Times New Roman" w:hAnsi="Times New Roman" w:cs="Times New Roman"/>
+            <w:shd w:val="clear" w:color="auto" w:fill="92D050"/>
+          </w:tcPr>
+          <w:p>
+            <w:pPr>
+              <w:jc w:val="center"/>
+              <w:rPr>
+                <w:rFonts w:ascii="Times New Roman" w:hAnsi="Times New Roman" w:cs="Times New Roman"/>
+                <w:color w:val="000000" w:themeColor="text1"/>
+                <w:sz w:val="24"/>
+                <w:szCs w:val="24"/>
+              </w:rPr>
+            </w:pPr>
+            <w:r>
+              <w:rPr>
+                <w:rFonts w:ascii="Times New Roman" w:hAnsi="Times New Roman" w:cs="Times New Roman"/>
+                <w:color w:val="000000" w:themeColor="text1"/>
                 <w:lang w:val="en-US"/>
               </w:rPr>
               <w:t>MP-J2S-700A</w:t>
@@ -4971,6 +4971,7 @@
             <w:r>
               <w:rPr>
                 <w:rFonts w:ascii="Times New Roman" w:hAnsi="Times New Roman" w:cs="Times New Roman"/>
+                <w:color w:val="000000" w:themeColor="text1"/>
                 <w:sz w:val="24"/>
                 <w:szCs w:val="24"/>
               </w:rPr>
@@ -4979,6 +4980,7 @@
             <w:r>
               <w:rPr>
                 <w:rFonts w:ascii="Times New Roman" w:hAnsi="Times New Roman" w:cs="Times New Roman"/>
+                <w:color w:val="000000" w:themeColor="text1"/>
                 <w:sz w:val="24"/>
                 <w:szCs w:val="24"/>
                 <w:lang w:val="en-US"/>
@@ -4988,6 +4990,7 @@
             <w:r>
               <w:rPr>
                 <w:rFonts w:ascii="Times New Roman" w:hAnsi="Times New Roman" w:cs="Times New Roman"/>
+                <w:color w:val="000000" w:themeColor="text1"/>
                 <w:sz w:val="24"/>
                 <w:szCs w:val="24"/>
               </w:rPr>
@@ -5004,13 +5007,14 @@
               <w:bottom w:val="single" w:sz="12" w:space="0" w:color="auto"/>
               <w:right w:val="single" w:sz="6" w:space="0" w:color="auto"/>
             </w:tcBorders>
-            <w:shd w:val="clear" w:color="auto" w:fill="FFFF00"/>
-          </w:tcPr>
-          <w:p>
-            <w:pPr>
-              <w:jc w:val="center"/>
-              <w:rPr>
-                <w:rFonts w:ascii="Times New Roman" w:hAnsi="Times New Roman" w:cs="Times New Roman"/>
+            <w:shd w:val="clear" w:color="auto" w:fill="92D050"/>
+          </w:tcPr>
+          <w:p>
+            <w:pPr>
+              <w:jc w:val="center"/>
+              <w:rPr>
+                <w:rFonts w:ascii="Times New Roman" w:hAnsi="Times New Roman" w:cs="Times New Roman"/>
+                <w:color w:val="000000" w:themeColor="text1"/>
                 <w:sz w:val="24"/>
                 <w:szCs w:val="24"/>
                 <w:lang w:val="en-US"/>
@@ -5020,6 +5024,7 @@
             <w:r>
               <w:rPr>
                 <w:rFonts w:ascii="Times New Roman" w:hAnsi="Times New Roman" w:cs="Times New Roman"/>
+                <w:color w:val="000000" w:themeColor="text1"/>
                 <w:sz w:val="24"/>
                 <w:szCs w:val="24"/>
                 <w:lang w:val="en-US"/>
@@ -5038,44 +5043,28 @@
               <w:bottom w:val="single" w:sz="12" w:space="0" w:color="auto"/>
               <w:right w:val="single" w:sz="6" w:space="0" w:color="auto"/>
             </w:tcBorders>
-            <w:shd w:val="clear" w:color="auto" w:fill="FFFF00"/>
-          </w:tcPr>
-          <w:p>
-            <w:pPr>
-              <w:jc w:val="center"/>
-              <w:rPr>
-                <w:rFonts w:ascii="Times New Roman" w:hAnsi="Times New Roman" w:cs="Times New Roman"/>
-                <w:sz w:val="24"/>
-                <w:szCs w:val="24"/>
-                <w:lang w:val="en-US"/>
-              </w:rPr>
-            </w:pPr>
-            <w:r>
-              <w:rPr>
-                <w:rFonts w:ascii="Times New Roman" w:hAnsi="Times New Roman" w:cs="Times New Roman"/>
-                <w:sz w:val="24"/>
-                <w:szCs w:val="24"/>
-                <w:lang w:val="en-US"/>
-              </w:rPr>
-              <w:t>USART</w:t>
-            </w:r>
-            <w:r>
-              <w:rPr>
-                <w:rFonts w:ascii="Times New Roman" w:hAnsi="Times New Roman" w:cs="Times New Roman"/>
-                <w:sz w:val="24"/>
-                <w:szCs w:val="24"/>
-                <w:lang w:val="en-US"/>
-              </w:rPr>
-              <w:t>1</w:t>
-            </w:r>
-            <w:r>
-              <w:rPr>
-                <w:rFonts w:ascii="Times New Roman" w:hAnsi="Times New Roman" w:cs="Times New Roman"/>
-                <w:sz w:val="24"/>
-                <w:szCs w:val="24"/>
-                <w:lang w:val="en-US"/>
-              </w:rPr>
-              <w:t>_Rx</w:t>
+            <w:shd w:val="clear" w:color="auto" w:fill="92D050"/>
+          </w:tcPr>
+          <w:p>
+            <w:pPr>
+              <w:jc w:val="center"/>
+              <w:rPr>
+                <w:rFonts w:ascii="Times New Roman" w:hAnsi="Times New Roman" w:cs="Times New Roman"/>
+                <w:color w:val="000000" w:themeColor="text1"/>
+                <w:sz w:val="24"/>
+                <w:szCs w:val="24"/>
+                <w:lang w:val="en-US"/>
+              </w:rPr>
+            </w:pPr>
+            <w:r>
+              <w:rPr>
+                <w:rFonts w:ascii="Times New Roman" w:hAnsi="Times New Roman" w:cs="Times New Roman"/>
+                <w:color w:val="000000" w:themeColor="text1"/>
+                <w:sz w:val="24"/>
+                <w:szCs w:val="24"/>
+                <w:lang w:val="en-US"/>
+              </w:rPr>
+              <w:t>USART1_Rx</w:t>
             </w:r>
           </w:p>
         </w:tc>
@@ -5088,21 +5077,23 @@
               <w:bottom w:val="single" w:sz="12" w:space="0" w:color="auto"/>
               <w:right w:val="single" w:sz="6" w:space="0" w:color="auto"/>
             </w:tcBorders>
-            <w:shd w:val="clear" w:color="auto" w:fill="FFFF00"/>
-          </w:tcPr>
-          <w:p>
-            <w:pPr>
-              <w:jc w:val="center"/>
-              <w:rPr>
-                <w:rFonts w:ascii="Times New Roman" w:hAnsi="Times New Roman" w:cs="Times New Roman"/>
-                <w:sz w:val="24"/>
-                <w:szCs w:val="24"/>
-                <w:lang w:val="en-US"/>
-              </w:rPr>
-            </w:pPr>
-            <w:r>
-              <w:rPr>
-                <w:rFonts w:ascii="Times New Roman" w:hAnsi="Times New Roman" w:cs="Times New Roman"/>
+            <w:shd w:val="clear" w:color="auto" w:fill="92D050"/>
+          </w:tcPr>
+          <w:p>
+            <w:pPr>
+              <w:jc w:val="center"/>
+              <w:rPr>
+                <w:rFonts w:ascii="Times New Roman" w:hAnsi="Times New Roman" w:cs="Times New Roman"/>
+                <w:color w:val="000000" w:themeColor="text1"/>
+                <w:sz w:val="24"/>
+                <w:szCs w:val="24"/>
+                <w:lang w:val="en-US"/>
+              </w:rPr>
+            </w:pPr>
+            <w:r>
+              <w:rPr>
+                <w:rFonts w:ascii="Times New Roman" w:hAnsi="Times New Roman" w:cs="Times New Roman"/>
+                <w:color w:val="000000" w:themeColor="text1"/>
                 <w:sz w:val="24"/>
                 <w:szCs w:val="24"/>
                 <w:lang w:val="en-US"/>
@@ -5120,20 +5111,22 @@
               <w:bottom w:val="single" w:sz="12" w:space="0" w:color="auto"/>
               <w:right w:val="single" w:sz="6" w:space="0" w:color="auto"/>
             </w:tcBorders>
-            <w:shd w:val="clear" w:color="auto" w:fill="FFFF00"/>
-          </w:tcPr>
-          <w:p>
-            <w:pPr>
-              <w:jc w:val="center"/>
-              <w:rPr>
-                <w:rFonts w:ascii="Times New Roman" w:hAnsi="Times New Roman" w:cs="Times New Roman"/>
-                <w:sz w:val="24"/>
-                <w:szCs w:val="24"/>
-              </w:rPr>
-            </w:pPr>
-            <w:r>
-              <w:rPr>
-                <w:rFonts w:ascii="Times New Roman" w:hAnsi="Times New Roman" w:cs="Times New Roman"/>
+            <w:shd w:val="clear" w:color="auto" w:fill="92D050"/>
+          </w:tcPr>
+          <w:p>
+            <w:pPr>
+              <w:jc w:val="center"/>
+              <w:rPr>
+                <w:rFonts w:ascii="Times New Roman" w:hAnsi="Times New Roman" w:cs="Times New Roman"/>
+                <w:color w:val="000000" w:themeColor="text1"/>
+                <w:sz w:val="24"/>
+                <w:szCs w:val="24"/>
+              </w:rPr>
+            </w:pPr>
+            <w:r>
+              <w:rPr>
+                <w:rFonts w:ascii="Times New Roman" w:hAnsi="Times New Roman" w:cs="Times New Roman"/>
+                <w:color w:val="000000" w:themeColor="text1"/>
                 <w:sz w:val="24"/>
                 <w:szCs w:val="24"/>
                 <w:lang w:val="en-US"/>
@@ -5151,7 +5144,7 @@
               <w:bottom w:val="single" w:sz="12" w:space="0" w:color="auto"/>
               <w:right w:val="single" w:sz="12" w:space="0" w:color="auto"/>
             </w:tcBorders>
-            <w:shd w:val="clear" w:color="auto" w:fill="FFFF00"/>
+            <w:shd w:val="clear" w:color="auto" w:fill="92D050"/>
           </w:tcPr>
           <w:p>
             <w:pPr>
@@ -5159,6 +5152,7 @@
               <w:jc w:val="center"/>
               <w:rPr>
                 <w:rFonts w:ascii="Times New Roman" w:hAnsi="Times New Roman" w:cs="Times New Roman"/>
+                <w:color w:val="000000" w:themeColor="text1"/>
                 <w:sz w:val="24"/>
                 <w:szCs w:val="24"/>
               </w:rPr>
@@ -5167,6 +5161,7 @@
             <w:r>
               <w:rPr>
                 <w:rFonts w:ascii="Times New Roman" w:hAnsi="Times New Roman" w:cs="Times New Roman"/>
+                <w:color w:val="000000" w:themeColor="text1"/>
                 <w:sz w:val="24"/>
                 <w:szCs w:val="24"/>
                 <w:lang w:val="en-US"/>
@@ -5177,6 +5172,7 @@
             <w:r>
               <w:rPr>
                 <w:rFonts w:ascii="Times New Roman" w:hAnsi="Times New Roman" w:cs="Times New Roman"/>
+                <w:color w:val="000000" w:themeColor="text1"/>
                 <w:sz w:val="24"/>
                 <w:szCs w:val="24"/>
                 <w:lang w:val="en-US"/>
@@ -7010,21 +7006,23 @@
         <w:tc>
           <w:tcPr>
             <w:tcW w:w="2934" w:type="dxa"/>
-            <w:shd w:val="clear" w:color="auto" w:fill="FFFF00"/>
-          </w:tcPr>
-          <w:p>
-            <w:pPr>
-              <w:jc w:val="center"/>
-              <w:rPr>
-                <w:rFonts w:ascii="Times New Roman" w:hAnsi="Times New Roman" w:cs="Times New Roman"/>
-                <w:sz w:val="24"/>
-                <w:szCs w:val="24"/>
-                <w:lang w:val="en-US"/>
-              </w:rPr>
-            </w:pPr>
-            <w:r>
-              <w:rPr>
-                <w:rFonts w:ascii="Times New Roman" w:hAnsi="Times New Roman" w:cs="Times New Roman"/>
+            <w:shd w:val="clear" w:color="auto" w:fill="92D050"/>
+          </w:tcPr>
+          <w:p>
+            <w:pPr>
+              <w:jc w:val="center"/>
+              <w:rPr>
+                <w:rFonts w:ascii="Times New Roman" w:hAnsi="Times New Roman" w:cs="Times New Roman"/>
+                <w:color w:val="000000" w:themeColor="text1"/>
+                <w:sz w:val="24"/>
+                <w:szCs w:val="24"/>
+                <w:lang w:val="en-US"/>
+              </w:rPr>
+            </w:pPr>
+            <w:r>
+              <w:rPr>
+                <w:rFonts w:ascii="Times New Roman" w:hAnsi="Times New Roman" w:cs="Times New Roman"/>
+                <w:color w:val="000000" w:themeColor="text1"/>
                 <w:sz w:val="24"/>
                 <w:szCs w:val="24"/>
                 <w:lang w:val="en-US"/>
@@ -7036,13 +7034,14 @@
         <w:tc>
           <w:tcPr>
             <w:tcW w:w="1559" w:type="dxa"/>
-            <w:shd w:val="clear" w:color="auto" w:fill="FFFF00"/>
-          </w:tcPr>
-          <w:p>
-            <w:pPr>
-              <w:jc w:val="center"/>
-              <w:rPr>
-                <w:rFonts w:ascii="Times New Roman" w:hAnsi="Times New Roman" w:cs="Times New Roman"/>
+            <w:shd w:val="clear" w:color="auto" w:fill="92D050"/>
+          </w:tcPr>
+          <w:p>
+            <w:pPr>
+              <w:jc w:val="center"/>
+              <w:rPr>
+                <w:rFonts w:ascii="Times New Roman" w:hAnsi="Times New Roman" w:cs="Times New Roman"/>
+                <w:color w:val="000000" w:themeColor="text1"/>
                 <w:sz w:val="24"/>
                 <w:szCs w:val="24"/>
                 <w:lang w:val="en-US"/>
@@ -7052,6 +7051,7 @@
             <w:r>
               <w:rPr>
                 <w:rFonts w:ascii="Times New Roman" w:hAnsi="Times New Roman" w:cs="Times New Roman"/>
+                <w:color w:val="000000" w:themeColor="text1"/>
                 <w:sz w:val="24"/>
                 <w:szCs w:val="24"/>
                 <w:lang w:val="en-US"/>
@@ -7064,21 +7064,23 @@
         <w:tc>
           <w:tcPr>
             <w:tcW w:w="2126" w:type="dxa"/>
-            <w:shd w:val="clear" w:color="auto" w:fill="FFFF00"/>
-          </w:tcPr>
-          <w:p>
-            <w:pPr>
-              <w:jc w:val="center"/>
-              <w:rPr>
-                <w:rFonts w:ascii="Times New Roman" w:hAnsi="Times New Roman" w:cs="Times New Roman"/>
-                <w:sz w:val="24"/>
-                <w:szCs w:val="24"/>
-                <w:lang w:val="en-US"/>
-              </w:rPr>
-            </w:pPr>
-            <w:r>
-              <w:rPr>
-                <w:rFonts w:ascii="Times New Roman" w:hAnsi="Times New Roman" w:cs="Times New Roman"/>
+            <w:shd w:val="clear" w:color="auto" w:fill="92D050"/>
+          </w:tcPr>
+          <w:p>
+            <w:pPr>
+              <w:jc w:val="center"/>
+              <w:rPr>
+                <w:rFonts w:ascii="Times New Roman" w:hAnsi="Times New Roman" w:cs="Times New Roman"/>
+                <w:color w:val="000000" w:themeColor="text1"/>
+                <w:sz w:val="24"/>
+                <w:szCs w:val="24"/>
+                <w:lang w:val="en-US"/>
+              </w:rPr>
+            </w:pPr>
+            <w:r>
+              <w:rPr>
+                <w:rFonts w:ascii="Times New Roman" w:hAnsi="Times New Roman" w:cs="Times New Roman"/>
+                <w:color w:val="000000" w:themeColor="text1"/>
                 <w:sz w:val="24"/>
                 <w:szCs w:val="24"/>
                 <w:lang w:val="en-US"/>
@@ -7090,21 +7092,23 @@
         <w:tc>
           <w:tcPr>
             <w:tcW w:w="992" w:type="dxa"/>
-            <w:shd w:val="clear" w:color="auto" w:fill="FFFF00"/>
-          </w:tcPr>
-          <w:p>
-            <w:pPr>
-              <w:jc w:val="center"/>
-              <w:rPr>
-                <w:rFonts w:ascii="Times New Roman" w:hAnsi="Times New Roman" w:cs="Times New Roman"/>
-                <w:sz w:val="24"/>
-                <w:szCs w:val="24"/>
-                <w:lang w:val="en-US"/>
-              </w:rPr>
-            </w:pPr>
-            <w:r>
-              <w:rPr>
-                <w:rFonts w:ascii="Times New Roman" w:hAnsi="Times New Roman" w:cs="Times New Roman"/>
+            <w:shd w:val="clear" w:color="auto" w:fill="92D050"/>
+          </w:tcPr>
+          <w:p>
+            <w:pPr>
+              <w:jc w:val="center"/>
+              <w:rPr>
+                <w:rFonts w:ascii="Times New Roman" w:hAnsi="Times New Roman" w:cs="Times New Roman"/>
+                <w:color w:val="000000" w:themeColor="text1"/>
+                <w:sz w:val="24"/>
+                <w:szCs w:val="24"/>
+                <w:lang w:val="en-US"/>
+              </w:rPr>
+            </w:pPr>
+            <w:r>
+              <w:rPr>
+                <w:rFonts w:ascii="Times New Roman" w:hAnsi="Times New Roman" w:cs="Times New Roman"/>
+                <w:color w:val="000000" w:themeColor="text1"/>
                 <w:sz w:val="24"/>
                 <w:szCs w:val="24"/>
                 <w:lang w:val="en-US"/>
@@ -7116,21 +7120,23 @@
         <w:tc>
           <w:tcPr>
             <w:tcW w:w="1205" w:type="dxa"/>
-            <w:shd w:val="clear" w:color="auto" w:fill="FFFF00"/>
-          </w:tcPr>
-          <w:p>
-            <w:pPr>
-              <w:jc w:val="center"/>
-              <w:rPr>
-                <w:rFonts w:ascii="Times New Roman" w:hAnsi="Times New Roman" w:cs="Times New Roman"/>
-                <w:sz w:val="24"/>
-                <w:szCs w:val="24"/>
-                <w:lang w:val="en-US"/>
-              </w:rPr>
-            </w:pPr>
-            <w:r>
-              <w:rPr>
-                <w:rFonts w:ascii="Times New Roman" w:hAnsi="Times New Roman" w:cs="Times New Roman"/>
+            <w:shd w:val="clear" w:color="auto" w:fill="92D050"/>
+          </w:tcPr>
+          <w:p>
+            <w:pPr>
+              <w:jc w:val="center"/>
+              <w:rPr>
+                <w:rFonts w:ascii="Times New Roman" w:hAnsi="Times New Roman" w:cs="Times New Roman"/>
+                <w:color w:val="000000" w:themeColor="text1"/>
+                <w:sz w:val="24"/>
+                <w:szCs w:val="24"/>
+                <w:lang w:val="en-US"/>
+              </w:rPr>
+            </w:pPr>
+            <w:r>
+              <w:rPr>
+                <w:rFonts w:ascii="Times New Roman" w:hAnsi="Times New Roman" w:cs="Times New Roman"/>
+                <w:color w:val="000000" w:themeColor="text1"/>
                 <w:sz w:val="24"/>
                 <w:szCs w:val="24"/>
                 <w:lang w:val="en-US"/>
@@ -7142,7 +7148,7 @@
         <w:tc>
           <w:tcPr>
             <w:tcW w:w="1195" w:type="dxa"/>
-            <w:shd w:val="clear" w:color="auto" w:fill="FFFF00"/>
+            <w:shd w:val="clear" w:color="auto" w:fill="92D050"/>
           </w:tcPr>
           <w:p>
             <w:pPr>
@@ -7150,6 +7156,7 @@
               <w:jc w:val="center"/>
               <w:rPr>
                 <w:rFonts w:ascii="Times New Roman" w:hAnsi="Times New Roman" w:cs="Times New Roman"/>
+                <w:color w:val="000000" w:themeColor="text1"/>
                 <w:sz w:val="18"/>
                 <w:szCs w:val="18"/>
               </w:rPr>
@@ -7157,6 +7164,7 @@
             <w:r>
               <w:rPr>
                 <w:rFonts w:ascii="Times New Roman" w:hAnsi="Times New Roman" w:cs="Times New Roman"/>
+                <w:color w:val="000000" w:themeColor="text1"/>
                 <w:sz w:val="18"/>
                 <w:szCs w:val="18"/>
                 <w:lang w:val="en-US"/>
@@ -7196,21 +7204,23 @@
         <w:tc>
           <w:tcPr>
             <w:tcW w:w="2934" w:type="dxa"/>
-            <w:shd w:val="clear" w:color="auto" w:fill="FFFF00"/>
-          </w:tcPr>
-          <w:p>
-            <w:pPr>
-              <w:jc w:val="center"/>
-              <w:rPr>
-                <w:rFonts w:ascii="Times New Roman" w:hAnsi="Times New Roman" w:cs="Times New Roman"/>
-                <w:sz w:val="24"/>
-                <w:szCs w:val="24"/>
-                <w:lang w:val="en-US"/>
-              </w:rPr>
-            </w:pPr>
-            <w:r>
-              <w:rPr>
-                <w:rFonts w:ascii="Times New Roman" w:hAnsi="Times New Roman" w:cs="Times New Roman"/>
+            <w:shd w:val="clear" w:color="auto" w:fill="92D050"/>
+          </w:tcPr>
+          <w:p>
+            <w:pPr>
+              <w:jc w:val="center"/>
+              <w:rPr>
+                <w:rFonts w:ascii="Times New Roman" w:hAnsi="Times New Roman" w:cs="Times New Roman"/>
+                <w:color w:val="000000" w:themeColor="text1"/>
+                <w:sz w:val="24"/>
+                <w:szCs w:val="24"/>
+                <w:lang w:val="en-US"/>
+              </w:rPr>
+            </w:pPr>
+            <w:r>
+              <w:rPr>
+                <w:rFonts w:ascii="Times New Roman" w:hAnsi="Times New Roman" w:cs="Times New Roman"/>
+                <w:color w:val="000000" w:themeColor="text1"/>
                 <w:sz w:val="24"/>
                 <w:szCs w:val="24"/>
                 <w:lang w:val="en-US"/>
@@ -7222,13 +7232,14 @@
         <w:tc>
           <w:tcPr>
             <w:tcW w:w="1559" w:type="dxa"/>
-            <w:shd w:val="clear" w:color="auto" w:fill="FFFF00"/>
-          </w:tcPr>
-          <w:p>
-            <w:pPr>
-              <w:jc w:val="center"/>
-              <w:rPr>
-                <w:rFonts w:ascii="Times New Roman" w:hAnsi="Times New Roman" w:cs="Times New Roman"/>
+            <w:shd w:val="clear" w:color="auto" w:fill="92D050"/>
+          </w:tcPr>
+          <w:p>
+            <w:pPr>
+              <w:jc w:val="center"/>
+              <w:rPr>
+                <w:rFonts w:ascii="Times New Roman" w:hAnsi="Times New Roman" w:cs="Times New Roman"/>
+                <w:color w:val="000000" w:themeColor="text1"/>
                 <w:sz w:val="24"/>
                 <w:szCs w:val="24"/>
                 <w:lang w:val="en-US"/>
@@ -7238,6 +7249,7 @@
             <w:r>
               <w:rPr>
                 <w:rFonts w:ascii="Times New Roman" w:hAnsi="Times New Roman" w:cs="Times New Roman"/>
+                <w:color w:val="000000" w:themeColor="text1"/>
                 <w:sz w:val="24"/>
                 <w:szCs w:val="24"/>
                 <w:lang w:val="en-US"/>
@@ -7250,21 +7262,23 @@
         <w:tc>
           <w:tcPr>
             <w:tcW w:w="2126" w:type="dxa"/>
-            <w:shd w:val="clear" w:color="auto" w:fill="FFFF00"/>
-          </w:tcPr>
-          <w:p>
-            <w:pPr>
-              <w:jc w:val="center"/>
-              <w:rPr>
-                <w:rFonts w:ascii="Times New Roman" w:hAnsi="Times New Roman" w:cs="Times New Roman"/>
-                <w:sz w:val="24"/>
-                <w:szCs w:val="24"/>
-                <w:lang w:val="en-US"/>
-              </w:rPr>
-            </w:pPr>
-            <w:r>
-              <w:rPr>
-                <w:rFonts w:ascii="Times New Roman" w:hAnsi="Times New Roman" w:cs="Times New Roman"/>
+            <w:shd w:val="clear" w:color="auto" w:fill="92D050"/>
+          </w:tcPr>
+          <w:p>
+            <w:pPr>
+              <w:jc w:val="center"/>
+              <w:rPr>
+                <w:rFonts w:ascii="Times New Roman" w:hAnsi="Times New Roman" w:cs="Times New Roman"/>
+                <w:color w:val="000000" w:themeColor="text1"/>
+                <w:sz w:val="24"/>
+                <w:szCs w:val="24"/>
+                <w:lang w:val="en-US"/>
+              </w:rPr>
+            </w:pPr>
+            <w:r>
+              <w:rPr>
+                <w:rFonts w:ascii="Times New Roman" w:hAnsi="Times New Roman" w:cs="Times New Roman"/>
+                <w:color w:val="000000" w:themeColor="text1"/>
                 <w:sz w:val="24"/>
                 <w:szCs w:val="24"/>
                 <w:lang w:val="en-US"/>
@@ -7276,21 +7290,23 @@
         <w:tc>
           <w:tcPr>
             <w:tcW w:w="992" w:type="dxa"/>
-            <w:shd w:val="clear" w:color="auto" w:fill="FFFF00"/>
-          </w:tcPr>
-          <w:p>
-            <w:pPr>
-              <w:jc w:val="center"/>
-              <w:rPr>
-                <w:rFonts w:ascii="Times New Roman" w:hAnsi="Times New Roman" w:cs="Times New Roman"/>
-                <w:sz w:val="24"/>
-                <w:szCs w:val="24"/>
-                <w:lang w:val="en-US"/>
-              </w:rPr>
-            </w:pPr>
-            <w:r>
-              <w:rPr>
-                <w:rFonts w:ascii="Times New Roman" w:hAnsi="Times New Roman" w:cs="Times New Roman"/>
+            <w:shd w:val="clear" w:color="auto" w:fill="92D050"/>
+          </w:tcPr>
+          <w:p>
+            <w:pPr>
+              <w:jc w:val="center"/>
+              <w:rPr>
+                <w:rFonts w:ascii="Times New Roman" w:hAnsi="Times New Roman" w:cs="Times New Roman"/>
+                <w:color w:val="000000" w:themeColor="text1"/>
+                <w:sz w:val="24"/>
+                <w:szCs w:val="24"/>
+                <w:lang w:val="en-US"/>
+              </w:rPr>
+            </w:pPr>
+            <w:r>
+              <w:rPr>
+                <w:rFonts w:ascii="Times New Roman" w:hAnsi="Times New Roman" w:cs="Times New Roman"/>
+                <w:color w:val="000000" w:themeColor="text1"/>
                 <w:sz w:val="24"/>
                 <w:szCs w:val="24"/>
                 <w:lang w:val="en-US"/>
@@ -7302,21 +7318,23 @@
         <w:tc>
           <w:tcPr>
             <w:tcW w:w="1205" w:type="dxa"/>
-            <w:shd w:val="clear" w:color="auto" w:fill="FFFF00"/>
-          </w:tcPr>
-          <w:p>
-            <w:pPr>
-              <w:jc w:val="center"/>
-              <w:rPr>
-                <w:rFonts w:ascii="Times New Roman" w:hAnsi="Times New Roman" w:cs="Times New Roman"/>
-                <w:sz w:val="24"/>
-                <w:szCs w:val="24"/>
-                <w:lang w:val="en-US"/>
-              </w:rPr>
-            </w:pPr>
-            <w:r>
-              <w:rPr>
-                <w:rFonts w:ascii="Times New Roman" w:hAnsi="Times New Roman" w:cs="Times New Roman"/>
+            <w:shd w:val="clear" w:color="auto" w:fill="92D050"/>
+          </w:tcPr>
+          <w:p>
+            <w:pPr>
+              <w:jc w:val="center"/>
+              <w:rPr>
+                <w:rFonts w:ascii="Times New Roman" w:hAnsi="Times New Roman" w:cs="Times New Roman"/>
+                <w:color w:val="000000" w:themeColor="text1"/>
+                <w:sz w:val="24"/>
+                <w:szCs w:val="24"/>
+                <w:lang w:val="en-US"/>
+              </w:rPr>
+            </w:pPr>
+            <w:r>
+              <w:rPr>
+                <w:rFonts w:ascii="Times New Roman" w:hAnsi="Times New Roman" w:cs="Times New Roman"/>
+                <w:color w:val="000000" w:themeColor="text1"/>
                 <w:sz w:val="24"/>
                 <w:szCs w:val="24"/>
                 <w:lang w:val="en-US"/>
@@ -7328,7 +7346,7 @@
         <w:tc>
           <w:tcPr>
             <w:tcW w:w="1195" w:type="dxa"/>
-            <w:shd w:val="clear" w:color="auto" w:fill="FFFF00"/>
+            <w:shd w:val="clear" w:color="auto" w:fill="92D050"/>
           </w:tcPr>
           <w:p>
             <w:pPr>
@@ -7336,6 +7354,7 @@
               <w:jc w:val="center"/>
               <w:rPr>
                 <w:rFonts w:ascii="Times New Roman" w:hAnsi="Times New Roman" w:cs="Times New Roman"/>
+                <w:color w:val="000000" w:themeColor="text1"/>
                 <w:sz w:val="18"/>
                 <w:szCs w:val="18"/>
               </w:rPr>
@@ -7343,6 +7362,7 @@
             <w:r>
               <w:rPr>
                 <w:rFonts w:ascii="Times New Roman" w:hAnsi="Times New Roman" w:cs="Times New Roman"/>
+                <w:color w:val="000000" w:themeColor="text1"/>
                 <w:sz w:val="18"/>
                 <w:szCs w:val="18"/>
                 <w:lang w:val="en-US"/>
@@ -7861,81 +7881,164 @@
         <w:tc>
           <w:tcPr>
             <w:tcW w:w="2934" w:type="dxa"/>
-          </w:tcPr>
-          <w:p>
-            <w:pPr>
-              <w:jc w:val="center"/>
-              <w:rPr>
-                <w:rFonts w:ascii="Times New Roman" w:hAnsi="Times New Roman" w:cs="Times New Roman"/>
-                <w:sz w:val="24"/>
-                <w:szCs w:val="24"/>
-              </w:rPr>
-            </w:pPr>
+            <w:shd w:val="clear" w:color="auto" w:fill="92D050"/>
+          </w:tcPr>
+          <w:p>
+            <w:pPr>
+              <w:jc w:val="center"/>
+              <w:rPr>
+                <w:rFonts w:ascii="Times New Roman" w:hAnsi="Times New Roman" w:cs="Times New Roman"/>
+                <w:sz w:val="24"/>
+                <w:szCs w:val="24"/>
+              </w:rPr>
+            </w:pPr>
+            <w:r>
+              <w:rPr>
+                <w:rFonts w:ascii="Times New Roman" w:hAnsi="Times New Roman" w:cs="Times New Roman"/>
+                <w:sz w:val="24"/>
+                <w:szCs w:val="24"/>
+              </w:rPr>
+              <w:t xml:space="preserve">Период </w:t>
+            </w:r>
+            <w:r>
+              <w:rPr>
+                <w:rFonts w:ascii="Times New Roman" w:hAnsi="Times New Roman" w:cs="Times New Roman"/>
+                <w:sz w:val="24"/>
+                <w:szCs w:val="24"/>
+                <w:lang w:val="en-US"/>
+              </w:rPr>
+              <w:t>20</w:t>
+            </w:r>
+            <w:r>
+              <w:rPr>
+                <w:rFonts w:ascii="Times New Roman" w:hAnsi="Times New Roman" w:cs="Times New Roman"/>
+                <w:sz w:val="24"/>
+                <w:szCs w:val="24"/>
+              </w:rPr>
+              <w:t xml:space="preserve">0 </w:t>
+            </w:r>
+            <w:proofErr w:type="spellStart"/>
+            <w:r>
+              <w:rPr>
+                <w:rFonts w:ascii="Times New Roman" w:hAnsi="Times New Roman" w:cs="Times New Roman"/>
+                <w:sz w:val="24"/>
+                <w:szCs w:val="24"/>
+              </w:rPr>
+              <w:t>мкс</w:t>
+            </w:r>
+            <w:proofErr w:type="spellEnd"/>
           </w:p>
         </w:tc>
         <w:tc>
           <w:tcPr>
             <w:tcW w:w="1559" w:type="dxa"/>
-          </w:tcPr>
-          <w:p>
-            <w:pPr>
-              <w:jc w:val="center"/>
-              <w:rPr>
-                <w:rFonts w:ascii="Times New Roman" w:hAnsi="Times New Roman" w:cs="Times New Roman"/>
-                <w:sz w:val="24"/>
-                <w:szCs w:val="24"/>
-              </w:rPr>
-            </w:pPr>
+            <w:shd w:val="clear" w:color="auto" w:fill="92D050"/>
+          </w:tcPr>
+          <w:p>
+            <w:pPr>
+              <w:jc w:val="center"/>
+              <w:rPr>
+                <w:rFonts w:ascii="Times New Roman" w:hAnsi="Times New Roman" w:cs="Times New Roman"/>
+                <w:sz w:val="24"/>
+                <w:szCs w:val="24"/>
+                <w:lang w:val="en-US"/>
+              </w:rPr>
+            </w:pPr>
+            <w:proofErr w:type="spellStart"/>
+            <w:r>
+              <w:rPr>
+                <w:rFonts w:ascii="Times New Roman" w:hAnsi="Times New Roman" w:cs="Times New Roman"/>
+                <w:sz w:val="24"/>
+                <w:szCs w:val="24"/>
+                <w:lang w:val="en-US"/>
+              </w:rPr>
+              <w:t>TIMx</w:t>
+            </w:r>
+            <w:proofErr w:type="spellEnd"/>
           </w:p>
         </w:tc>
         <w:tc>
           <w:tcPr>
             <w:tcW w:w="2126" w:type="dxa"/>
-          </w:tcPr>
-          <w:p>
-            <w:pPr>
-              <w:jc w:val="center"/>
-              <w:rPr>
-                <w:rFonts w:ascii="Times New Roman" w:hAnsi="Times New Roman" w:cs="Times New Roman"/>
-                <w:sz w:val="24"/>
-                <w:szCs w:val="24"/>
-              </w:rPr>
-            </w:pPr>
+            <w:shd w:val="clear" w:color="auto" w:fill="92D050"/>
+          </w:tcPr>
+          <w:p>
+            <w:pPr>
+              <w:jc w:val="center"/>
+              <w:rPr>
+                <w:rFonts w:ascii="Times New Roman" w:hAnsi="Times New Roman" w:cs="Times New Roman"/>
+                <w:sz w:val="24"/>
+                <w:szCs w:val="24"/>
+                <w:lang w:val="en-US"/>
+              </w:rPr>
+            </w:pPr>
+            <w:r>
+              <w:rPr>
+                <w:rFonts w:ascii="Times New Roman" w:hAnsi="Times New Roman" w:cs="Times New Roman"/>
+                <w:sz w:val="24"/>
+                <w:szCs w:val="24"/>
+                <w:lang w:val="en-US"/>
+              </w:rPr>
+              <w:t>TIMER8</w:t>
+            </w:r>
           </w:p>
         </w:tc>
         <w:tc>
           <w:tcPr>
             <w:tcW w:w="992" w:type="dxa"/>
-          </w:tcPr>
-          <w:p>
-            <w:pPr>
-              <w:jc w:val="center"/>
-              <w:rPr>
-                <w:rFonts w:ascii="Times New Roman" w:hAnsi="Times New Roman" w:cs="Times New Roman"/>
-                <w:sz w:val="24"/>
-                <w:szCs w:val="24"/>
-              </w:rPr>
-            </w:pPr>
+            <w:shd w:val="clear" w:color="auto" w:fill="92D050"/>
+          </w:tcPr>
+          <w:p>
+            <w:pPr>
+              <w:jc w:val="center"/>
+              <w:rPr>
+                <w:rFonts w:ascii="Times New Roman" w:hAnsi="Times New Roman" w:cs="Times New Roman"/>
+                <w:sz w:val="24"/>
+                <w:szCs w:val="24"/>
+                <w:lang w:val="en-US"/>
+              </w:rPr>
+            </w:pPr>
+            <w:r>
+              <w:rPr>
+                <w:rFonts w:ascii="Times New Roman" w:hAnsi="Times New Roman" w:cs="Times New Roman"/>
+                <w:sz w:val="24"/>
+                <w:szCs w:val="24"/>
+                <w:lang w:val="en-US"/>
+              </w:rPr>
+              <w:t>---</w:t>
+            </w:r>
           </w:p>
         </w:tc>
         <w:tc>
           <w:tcPr>
             <w:tcW w:w="1205" w:type="dxa"/>
-          </w:tcPr>
-          <w:p>
-            <w:pPr>
-              <w:jc w:val="center"/>
-              <w:rPr>
-                <w:rFonts w:ascii="Times New Roman" w:hAnsi="Times New Roman" w:cs="Times New Roman"/>
-                <w:sz w:val="24"/>
-                <w:szCs w:val="24"/>
-              </w:rPr>
-            </w:pPr>
+            <w:shd w:val="clear" w:color="auto" w:fill="92D050"/>
+          </w:tcPr>
+          <w:p>
+            <w:pPr>
+              <w:jc w:val="center"/>
+              <w:rPr>
+                <w:rFonts w:ascii="Times New Roman" w:hAnsi="Times New Roman" w:cs="Times New Roman"/>
+                <w:sz w:val="24"/>
+                <w:szCs w:val="24"/>
+                <w:lang w:val="en-US"/>
+              </w:rPr>
+            </w:pPr>
+            <w:r>
+              <w:rPr>
+                <w:rFonts w:ascii="Times New Roman" w:hAnsi="Times New Roman" w:cs="Times New Roman"/>
+                <w:sz w:val="24"/>
+                <w:szCs w:val="24"/>
+                <w:lang w:val="en-US"/>
+              </w:rPr>
+              <w:t>---</w:t>
+            </w:r>
           </w:p>
         </w:tc>
         <w:tc>
           <w:tcPr>
             <w:tcW w:w="1195" w:type="dxa"/>
+            <w:shd w:val="clear" w:color="auto" w:fill="92D050"/>
           </w:tcPr>
           <w:p>
             <w:pPr>
@@ -7988,8 +8091,27 @@
                 <w:rFonts w:ascii="Times New Roman" w:hAnsi="Times New Roman" w:cs="Times New Roman"/>
                 <w:sz w:val="24"/>
                 <w:szCs w:val="24"/>
-              </w:rPr>
-            </w:pPr>
+                <w:lang w:val="en-US"/>
+              </w:rPr>
+            </w:pPr>
+            <w:r>
+              <w:rPr>
+                <w:rFonts w:ascii="Times New Roman" w:hAnsi="Times New Roman" w:cs="Times New Roman"/>
+                <w:sz w:val="24"/>
+                <w:szCs w:val="24"/>
+                <w:lang w:val="en-US"/>
+              </w:rPr>
+              <w:t>UART3</w:t>
+            </w:r>
+            <w:r>
+              <w:rPr>
+                <w:rFonts w:ascii="Times New Roman" w:hAnsi="Times New Roman" w:cs="Times New Roman"/>
+                <w:sz w:val="24"/>
+                <w:szCs w:val="24"/>
+                <w:lang w:val="en-US"/>
+              </w:rPr>
+              <w:t>_Tx_DMA</w:t>
+            </w:r>
           </w:p>
         </w:tc>
         <w:tc>
@@ -8003,8 +8125,20 @@
                 <w:rFonts w:ascii="Times New Roman" w:hAnsi="Times New Roman" w:cs="Times New Roman"/>
                 <w:sz w:val="24"/>
                 <w:szCs w:val="24"/>
-              </w:rPr>
-            </w:pPr>
+                <w:lang w:val="en-US"/>
+              </w:rPr>
+            </w:pPr>
+            <w:proofErr w:type="spellStart"/>
+            <w:r>
+              <w:rPr>
+                <w:rFonts w:ascii="Times New Roman" w:hAnsi="Times New Roman" w:cs="Times New Roman"/>
+                <w:sz w:val="24"/>
+                <w:szCs w:val="24"/>
+                <w:lang w:val="en-US"/>
+              </w:rPr>
+              <w:t>DMAx</w:t>
+            </w:r>
+            <w:proofErr w:type="spellEnd"/>
           </w:p>
         </w:tc>
         <w:tc>
@@ -8018,8 +8152,38 @@
                 <w:rFonts w:ascii="Times New Roman" w:hAnsi="Times New Roman" w:cs="Times New Roman"/>
                 <w:sz w:val="24"/>
                 <w:szCs w:val="24"/>
-              </w:rPr>
-            </w:pPr>
+                <w:lang w:val="en-US"/>
+              </w:rPr>
+            </w:pPr>
+            <w:r>
+              <w:rPr>
+                <w:rFonts w:ascii="Times New Roman" w:hAnsi="Times New Roman" w:cs="Times New Roman"/>
+                <w:sz w:val="24"/>
+                <w:szCs w:val="24"/>
+                <w:lang w:val="en-US"/>
+              </w:rPr>
+              <w:t>DMA</w:t>
+            </w:r>
+            <w:r>
+              <w:rPr>
+                <w:rFonts w:ascii="Times New Roman" w:hAnsi="Times New Roman" w:cs="Times New Roman"/>
+                <w:sz w:val="24"/>
+                <w:szCs w:val="24"/>
+                <w:lang w:val="en-US"/>
+              </w:rPr>
+              <w:t>1_CH</w:t>
+            </w:r>
+            <w:r>
+              <w:rPr>
+                <w:rFonts w:ascii="Times New Roman" w:hAnsi="Times New Roman" w:cs="Times New Roman"/>
+                <w:sz w:val="24"/>
+                <w:szCs w:val="24"/>
+                <w:lang w:val="en-US"/>
+              </w:rPr>
+              <w:t>4</w:t>
+            </w:r>
+            <w:bookmarkStart w:id="0" w:name="_GoBack"/>
+            <w:bookmarkEnd w:id="0"/>
           </w:p>
         </w:tc>
         <w:tc>
@@ -8033,8 +8197,18 @@
                 <w:rFonts w:ascii="Times New Roman" w:hAnsi="Times New Roman" w:cs="Times New Roman"/>
                 <w:sz w:val="24"/>
                 <w:szCs w:val="24"/>
-              </w:rPr>
-            </w:pPr>
+                <w:lang w:val="en-US"/>
+              </w:rPr>
+            </w:pPr>
+            <w:r>
+              <w:rPr>
+                <w:rFonts w:ascii="Times New Roman" w:hAnsi="Times New Roman" w:cs="Times New Roman"/>
+                <w:sz w:val="24"/>
+                <w:szCs w:val="24"/>
+                <w:lang w:val="en-US"/>
+              </w:rPr>
+              <w:t>---</w:t>
+            </w:r>
           </w:p>
         </w:tc>
         <w:tc>
@@ -8048,8 +8222,18 @@
                 <w:rFonts w:ascii="Times New Roman" w:hAnsi="Times New Roman" w:cs="Times New Roman"/>
                 <w:sz w:val="24"/>
                 <w:szCs w:val="24"/>
-              </w:rPr>
-            </w:pPr>
+                <w:lang w:val="en-US"/>
+              </w:rPr>
+            </w:pPr>
+            <w:r>
+              <w:rPr>
+                <w:rFonts w:ascii="Times New Roman" w:hAnsi="Times New Roman" w:cs="Times New Roman"/>
+                <w:sz w:val="24"/>
+                <w:szCs w:val="24"/>
+                <w:lang w:val="en-US"/>
+              </w:rPr>
+              <w:t>---</w:t>
+            </w:r>
           </w:p>
         </w:tc>
         <w:tc>
@@ -8062,10 +8246,28 @@
               <w:jc w:val="center"/>
               <w:rPr>
                 <w:rFonts w:ascii="Times New Roman" w:hAnsi="Times New Roman" w:cs="Times New Roman"/>
-                <w:sz w:val="24"/>
-                <w:szCs w:val="24"/>
-              </w:rPr>
-            </w:pPr>
+                <w:sz w:val="18"/>
+                <w:szCs w:val="18"/>
+              </w:rPr>
+            </w:pPr>
+            <w:r>
+              <w:rPr>
+                <w:rFonts w:ascii="Times New Roman" w:hAnsi="Times New Roman" w:cs="Times New Roman"/>
+                <w:sz w:val="18"/>
+                <w:szCs w:val="18"/>
+                <w:lang w:val="en-US"/>
+              </w:rPr>
+              <w:t>UART</w:t>
+            </w:r>
+            <w:r>
+              <w:rPr>
+                <w:rFonts w:ascii="Times New Roman" w:hAnsi="Times New Roman" w:cs="Times New Roman"/>
+                <w:sz w:val="18"/>
+                <w:szCs w:val="18"/>
+                <w:lang w:val="en-US"/>
+              </w:rPr>
+              <w:t>-CAN</w:t>
+            </w:r>
           </w:p>
         </w:tc>
       </w:tr>
@@ -8107,8 +8309,27 @@
                 <w:rFonts w:ascii="Times New Roman" w:hAnsi="Times New Roman" w:cs="Times New Roman"/>
                 <w:sz w:val="24"/>
                 <w:szCs w:val="24"/>
-              </w:rPr>
-            </w:pPr>
+                <w:lang w:val="en-US"/>
+              </w:rPr>
+            </w:pPr>
+            <w:r>
+              <w:rPr>
+                <w:rFonts w:ascii="Times New Roman" w:hAnsi="Times New Roman" w:cs="Times New Roman"/>
+                <w:sz w:val="24"/>
+                <w:szCs w:val="24"/>
+                <w:lang w:val="en-US"/>
+              </w:rPr>
+              <w:t>UART3</w:t>
+            </w:r>
+            <w:r>
+              <w:rPr>
+                <w:rFonts w:ascii="Times New Roman" w:hAnsi="Times New Roman" w:cs="Times New Roman"/>
+                <w:sz w:val="24"/>
+                <w:szCs w:val="24"/>
+                <w:lang w:val="en-US"/>
+              </w:rPr>
+              <w:t>_Rx_DMA</w:t>
+            </w:r>
           </w:p>
         </w:tc>
         <w:tc>
@@ -8122,8 +8343,20 @@
                 <w:rFonts w:ascii="Times New Roman" w:hAnsi="Times New Roman" w:cs="Times New Roman"/>
                 <w:sz w:val="24"/>
                 <w:szCs w:val="24"/>
-              </w:rPr>
-            </w:pPr>
+                <w:lang w:val="en-US"/>
+              </w:rPr>
+            </w:pPr>
+            <w:proofErr w:type="spellStart"/>
+            <w:r>
+              <w:rPr>
+                <w:rFonts w:ascii="Times New Roman" w:hAnsi="Times New Roman" w:cs="Times New Roman"/>
+                <w:sz w:val="24"/>
+                <w:szCs w:val="24"/>
+                <w:lang w:val="en-US"/>
+              </w:rPr>
+              <w:t>DMAx</w:t>
+            </w:r>
+            <w:proofErr w:type="spellEnd"/>
           </w:p>
         </w:tc>
         <w:tc>
@@ -8137,8 +8370,18 @@
                 <w:rFonts w:ascii="Times New Roman" w:hAnsi="Times New Roman" w:cs="Times New Roman"/>
                 <w:sz w:val="24"/>
                 <w:szCs w:val="24"/>
-              </w:rPr>
-            </w:pPr>
+                <w:lang w:val="en-US"/>
+              </w:rPr>
+            </w:pPr>
+            <w:r>
+              <w:rPr>
+                <w:rFonts w:ascii="Times New Roman" w:hAnsi="Times New Roman" w:cs="Times New Roman"/>
+                <w:sz w:val="24"/>
+                <w:szCs w:val="24"/>
+                <w:lang w:val="en-US"/>
+              </w:rPr>
+              <w:t>DMA1_CH2</w:t>
+            </w:r>
           </w:p>
         </w:tc>
         <w:tc>
@@ -8152,8 +8395,18 @@
                 <w:rFonts w:ascii="Times New Roman" w:hAnsi="Times New Roman" w:cs="Times New Roman"/>
                 <w:sz w:val="24"/>
                 <w:szCs w:val="24"/>
-              </w:rPr>
-            </w:pPr>
+                <w:lang w:val="en-US"/>
+              </w:rPr>
+            </w:pPr>
+            <w:r>
+              <w:rPr>
+                <w:rFonts w:ascii="Times New Roman" w:hAnsi="Times New Roman" w:cs="Times New Roman"/>
+                <w:sz w:val="24"/>
+                <w:szCs w:val="24"/>
+                <w:lang w:val="en-US"/>
+              </w:rPr>
+              <w:t>---</w:t>
+            </w:r>
           </w:p>
         </w:tc>
         <w:tc>
@@ -8167,8 +8420,18 @@
                 <w:rFonts w:ascii="Times New Roman" w:hAnsi="Times New Roman" w:cs="Times New Roman"/>
                 <w:sz w:val="24"/>
                 <w:szCs w:val="24"/>
-              </w:rPr>
-            </w:pPr>
+                <w:lang w:val="en-US"/>
+              </w:rPr>
+            </w:pPr>
+            <w:r>
+              <w:rPr>
+                <w:rFonts w:ascii="Times New Roman" w:hAnsi="Times New Roman" w:cs="Times New Roman"/>
+                <w:sz w:val="24"/>
+                <w:szCs w:val="24"/>
+                <w:lang w:val="en-US"/>
+              </w:rPr>
+              <w:t>---</w:t>
+            </w:r>
           </w:p>
         </w:tc>
         <w:tc>
@@ -8185,6 +8448,15 @@
                 <w:szCs w:val="24"/>
               </w:rPr>
             </w:pPr>
+            <w:r>
+              <w:rPr>
+                <w:rFonts w:ascii="Times New Roman" w:hAnsi="Times New Roman" w:cs="Times New Roman"/>
+                <w:sz w:val="18"/>
+                <w:szCs w:val="18"/>
+                <w:lang w:val="en-US"/>
+              </w:rPr>
+              <w:t>UART-CAN</w:t>
+            </w:r>
           </w:p>
         </w:tc>
       </w:tr>
@@ -8409,20 +8681,599 @@
     </w:tbl>
     <w:p>
       <w:pPr>
+        <w:spacing w:line="240" w:lineRule="auto"/>
         <w:jc w:val="center"/>
         <w:rPr>
           <w:rFonts w:ascii="Times New Roman" w:hAnsi="Times New Roman" w:cs="Times New Roman"/>
           <w:b/>
           <w:sz w:val="32"/>
           <w:szCs w:val="32"/>
+          <w:lang w:val="en-US"/>
         </w:rPr>
       </w:pPr>
-      <w:bookmarkStart w:id="0" w:name="_GoBack"/>
-      <w:bookmarkEnd w:id="0"/>
+    </w:p>
+    <w:p>
+      <w:pPr>
+        <w:spacing w:after="0" w:line="240" w:lineRule="auto"/>
+        <w:jc w:val="both"/>
+        <w:rPr>
+          <w:rFonts w:ascii="Times New Roman" w:hAnsi="Times New Roman" w:cs="Times New Roman"/>
+          <w:sz w:val="24"/>
+          <w:szCs w:val="24"/>
+          <w:lang w:val="en-US"/>
+        </w:rPr>
+      </w:pPr>
+      <w:proofErr w:type="spellStart"/>
+      <w:r>
+        <w:rPr>
+          <w:rFonts w:ascii="Times New Roman" w:hAnsi="Times New Roman" w:cs="Times New Roman"/>
+          <w:sz w:val="24"/>
+          <w:szCs w:val="24"/>
+          <w:lang w:val="en-US"/>
+        </w:rPr>
+        <w:t>T</w:t>
+      </w:r>
+      <w:r>
+        <w:rPr>
+          <w:rFonts w:ascii="Times New Roman" w:hAnsi="Times New Roman" w:cs="Times New Roman"/>
+          <w:sz w:val="24"/>
+          <w:szCs w:val="24"/>
+          <w:lang w:val="en-US"/>
+        </w:rPr>
+        <w:t>IMERx</w:t>
+      </w:r>
+      <w:proofErr w:type="spellEnd"/>
+      <w:r>
+        <w:rPr>
+          <w:rFonts w:ascii="Times New Roman" w:hAnsi="Times New Roman" w:cs="Times New Roman"/>
+          <w:sz w:val="24"/>
+          <w:szCs w:val="24"/>
+          <w:lang w:val="en-US"/>
+        </w:rPr>
+        <w:t xml:space="preserve"> – </w:t>
+      </w:r>
+      <w:r>
+        <w:rPr>
+          <w:rFonts w:ascii="Times New Roman" w:hAnsi="Times New Roman" w:cs="Times New Roman"/>
+          <w:sz w:val="24"/>
+          <w:szCs w:val="24"/>
+          <w:lang w:val="en-US"/>
+        </w:rPr>
+        <w:t xml:space="preserve">0, 1, </w:t>
+      </w:r>
+      <w:r>
+        <w:rPr>
+          <w:rFonts w:ascii="Times New Roman" w:hAnsi="Times New Roman" w:cs="Times New Roman"/>
+          <w:strike/>
+          <w:sz w:val="24"/>
+          <w:szCs w:val="24"/>
+          <w:lang w:val="en-US"/>
+        </w:rPr>
+        <w:t>2</w:t>
+      </w:r>
+      <w:r>
+        <w:rPr>
+          <w:rFonts w:ascii="Times New Roman" w:hAnsi="Times New Roman" w:cs="Times New Roman"/>
+          <w:sz w:val="24"/>
+          <w:szCs w:val="24"/>
+          <w:lang w:val="en-US"/>
+        </w:rPr>
+        <w:t xml:space="preserve">, </w:t>
+      </w:r>
+      <w:r>
+        <w:rPr>
+          <w:rFonts w:ascii="Times New Roman" w:hAnsi="Times New Roman" w:cs="Times New Roman"/>
+          <w:strike/>
+          <w:sz w:val="24"/>
+          <w:szCs w:val="24"/>
+          <w:lang w:val="en-US"/>
+        </w:rPr>
+        <w:t>3</w:t>
+      </w:r>
+      <w:r>
+        <w:rPr>
+          <w:rFonts w:ascii="Times New Roman" w:hAnsi="Times New Roman" w:cs="Times New Roman"/>
+          <w:sz w:val="24"/>
+          <w:szCs w:val="24"/>
+          <w:lang w:val="en-US"/>
+        </w:rPr>
+        <w:t xml:space="preserve">, </w:t>
+      </w:r>
+      <w:r>
+        <w:rPr>
+          <w:rFonts w:ascii="Times New Roman" w:hAnsi="Times New Roman" w:cs="Times New Roman"/>
+          <w:strike/>
+          <w:sz w:val="24"/>
+          <w:szCs w:val="24"/>
+          <w:lang w:val="en-US"/>
+        </w:rPr>
+        <w:t>4</w:t>
+      </w:r>
+      <w:r>
+        <w:rPr>
+          <w:rFonts w:ascii="Times New Roman" w:hAnsi="Times New Roman" w:cs="Times New Roman"/>
+          <w:sz w:val="24"/>
+          <w:szCs w:val="24"/>
+          <w:lang w:val="en-US"/>
+        </w:rPr>
+        <w:t xml:space="preserve">, </w:t>
+      </w:r>
+      <w:r>
+        <w:rPr>
+          <w:rFonts w:ascii="Times New Roman" w:hAnsi="Times New Roman" w:cs="Times New Roman"/>
+          <w:strike/>
+          <w:sz w:val="24"/>
+          <w:szCs w:val="24"/>
+          <w:lang w:val="en-US"/>
+        </w:rPr>
+        <w:t>5</w:t>
+      </w:r>
+      <w:r>
+        <w:rPr>
+          <w:rFonts w:ascii="Times New Roman" w:hAnsi="Times New Roman" w:cs="Times New Roman"/>
+          <w:sz w:val="24"/>
+          <w:szCs w:val="24"/>
+          <w:lang w:val="en-US"/>
+        </w:rPr>
+        <w:t xml:space="preserve">, </w:t>
+      </w:r>
+      <w:r>
+        <w:rPr>
+          <w:rFonts w:ascii="Times New Roman" w:hAnsi="Times New Roman" w:cs="Times New Roman"/>
+          <w:strike/>
+          <w:sz w:val="24"/>
+          <w:szCs w:val="24"/>
+          <w:lang w:val="en-US"/>
+        </w:rPr>
+        <w:t>6</w:t>
+      </w:r>
+      <w:r>
+        <w:rPr>
+          <w:rFonts w:ascii="Times New Roman" w:hAnsi="Times New Roman" w:cs="Times New Roman"/>
+          <w:sz w:val="24"/>
+          <w:szCs w:val="24"/>
+          <w:lang w:val="en-US"/>
+        </w:rPr>
+        <w:t xml:space="preserve">, 7, </w:t>
+      </w:r>
+      <w:r>
+        <w:rPr>
+          <w:rFonts w:ascii="Times New Roman" w:hAnsi="Times New Roman" w:cs="Times New Roman"/>
+          <w:strike/>
+          <w:sz w:val="24"/>
+          <w:szCs w:val="24"/>
+          <w:lang w:val="en-US"/>
+        </w:rPr>
+        <w:t>8</w:t>
+      </w:r>
+      <w:r>
+        <w:rPr>
+          <w:rFonts w:ascii="Times New Roman" w:hAnsi="Times New Roman" w:cs="Times New Roman"/>
+          <w:sz w:val="24"/>
+          <w:szCs w:val="24"/>
+          <w:lang w:val="en-US"/>
+        </w:rPr>
+        <w:t xml:space="preserve">, </w:t>
+      </w:r>
+      <w:r>
+        <w:rPr>
+          <w:rFonts w:ascii="Times New Roman" w:hAnsi="Times New Roman" w:cs="Times New Roman"/>
+          <w:strike/>
+          <w:sz w:val="24"/>
+          <w:szCs w:val="24"/>
+          <w:lang w:val="en-US"/>
+        </w:rPr>
+        <w:t>9</w:t>
+      </w:r>
+      <w:r>
+        <w:rPr>
+          <w:rFonts w:ascii="Times New Roman" w:hAnsi="Times New Roman" w:cs="Times New Roman"/>
+          <w:sz w:val="24"/>
+          <w:szCs w:val="24"/>
+          <w:lang w:val="en-US"/>
+        </w:rPr>
+        <w:t xml:space="preserve">, </w:t>
+      </w:r>
+      <w:r>
+        <w:rPr>
+          <w:rFonts w:ascii="Times New Roman" w:hAnsi="Times New Roman" w:cs="Times New Roman"/>
+          <w:strike/>
+          <w:sz w:val="24"/>
+          <w:szCs w:val="24"/>
+          <w:lang w:val="en-US"/>
+        </w:rPr>
+        <w:t>10</w:t>
+      </w:r>
+      <w:r>
+        <w:rPr>
+          <w:rFonts w:ascii="Times New Roman" w:hAnsi="Times New Roman" w:cs="Times New Roman"/>
+          <w:sz w:val="24"/>
+          <w:szCs w:val="24"/>
+          <w:lang w:val="en-US"/>
+        </w:rPr>
+        <w:t>, 11, 12, 13</w:t>
+      </w:r>
+    </w:p>
+    <w:p>
+      <w:pPr>
+        <w:spacing w:after="0" w:line="240" w:lineRule="auto"/>
+        <w:jc w:val="both"/>
+        <w:rPr>
+          <w:rFonts w:ascii="Times New Roman" w:hAnsi="Times New Roman" w:cs="Times New Roman"/>
+          <w:sz w:val="24"/>
+          <w:szCs w:val="24"/>
+          <w:lang w:val="en-US"/>
+        </w:rPr>
+      </w:pPr>
+      <w:proofErr w:type="spellStart"/>
+      <w:r>
+        <w:rPr>
+          <w:rFonts w:ascii="Times New Roman" w:hAnsi="Times New Roman" w:cs="Times New Roman"/>
+          <w:sz w:val="24"/>
+          <w:szCs w:val="24"/>
+          <w:lang w:val="en-US"/>
+        </w:rPr>
+        <w:t>USARTx</w:t>
+      </w:r>
+      <w:proofErr w:type="spellEnd"/>
+      <w:r>
+        <w:rPr>
+          <w:rFonts w:ascii="Times New Roman" w:hAnsi="Times New Roman" w:cs="Times New Roman"/>
+          <w:sz w:val="24"/>
+          <w:szCs w:val="24"/>
+          <w:lang w:val="en-US"/>
+        </w:rPr>
+        <w:t xml:space="preserve"> – 0</w:t>
+      </w:r>
+      <w:r>
+        <w:rPr>
+          <w:rFonts w:ascii="Times New Roman" w:hAnsi="Times New Roman" w:cs="Times New Roman"/>
+          <w:sz w:val="24"/>
+          <w:szCs w:val="24"/>
+          <w:lang w:val="en-US"/>
+        </w:rPr>
+        <w:t xml:space="preserve">, </w:t>
+      </w:r>
+      <w:r>
+        <w:rPr>
+          <w:rFonts w:ascii="Times New Roman" w:hAnsi="Times New Roman" w:cs="Times New Roman"/>
+          <w:strike/>
+          <w:sz w:val="24"/>
+          <w:szCs w:val="24"/>
+          <w:lang w:val="en-US"/>
+        </w:rPr>
+        <w:t>1</w:t>
+      </w:r>
+      <w:r>
+        <w:rPr>
+          <w:rFonts w:ascii="Times New Roman" w:hAnsi="Times New Roman" w:cs="Times New Roman"/>
+          <w:sz w:val="24"/>
+          <w:szCs w:val="24"/>
+          <w:lang w:val="en-US"/>
+        </w:rPr>
+        <w:t xml:space="preserve">, </w:t>
+      </w:r>
+      <w:r>
+        <w:rPr>
+          <w:rFonts w:ascii="Times New Roman" w:hAnsi="Times New Roman" w:cs="Times New Roman"/>
+          <w:strike/>
+          <w:sz w:val="24"/>
+          <w:szCs w:val="24"/>
+          <w:lang w:val="en-US"/>
+        </w:rPr>
+        <w:t>2</w:t>
+      </w:r>
+      <w:r>
+        <w:rPr>
+          <w:rFonts w:ascii="Times New Roman" w:hAnsi="Times New Roman" w:cs="Times New Roman"/>
+          <w:sz w:val="24"/>
+          <w:szCs w:val="24"/>
+          <w:lang w:val="en-US"/>
+        </w:rPr>
+        <w:t>, 5</w:t>
+      </w:r>
+      <w:r>
+        <w:rPr>
+          <w:rFonts w:ascii="Times New Roman" w:hAnsi="Times New Roman" w:cs="Times New Roman"/>
+          <w:sz w:val="24"/>
+          <w:szCs w:val="24"/>
+          <w:lang w:val="en-US"/>
+        </w:rPr>
+        <w:tab/>
+      </w:r>
+      <w:r>
+        <w:rPr>
+          <w:rFonts w:ascii="Times New Roman" w:hAnsi="Times New Roman" w:cs="Times New Roman"/>
+          <w:sz w:val="24"/>
+          <w:szCs w:val="24"/>
+          <w:lang w:val="en-US"/>
+        </w:rPr>
+        <w:tab/>
+      </w:r>
+      <w:proofErr w:type="spellStart"/>
+      <w:r>
+        <w:rPr>
+          <w:rFonts w:ascii="Times New Roman" w:hAnsi="Times New Roman" w:cs="Times New Roman"/>
+          <w:sz w:val="24"/>
+          <w:szCs w:val="24"/>
+          <w:lang w:val="en-US"/>
+        </w:rPr>
+        <w:t>UARTx</w:t>
+      </w:r>
+      <w:proofErr w:type="spellEnd"/>
+      <w:r>
+        <w:rPr>
+          <w:rFonts w:ascii="Times New Roman" w:hAnsi="Times New Roman" w:cs="Times New Roman"/>
+          <w:sz w:val="24"/>
+          <w:szCs w:val="24"/>
+          <w:lang w:val="en-US"/>
+        </w:rPr>
+        <w:t xml:space="preserve"> – </w:t>
+      </w:r>
+      <w:r>
+        <w:rPr>
+          <w:rFonts w:ascii="Times New Roman" w:hAnsi="Times New Roman" w:cs="Times New Roman"/>
+          <w:strike/>
+          <w:sz w:val="24"/>
+          <w:szCs w:val="24"/>
+          <w:lang w:val="en-US"/>
+        </w:rPr>
+        <w:t>3</w:t>
+      </w:r>
+      <w:r>
+        <w:rPr>
+          <w:rFonts w:ascii="Times New Roman" w:hAnsi="Times New Roman" w:cs="Times New Roman"/>
+          <w:sz w:val="24"/>
+          <w:szCs w:val="24"/>
+          <w:lang w:val="en-US"/>
+        </w:rPr>
+        <w:t>, 4</w:t>
+      </w:r>
+    </w:p>
+    <w:p>
+      <w:pPr>
+        <w:spacing w:after="0" w:line="240" w:lineRule="auto"/>
+        <w:jc w:val="both"/>
+        <w:rPr>
+          <w:rFonts w:ascii="Times New Roman" w:hAnsi="Times New Roman" w:cs="Times New Roman"/>
+          <w:sz w:val="24"/>
+          <w:szCs w:val="24"/>
+          <w:lang w:val="en-US"/>
+        </w:rPr>
+      </w:pPr>
+      <w:r>
+        <w:rPr>
+          <w:rFonts w:ascii="Times New Roman" w:hAnsi="Times New Roman" w:cs="Times New Roman"/>
+          <w:sz w:val="24"/>
+          <w:szCs w:val="24"/>
+          <w:lang w:val="en-US"/>
+        </w:rPr>
+        <w:t xml:space="preserve">ADC0_INx – </w:t>
+      </w:r>
+      <w:r>
+        <w:rPr>
+          <w:rFonts w:ascii="Times New Roman" w:hAnsi="Times New Roman" w:cs="Times New Roman"/>
+          <w:sz w:val="24"/>
+          <w:szCs w:val="24"/>
+          <w:lang w:val="en-US"/>
+        </w:rPr>
+        <w:t xml:space="preserve">0, 1, 2, 3, 4, 5, 6, 7, 8, 9, </w:t>
+      </w:r>
+      <w:r>
+        <w:rPr>
+          <w:rFonts w:ascii="Times New Roman" w:hAnsi="Times New Roman" w:cs="Times New Roman"/>
+          <w:strike/>
+          <w:sz w:val="24"/>
+          <w:szCs w:val="24"/>
+          <w:lang w:val="en-US"/>
+        </w:rPr>
+        <w:t>10</w:t>
+      </w:r>
+      <w:r>
+        <w:rPr>
+          <w:rFonts w:ascii="Times New Roman" w:hAnsi="Times New Roman" w:cs="Times New Roman"/>
+          <w:sz w:val="24"/>
+          <w:szCs w:val="24"/>
+          <w:lang w:val="en-US"/>
+        </w:rPr>
+        <w:t xml:space="preserve">, </w:t>
+      </w:r>
+      <w:r>
+        <w:rPr>
+          <w:rFonts w:ascii="Times New Roman" w:hAnsi="Times New Roman" w:cs="Times New Roman"/>
+          <w:strike/>
+          <w:sz w:val="24"/>
+          <w:szCs w:val="24"/>
+          <w:lang w:val="en-US"/>
+        </w:rPr>
+        <w:t>11</w:t>
+      </w:r>
+      <w:r>
+        <w:rPr>
+          <w:rFonts w:ascii="Times New Roman" w:hAnsi="Times New Roman" w:cs="Times New Roman"/>
+          <w:sz w:val="24"/>
+          <w:szCs w:val="24"/>
+          <w:lang w:val="en-US"/>
+        </w:rPr>
+        <w:t xml:space="preserve">, </w:t>
+      </w:r>
+      <w:r>
+        <w:rPr>
+          <w:rFonts w:ascii="Times New Roman" w:hAnsi="Times New Roman" w:cs="Times New Roman"/>
+          <w:strike/>
+          <w:sz w:val="24"/>
+          <w:szCs w:val="24"/>
+          <w:lang w:val="en-US"/>
+        </w:rPr>
+        <w:t>12</w:t>
+      </w:r>
+      <w:r>
+        <w:rPr>
+          <w:rFonts w:ascii="Times New Roman" w:hAnsi="Times New Roman" w:cs="Times New Roman"/>
+          <w:sz w:val="24"/>
+          <w:szCs w:val="24"/>
+          <w:lang w:val="en-US"/>
+        </w:rPr>
+        <w:t xml:space="preserve">, </w:t>
+      </w:r>
+      <w:r>
+        <w:rPr>
+          <w:rFonts w:ascii="Times New Roman" w:hAnsi="Times New Roman" w:cs="Times New Roman"/>
+          <w:strike/>
+          <w:sz w:val="24"/>
+          <w:szCs w:val="24"/>
+          <w:lang w:val="en-US"/>
+        </w:rPr>
+        <w:t>13</w:t>
+      </w:r>
+      <w:r>
+        <w:rPr>
+          <w:rFonts w:ascii="Times New Roman" w:hAnsi="Times New Roman" w:cs="Times New Roman"/>
+          <w:sz w:val="24"/>
+          <w:szCs w:val="24"/>
+          <w:lang w:val="en-US"/>
+        </w:rPr>
+        <w:t xml:space="preserve">, </w:t>
+      </w:r>
+      <w:r>
+        <w:rPr>
+          <w:rFonts w:ascii="Times New Roman" w:hAnsi="Times New Roman" w:cs="Times New Roman"/>
+          <w:strike/>
+          <w:sz w:val="24"/>
+          <w:szCs w:val="24"/>
+          <w:lang w:val="en-US"/>
+        </w:rPr>
+        <w:t>14</w:t>
+      </w:r>
+      <w:r>
+        <w:rPr>
+          <w:rFonts w:ascii="Times New Roman" w:hAnsi="Times New Roman" w:cs="Times New Roman"/>
+          <w:sz w:val="24"/>
+          <w:szCs w:val="24"/>
+          <w:lang w:val="en-US"/>
+        </w:rPr>
+        <w:t>, 15</w:t>
+      </w:r>
+    </w:p>
+    <w:p>
+      <w:pPr>
+        <w:spacing w:after="0" w:line="240" w:lineRule="auto"/>
+        <w:jc w:val="both"/>
+        <w:rPr>
+          <w:rFonts w:ascii="Times New Roman" w:hAnsi="Times New Roman" w:cs="Times New Roman"/>
+          <w:sz w:val="24"/>
+          <w:szCs w:val="24"/>
+          <w:lang w:val="en-US"/>
+        </w:rPr>
+      </w:pPr>
+      <w:r>
+        <w:rPr>
+          <w:rFonts w:ascii="Times New Roman" w:hAnsi="Times New Roman" w:cs="Times New Roman"/>
+          <w:sz w:val="24"/>
+          <w:szCs w:val="24"/>
+          <w:lang w:val="en-US"/>
+        </w:rPr>
+        <w:t>DMA0_CHx</w:t>
+      </w:r>
+      <w:r>
+        <w:rPr>
+          <w:rFonts w:ascii="Times New Roman" w:hAnsi="Times New Roman" w:cs="Times New Roman"/>
+          <w:sz w:val="24"/>
+          <w:szCs w:val="24"/>
+          <w:lang w:val="en-US"/>
+        </w:rPr>
+        <w:t xml:space="preserve"> – </w:t>
+      </w:r>
+      <w:r>
+        <w:rPr>
+          <w:rFonts w:ascii="Times New Roman" w:hAnsi="Times New Roman" w:cs="Times New Roman"/>
+          <w:strike/>
+          <w:sz w:val="24"/>
+          <w:szCs w:val="24"/>
+          <w:lang w:val="en-US"/>
+        </w:rPr>
+        <w:t>0</w:t>
+      </w:r>
+      <w:r>
+        <w:rPr>
+          <w:rFonts w:ascii="Times New Roman" w:hAnsi="Times New Roman" w:cs="Times New Roman"/>
+          <w:sz w:val="24"/>
+          <w:szCs w:val="24"/>
+          <w:lang w:val="en-US"/>
+        </w:rPr>
+        <w:t xml:space="preserve">, </w:t>
+      </w:r>
+      <w:r>
+        <w:rPr>
+          <w:rFonts w:ascii="Times New Roman" w:hAnsi="Times New Roman" w:cs="Times New Roman"/>
+          <w:strike/>
+          <w:sz w:val="24"/>
+          <w:szCs w:val="24"/>
+          <w:lang w:val="en-US"/>
+        </w:rPr>
+        <w:t>1</w:t>
+      </w:r>
+      <w:r>
+        <w:rPr>
+          <w:rFonts w:ascii="Times New Roman" w:hAnsi="Times New Roman" w:cs="Times New Roman"/>
+          <w:sz w:val="24"/>
+          <w:szCs w:val="24"/>
+          <w:lang w:val="en-US"/>
+        </w:rPr>
+        <w:t xml:space="preserve">, </w:t>
+      </w:r>
+      <w:r>
+        <w:rPr>
+          <w:rFonts w:ascii="Times New Roman" w:hAnsi="Times New Roman" w:cs="Times New Roman"/>
+          <w:strike/>
+          <w:sz w:val="24"/>
+          <w:szCs w:val="24"/>
+          <w:lang w:val="en-US"/>
+        </w:rPr>
+        <w:t>2</w:t>
+      </w:r>
+      <w:r>
+        <w:rPr>
+          <w:rFonts w:ascii="Times New Roman" w:hAnsi="Times New Roman" w:cs="Times New Roman"/>
+          <w:sz w:val="24"/>
+          <w:szCs w:val="24"/>
+          <w:lang w:val="en-US"/>
+        </w:rPr>
+        <w:t xml:space="preserve">, 3, 4, </w:t>
+      </w:r>
+      <w:r>
+        <w:rPr>
+          <w:rFonts w:ascii="Times New Roman" w:hAnsi="Times New Roman" w:cs="Times New Roman"/>
+          <w:strike/>
+          <w:sz w:val="24"/>
+          <w:szCs w:val="24"/>
+          <w:lang w:val="en-US"/>
+        </w:rPr>
+        <w:t>5</w:t>
+      </w:r>
+      <w:r>
+        <w:rPr>
+          <w:rFonts w:ascii="Times New Roman" w:hAnsi="Times New Roman" w:cs="Times New Roman"/>
+          <w:sz w:val="24"/>
+          <w:szCs w:val="24"/>
+          <w:lang w:val="en-US"/>
+        </w:rPr>
+        <w:t xml:space="preserve">, </w:t>
+      </w:r>
+      <w:r>
+        <w:rPr>
+          <w:rFonts w:ascii="Times New Roman" w:hAnsi="Times New Roman" w:cs="Times New Roman"/>
+          <w:strike/>
+          <w:sz w:val="24"/>
+          <w:szCs w:val="24"/>
+          <w:lang w:val="en-US"/>
+        </w:rPr>
+        <w:t>6</w:t>
+      </w:r>
     </w:p>
     <w:sectPr>
       <w:pgSz w:w="11906" w:h="16838"/>
-      <w:pgMar w:top="426" w:right="850" w:bottom="851" w:left="1134" w:header="708" w:footer="708" w:gutter="0"/>
+      <w:pgMar w:top="426" w:right="850" w:bottom="284" w:left="1134" w:header="708" w:footer="708" w:gutter="0"/>
       <w:cols w:space="708"/>
       <w:docGrid w:linePitch="360"/>
     </w:sectPr>

</xml_diff>

<commit_message>
USB transmission implemented reports
</commit_message>
<xml_diff>
--- a/Подключение периферии микроконтроллера на стенде ЭГУРМ.docx
+++ b/Подключение периферии микроконтроллера на стенде ЭГУРМ.docx
@@ -40,16 +40,6 @@
         <w:t xml:space="preserve"> ЭГУРМ</w:t>
       </w:r>
     </w:p>
-    <w:p>
-      <w:pPr>
-        <w:jc w:val="both"/>
-        <w:rPr>
-          <w:rFonts w:ascii="Times New Roman" w:hAnsi="Times New Roman" w:cs="Times New Roman"/>
-          <w:sz w:val="28"/>
-          <w:szCs w:val="28"/>
-        </w:rPr>
-      </w:pPr>
-    </w:p>
     <w:tbl>
       <w:tblPr>
         <w:tblStyle w:val="a3"/>
@@ -7890,6 +7880,7 @@
                 <w:rFonts w:ascii="Times New Roman" w:hAnsi="Times New Roman" w:cs="Times New Roman"/>
                 <w:sz w:val="24"/>
                 <w:szCs w:val="24"/>
+                <w:lang w:val="en-US"/>
               </w:rPr>
             </w:pPr>
             <w:r>
@@ -7927,6 +7918,34 @@
               <w:t>мкс</w:t>
             </w:r>
             <w:proofErr w:type="spellEnd"/>
+          </w:p>
+          <w:p>
+            <w:pPr>
+              <w:jc w:val="center"/>
+              <w:rPr>
+                <w:rFonts w:ascii="Times New Roman" w:hAnsi="Times New Roman" w:cs="Times New Roman"/>
+                <w:sz w:val="24"/>
+                <w:szCs w:val="24"/>
+              </w:rPr>
+            </w:pPr>
+            <w:r>
+              <w:rPr>
+                <w:rFonts w:ascii="Times New Roman" w:hAnsi="Times New Roman" w:cs="Times New Roman"/>
+                <w:sz w:val="24"/>
+                <w:szCs w:val="24"/>
+              </w:rPr>
+              <w:t xml:space="preserve">для </w:t>
+            </w:r>
+            <w:r>
+              <w:rPr>
+                <w:rFonts w:ascii="Times New Roman" w:hAnsi="Times New Roman" w:cs="Times New Roman"/>
+                <w:color w:val="000000" w:themeColor="text1"/>
+                <w:sz w:val="24"/>
+                <w:szCs w:val="24"/>
+                <w:lang w:val="en-US"/>
+              </w:rPr>
+              <w:t>MP-J2S-700A</w:t>
+            </w:r>
           </w:p>
         </w:tc>
         <w:tc>
@@ -8101,16 +8120,7 @@
                 <w:szCs w:val="24"/>
                 <w:lang w:val="en-US"/>
               </w:rPr>
-              <w:t>UART3</w:t>
-            </w:r>
-            <w:r>
-              <w:rPr>
-                <w:rFonts w:ascii="Times New Roman" w:hAnsi="Times New Roman" w:cs="Times New Roman"/>
-                <w:sz w:val="24"/>
-                <w:szCs w:val="24"/>
-                <w:lang w:val="en-US"/>
-              </w:rPr>
-              <w:t>_Tx_DMA</w:t>
+              <w:t>UART3_Tx_DMA</w:t>
             </w:r>
           </w:p>
         </w:tc>
@@ -8162,16 +8172,7 @@
                 <w:szCs w:val="24"/>
                 <w:lang w:val="en-US"/>
               </w:rPr>
-              <w:t>DMA</w:t>
-            </w:r>
-            <w:r>
-              <w:rPr>
-                <w:rFonts w:ascii="Times New Roman" w:hAnsi="Times New Roman" w:cs="Times New Roman"/>
-                <w:sz w:val="24"/>
-                <w:szCs w:val="24"/>
-                <w:lang w:val="en-US"/>
-              </w:rPr>
-              <w:t>1_CH</w:t>
+              <w:t>DMA1_CH</w:t>
             </w:r>
             <w:r>
               <w:rPr>
@@ -8181,6 +8182,355 @@
                 <w:lang w:val="en-US"/>
               </w:rPr>
               <w:t>4</w:t>
+            </w:r>
+          </w:p>
+        </w:tc>
+        <w:tc>
+          <w:tcPr>
+            <w:tcW w:w="992" w:type="dxa"/>
+          </w:tcPr>
+          <w:p>
+            <w:pPr>
+              <w:jc w:val="center"/>
+              <w:rPr>
+                <w:rFonts w:ascii="Times New Roman" w:hAnsi="Times New Roman" w:cs="Times New Roman"/>
+                <w:sz w:val="24"/>
+                <w:szCs w:val="24"/>
+                <w:lang w:val="en-US"/>
+              </w:rPr>
+            </w:pPr>
+            <w:r>
+              <w:rPr>
+                <w:rFonts w:ascii="Times New Roman" w:hAnsi="Times New Roman" w:cs="Times New Roman"/>
+                <w:sz w:val="24"/>
+                <w:szCs w:val="24"/>
+                <w:lang w:val="en-US"/>
+              </w:rPr>
+              <w:t>---</w:t>
+            </w:r>
+          </w:p>
+        </w:tc>
+        <w:tc>
+          <w:tcPr>
+            <w:tcW w:w="1205" w:type="dxa"/>
+          </w:tcPr>
+          <w:p>
+            <w:pPr>
+              <w:jc w:val="center"/>
+              <w:rPr>
+                <w:rFonts w:ascii="Times New Roman" w:hAnsi="Times New Roman" w:cs="Times New Roman"/>
+                <w:sz w:val="24"/>
+                <w:szCs w:val="24"/>
+                <w:lang w:val="en-US"/>
+              </w:rPr>
+            </w:pPr>
+            <w:r>
+              <w:rPr>
+                <w:rFonts w:ascii="Times New Roman" w:hAnsi="Times New Roman" w:cs="Times New Roman"/>
+                <w:sz w:val="24"/>
+                <w:szCs w:val="24"/>
+                <w:lang w:val="en-US"/>
+              </w:rPr>
+              <w:t>---</w:t>
+            </w:r>
+          </w:p>
+        </w:tc>
+        <w:tc>
+          <w:tcPr>
+            <w:tcW w:w="1195" w:type="dxa"/>
+          </w:tcPr>
+          <w:p>
+            <w:pPr>
+              <w:ind w:left="-107" w:right="-48"/>
+              <w:jc w:val="center"/>
+              <w:rPr>
+                <w:rFonts w:ascii="Times New Roman" w:hAnsi="Times New Roman" w:cs="Times New Roman"/>
+                <w:sz w:val="18"/>
+                <w:szCs w:val="18"/>
+              </w:rPr>
+            </w:pPr>
+            <w:r>
+              <w:rPr>
+                <w:rFonts w:ascii="Times New Roman" w:hAnsi="Times New Roman" w:cs="Times New Roman"/>
+                <w:sz w:val="18"/>
+                <w:szCs w:val="18"/>
+                <w:lang w:val="en-US"/>
+              </w:rPr>
+              <w:t>UART-CAN</w:t>
+            </w:r>
+          </w:p>
+        </w:tc>
+      </w:tr>
+      <w:tr>
+        <w:tc>
+          <w:tcPr>
+            <w:tcW w:w="469" w:type="dxa"/>
+          </w:tcPr>
+          <w:p>
+            <w:pPr>
+              <w:ind w:left="-108" w:right="-65"/>
+              <w:jc w:val="center"/>
+              <w:rPr>
+                <w:rFonts w:ascii="Times New Roman" w:hAnsi="Times New Roman" w:cs="Times New Roman"/>
+                <w:sz w:val="24"/>
+                <w:szCs w:val="24"/>
+                <w:lang w:val="en-US"/>
+              </w:rPr>
+            </w:pPr>
+            <w:r>
+              <w:rPr>
+                <w:rFonts w:ascii="Times New Roman" w:hAnsi="Times New Roman" w:cs="Times New Roman"/>
+                <w:sz w:val="24"/>
+                <w:szCs w:val="24"/>
+                <w:lang w:val="en-US"/>
+              </w:rPr>
+              <w:t>36</w:t>
+            </w:r>
+          </w:p>
+        </w:tc>
+        <w:tc>
+          <w:tcPr>
+            <w:tcW w:w="2934" w:type="dxa"/>
+          </w:tcPr>
+          <w:p>
+            <w:pPr>
+              <w:jc w:val="center"/>
+              <w:rPr>
+                <w:rFonts w:ascii="Times New Roman" w:hAnsi="Times New Roman" w:cs="Times New Roman"/>
+                <w:sz w:val="24"/>
+                <w:szCs w:val="24"/>
+                <w:lang w:val="en-US"/>
+              </w:rPr>
+            </w:pPr>
+            <w:r>
+              <w:rPr>
+                <w:rFonts w:ascii="Times New Roman" w:hAnsi="Times New Roman" w:cs="Times New Roman"/>
+                <w:sz w:val="24"/>
+                <w:szCs w:val="24"/>
+                <w:lang w:val="en-US"/>
+              </w:rPr>
+              <w:t>UART3_Rx_DMA</w:t>
+            </w:r>
+          </w:p>
+        </w:tc>
+        <w:tc>
+          <w:tcPr>
+            <w:tcW w:w="1559" w:type="dxa"/>
+          </w:tcPr>
+          <w:p>
+            <w:pPr>
+              <w:jc w:val="center"/>
+              <w:rPr>
+                <w:rFonts w:ascii="Times New Roman" w:hAnsi="Times New Roman" w:cs="Times New Roman"/>
+                <w:sz w:val="24"/>
+                <w:szCs w:val="24"/>
+                <w:lang w:val="en-US"/>
+              </w:rPr>
+            </w:pPr>
+            <w:proofErr w:type="spellStart"/>
+            <w:r>
+              <w:rPr>
+                <w:rFonts w:ascii="Times New Roman" w:hAnsi="Times New Roman" w:cs="Times New Roman"/>
+                <w:sz w:val="24"/>
+                <w:szCs w:val="24"/>
+                <w:lang w:val="en-US"/>
+              </w:rPr>
+              <w:t>DMAx</w:t>
+            </w:r>
+            <w:proofErr w:type="spellEnd"/>
+          </w:p>
+        </w:tc>
+        <w:tc>
+          <w:tcPr>
+            <w:tcW w:w="2126" w:type="dxa"/>
+          </w:tcPr>
+          <w:p>
+            <w:pPr>
+              <w:jc w:val="center"/>
+              <w:rPr>
+                <w:rFonts w:ascii="Times New Roman" w:hAnsi="Times New Roman" w:cs="Times New Roman"/>
+                <w:sz w:val="24"/>
+                <w:szCs w:val="24"/>
+                <w:lang w:val="en-US"/>
+              </w:rPr>
+            </w:pPr>
+            <w:r>
+              <w:rPr>
+                <w:rFonts w:ascii="Times New Roman" w:hAnsi="Times New Roman" w:cs="Times New Roman"/>
+                <w:sz w:val="24"/>
+                <w:szCs w:val="24"/>
+                <w:lang w:val="en-US"/>
+              </w:rPr>
+              <w:t>DMA1_CH2</w:t>
+            </w:r>
+          </w:p>
+        </w:tc>
+        <w:tc>
+          <w:tcPr>
+            <w:tcW w:w="992" w:type="dxa"/>
+          </w:tcPr>
+          <w:p>
+            <w:pPr>
+              <w:jc w:val="center"/>
+              <w:rPr>
+                <w:rFonts w:ascii="Times New Roman" w:hAnsi="Times New Roman" w:cs="Times New Roman"/>
+                <w:sz w:val="24"/>
+                <w:szCs w:val="24"/>
+                <w:lang w:val="en-US"/>
+              </w:rPr>
+            </w:pPr>
+            <w:r>
+              <w:rPr>
+                <w:rFonts w:ascii="Times New Roman" w:hAnsi="Times New Roman" w:cs="Times New Roman"/>
+                <w:sz w:val="24"/>
+                <w:szCs w:val="24"/>
+                <w:lang w:val="en-US"/>
+              </w:rPr>
+              <w:t>---</w:t>
+            </w:r>
+          </w:p>
+        </w:tc>
+        <w:tc>
+          <w:tcPr>
+            <w:tcW w:w="1205" w:type="dxa"/>
+          </w:tcPr>
+          <w:p>
+            <w:pPr>
+              <w:jc w:val="center"/>
+              <w:rPr>
+                <w:rFonts w:ascii="Times New Roman" w:hAnsi="Times New Roman" w:cs="Times New Roman"/>
+                <w:sz w:val="24"/>
+                <w:szCs w:val="24"/>
+                <w:lang w:val="en-US"/>
+              </w:rPr>
+            </w:pPr>
+            <w:r>
+              <w:rPr>
+                <w:rFonts w:ascii="Times New Roman" w:hAnsi="Times New Roman" w:cs="Times New Roman"/>
+                <w:sz w:val="24"/>
+                <w:szCs w:val="24"/>
+                <w:lang w:val="en-US"/>
+              </w:rPr>
+              <w:t>---</w:t>
+            </w:r>
+          </w:p>
+        </w:tc>
+        <w:tc>
+          <w:tcPr>
+            <w:tcW w:w="1195" w:type="dxa"/>
+          </w:tcPr>
+          <w:p>
+            <w:pPr>
+              <w:ind w:left="-107" w:right="-48"/>
+              <w:jc w:val="center"/>
+              <w:rPr>
+                <w:rFonts w:ascii="Times New Roman" w:hAnsi="Times New Roman" w:cs="Times New Roman"/>
+                <w:sz w:val="24"/>
+                <w:szCs w:val="24"/>
+              </w:rPr>
+            </w:pPr>
+            <w:r>
+              <w:rPr>
+                <w:rFonts w:ascii="Times New Roman" w:hAnsi="Times New Roman" w:cs="Times New Roman"/>
+                <w:sz w:val="18"/>
+                <w:szCs w:val="18"/>
+                <w:lang w:val="en-US"/>
+              </w:rPr>
+              <w:t>UART-CAN</w:t>
+            </w:r>
+          </w:p>
+        </w:tc>
+      </w:tr>
+      <w:tr>
+        <w:tc>
+          <w:tcPr>
+            <w:tcW w:w="469" w:type="dxa"/>
+          </w:tcPr>
+          <w:p>
+            <w:pPr>
+              <w:ind w:left="-108" w:right="-65"/>
+              <w:jc w:val="center"/>
+              <w:rPr>
+                <w:rFonts w:ascii="Times New Roman" w:hAnsi="Times New Roman" w:cs="Times New Roman"/>
+                <w:sz w:val="24"/>
+                <w:szCs w:val="24"/>
+              </w:rPr>
+            </w:pPr>
+          </w:p>
+        </w:tc>
+        <w:tc>
+          <w:tcPr>
+            <w:tcW w:w="2934" w:type="dxa"/>
+          </w:tcPr>
+          <w:p>
+            <w:pPr>
+              <w:jc w:val="center"/>
+              <w:rPr>
+                <w:rFonts w:ascii="Times New Roman" w:hAnsi="Times New Roman" w:cs="Times New Roman"/>
+                <w:sz w:val="24"/>
+                <w:szCs w:val="24"/>
+              </w:rPr>
+            </w:pPr>
+            <w:r>
+              <w:rPr>
+                <w:rFonts w:ascii="Times New Roman" w:hAnsi="Times New Roman" w:cs="Times New Roman"/>
+                <w:sz w:val="24"/>
+                <w:szCs w:val="24"/>
+              </w:rPr>
+              <w:t xml:space="preserve">Период </w:t>
+            </w:r>
+            <w:r>
+              <w:rPr>
+                <w:rFonts w:ascii="Times New Roman" w:hAnsi="Times New Roman" w:cs="Times New Roman"/>
+                <w:sz w:val="24"/>
+                <w:szCs w:val="24"/>
+              </w:rPr>
+              <w:t>20</w:t>
+            </w:r>
+            <w:r>
+              <w:rPr>
+                <w:rFonts w:ascii="Times New Roman" w:hAnsi="Times New Roman" w:cs="Times New Roman"/>
+                <w:sz w:val="24"/>
+                <w:szCs w:val="24"/>
+              </w:rPr>
+              <w:t xml:space="preserve">0 </w:t>
+            </w:r>
+            <w:proofErr w:type="spellStart"/>
+            <w:r>
+              <w:rPr>
+                <w:rFonts w:ascii="Times New Roman" w:hAnsi="Times New Roman" w:cs="Times New Roman"/>
+                <w:sz w:val="24"/>
+                <w:szCs w:val="24"/>
+              </w:rPr>
+              <w:t>мкс</w:t>
+            </w:r>
+            <w:proofErr w:type="spellEnd"/>
+          </w:p>
+          <w:p>
+            <w:pPr>
+              <w:jc w:val="center"/>
+              <w:rPr>
+                <w:rFonts w:ascii="Times New Roman" w:hAnsi="Times New Roman" w:cs="Times New Roman"/>
+                <w:sz w:val="24"/>
+                <w:szCs w:val="24"/>
+              </w:rPr>
+            </w:pPr>
+            <w:r>
+              <w:rPr>
+                <w:rFonts w:ascii="Times New Roman" w:hAnsi="Times New Roman" w:cs="Times New Roman"/>
+                <w:sz w:val="24"/>
+                <w:szCs w:val="24"/>
+              </w:rPr>
+              <w:t xml:space="preserve">для </w:t>
+            </w:r>
+            <w:r>
+              <w:rPr>
+                <w:rFonts w:ascii="Times New Roman" w:hAnsi="Times New Roman" w:cs="Times New Roman"/>
+                <w:color w:val="000000" w:themeColor="text1"/>
+                <w:sz w:val="24"/>
+                <w:szCs w:val="24"/>
+              </w:rPr>
+              <w:t>Муфты</w:t>
             </w:r>
             <w:bookmarkStart w:id="0" w:name="_GoBack"/>
             <w:bookmarkEnd w:id="0"/>
@@ -8188,6 +8538,65 @@
         </w:tc>
         <w:tc>
           <w:tcPr>
+            <w:tcW w:w="1559" w:type="dxa"/>
+          </w:tcPr>
+          <w:p>
+            <w:pPr>
+              <w:jc w:val="center"/>
+              <w:rPr>
+                <w:rFonts w:ascii="Times New Roman" w:hAnsi="Times New Roman" w:cs="Times New Roman"/>
+                <w:sz w:val="24"/>
+                <w:szCs w:val="24"/>
+                <w:lang w:val="en-US"/>
+              </w:rPr>
+            </w:pPr>
+            <w:proofErr w:type="spellStart"/>
+            <w:r>
+              <w:rPr>
+                <w:rFonts w:ascii="Times New Roman" w:hAnsi="Times New Roman" w:cs="Times New Roman"/>
+                <w:sz w:val="24"/>
+                <w:szCs w:val="24"/>
+                <w:lang w:val="en-US"/>
+              </w:rPr>
+              <w:t>TIMx</w:t>
+            </w:r>
+            <w:proofErr w:type="spellEnd"/>
+          </w:p>
+        </w:tc>
+        <w:tc>
+          <w:tcPr>
+            <w:tcW w:w="2126" w:type="dxa"/>
+          </w:tcPr>
+          <w:p>
+            <w:pPr>
+              <w:jc w:val="center"/>
+              <w:rPr>
+                <w:rFonts w:ascii="Times New Roman" w:hAnsi="Times New Roman" w:cs="Times New Roman"/>
+                <w:sz w:val="24"/>
+                <w:szCs w:val="24"/>
+              </w:rPr>
+            </w:pPr>
+            <w:r>
+              <w:rPr>
+                <w:rFonts w:ascii="Times New Roman" w:hAnsi="Times New Roman" w:cs="Times New Roman"/>
+                <w:sz w:val="24"/>
+                <w:szCs w:val="24"/>
+                <w:lang w:val="en-US"/>
+              </w:rPr>
+              <w:t>TIMER</w:t>
+            </w:r>
+            <w:r>
+              <w:rPr>
+                <w:rFonts w:ascii="Times New Roman" w:hAnsi="Times New Roman" w:cs="Times New Roman"/>
+                <w:sz w:val="24"/>
+                <w:szCs w:val="24"/>
+              </w:rPr>
+              <w:t>11</w:t>
+            </w:r>
+          </w:p>
+        </w:tc>
+        <w:tc>
+          <w:tcPr>
             <w:tcW w:w="992" w:type="dxa"/>
           </w:tcPr>
           <w:p>
@@ -8234,322 +8643,6 @@
               </w:rPr>
               <w:t>---</w:t>
             </w:r>
-          </w:p>
-        </w:tc>
-        <w:tc>
-          <w:tcPr>
-            <w:tcW w:w="1195" w:type="dxa"/>
-          </w:tcPr>
-          <w:p>
-            <w:pPr>
-              <w:ind w:left="-107" w:right="-48"/>
-              <w:jc w:val="center"/>
-              <w:rPr>
-                <w:rFonts w:ascii="Times New Roman" w:hAnsi="Times New Roman" w:cs="Times New Roman"/>
-                <w:sz w:val="18"/>
-                <w:szCs w:val="18"/>
-              </w:rPr>
-            </w:pPr>
-            <w:r>
-              <w:rPr>
-                <w:rFonts w:ascii="Times New Roman" w:hAnsi="Times New Roman" w:cs="Times New Roman"/>
-                <w:sz w:val="18"/>
-                <w:szCs w:val="18"/>
-                <w:lang w:val="en-US"/>
-              </w:rPr>
-              <w:t>UART</w:t>
-            </w:r>
-            <w:r>
-              <w:rPr>
-                <w:rFonts w:ascii="Times New Roman" w:hAnsi="Times New Roman" w:cs="Times New Roman"/>
-                <w:sz w:val="18"/>
-                <w:szCs w:val="18"/>
-                <w:lang w:val="en-US"/>
-              </w:rPr>
-              <w:t>-CAN</w:t>
-            </w:r>
-          </w:p>
-        </w:tc>
-      </w:tr>
-      <w:tr>
-        <w:tc>
-          <w:tcPr>
-            <w:tcW w:w="469" w:type="dxa"/>
-          </w:tcPr>
-          <w:p>
-            <w:pPr>
-              <w:ind w:left="-108" w:right="-65"/>
-              <w:jc w:val="center"/>
-              <w:rPr>
-                <w:rFonts w:ascii="Times New Roman" w:hAnsi="Times New Roman" w:cs="Times New Roman"/>
-                <w:sz w:val="24"/>
-                <w:szCs w:val="24"/>
-                <w:lang w:val="en-US"/>
-              </w:rPr>
-            </w:pPr>
-            <w:r>
-              <w:rPr>
-                <w:rFonts w:ascii="Times New Roman" w:hAnsi="Times New Roman" w:cs="Times New Roman"/>
-                <w:sz w:val="24"/>
-                <w:szCs w:val="24"/>
-                <w:lang w:val="en-US"/>
-              </w:rPr>
-              <w:t>36</w:t>
-            </w:r>
-          </w:p>
-        </w:tc>
-        <w:tc>
-          <w:tcPr>
-            <w:tcW w:w="2934" w:type="dxa"/>
-          </w:tcPr>
-          <w:p>
-            <w:pPr>
-              <w:jc w:val="center"/>
-              <w:rPr>
-                <w:rFonts w:ascii="Times New Roman" w:hAnsi="Times New Roman" w:cs="Times New Roman"/>
-                <w:sz w:val="24"/>
-                <w:szCs w:val="24"/>
-                <w:lang w:val="en-US"/>
-              </w:rPr>
-            </w:pPr>
-            <w:r>
-              <w:rPr>
-                <w:rFonts w:ascii="Times New Roman" w:hAnsi="Times New Roman" w:cs="Times New Roman"/>
-                <w:sz w:val="24"/>
-                <w:szCs w:val="24"/>
-                <w:lang w:val="en-US"/>
-              </w:rPr>
-              <w:t>UART3</w:t>
-            </w:r>
-            <w:r>
-              <w:rPr>
-                <w:rFonts w:ascii="Times New Roman" w:hAnsi="Times New Roman" w:cs="Times New Roman"/>
-                <w:sz w:val="24"/>
-                <w:szCs w:val="24"/>
-                <w:lang w:val="en-US"/>
-              </w:rPr>
-              <w:t>_Rx_DMA</w:t>
-            </w:r>
-          </w:p>
-        </w:tc>
-        <w:tc>
-          <w:tcPr>
-            <w:tcW w:w="1559" w:type="dxa"/>
-          </w:tcPr>
-          <w:p>
-            <w:pPr>
-              <w:jc w:val="center"/>
-              <w:rPr>
-                <w:rFonts w:ascii="Times New Roman" w:hAnsi="Times New Roman" w:cs="Times New Roman"/>
-                <w:sz w:val="24"/>
-                <w:szCs w:val="24"/>
-                <w:lang w:val="en-US"/>
-              </w:rPr>
-            </w:pPr>
-            <w:proofErr w:type="spellStart"/>
-            <w:r>
-              <w:rPr>
-                <w:rFonts w:ascii="Times New Roman" w:hAnsi="Times New Roman" w:cs="Times New Roman"/>
-                <w:sz w:val="24"/>
-                <w:szCs w:val="24"/>
-                <w:lang w:val="en-US"/>
-              </w:rPr>
-              <w:t>DMAx</w:t>
-            </w:r>
-            <w:proofErr w:type="spellEnd"/>
-          </w:p>
-        </w:tc>
-        <w:tc>
-          <w:tcPr>
-            <w:tcW w:w="2126" w:type="dxa"/>
-          </w:tcPr>
-          <w:p>
-            <w:pPr>
-              <w:jc w:val="center"/>
-              <w:rPr>
-                <w:rFonts w:ascii="Times New Roman" w:hAnsi="Times New Roman" w:cs="Times New Roman"/>
-                <w:sz w:val="24"/>
-                <w:szCs w:val="24"/>
-                <w:lang w:val="en-US"/>
-              </w:rPr>
-            </w:pPr>
-            <w:r>
-              <w:rPr>
-                <w:rFonts w:ascii="Times New Roman" w:hAnsi="Times New Roman" w:cs="Times New Roman"/>
-                <w:sz w:val="24"/>
-                <w:szCs w:val="24"/>
-                <w:lang w:val="en-US"/>
-              </w:rPr>
-              <w:t>DMA1_CH2</w:t>
-            </w:r>
-          </w:p>
-        </w:tc>
-        <w:tc>
-          <w:tcPr>
-            <w:tcW w:w="992" w:type="dxa"/>
-          </w:tcPr>
-          <w:p>
-            <w:pPr>
-              <w:jc w:val="center"/>
-              <w:rPr>
-                <w:rFonts w:ascii="Times New Roman" w:hAnsi="Times New Roman" w:cs="Times New Roman"/>
-                <w:sz w:val="24"/>
-                <w:szCs w:val="24"/>
-                <w:lang w:val="en-US"/>
-              </w:rPr>
-            </w:pPr>
-            <w:r>
-              <w:rPr>
-                <w:rFonts w:ascii="Times New Roman" w:hAnsi="Times New Roman" w:cs="Times New Roman"/>
-                <w:sz w:val="24"/>
-                <w:szCs w:val="24"/>
-                <w:lang w:val="en-US"/>
-              </w:rPr>
-              <w:t>---</w:t>
-            </w:r>
-          </w:p>
-        </w:tc>
-        <w:tc>
-          <w:tcPr>
-            <w:tcW w:w="1205" w:type="dxa"/>
-          </w:tcPr>
-          <w:p>
-            <w:pPr>
-              <w:jc w:val="center"/>
-              <w:rPr>
-                <w:rFonts w:ascii="Times New Roman" w:hAnsi="Times New Roman" w:cs="Times New Roman"/>
-                <w:sz w:val="24"/>
-                <w:szCs w:val="24"/>
-                <w:lang w:val="en-US"/>
-              </w:rPr>
-            </w:pPr>
-            <w:r>
-              <w:rPr>
-                <w:rFonts w:ascii="Times New Roman" w:hAnsi="Times New Roman" w:cs="Times New Roman"/>
-                <w:sz w:val="24"/>
-                <w:szCs w:val="24"/>
-                <w:lang w:val="en-US"/>
-              </w:rPr>
-              <w:t>---</w:t>
-            </w:r>
-          </w:p>
-        </w:tc>
-        <w:tc>
-          <w:tcPr>
-            <w:tcW w:w="1195" w:type="dxa"/>
-          </w:tcPr>
-          <w:p>
-            <w:pPr>
-              <w:ind w:left="-107" w:right="-48"/>
-              <w:jc w:val="center"/>
-              <w:rPr>
-                <w:rFonts w:ascii="Times New Roman" w:hAnsi="Times New Roman" w:cs="Times New Roman"/>
-                <w:sz w:val="24"/>
-                <w:szCs w:val="24"/>
-              </w:rPr>
-            </w:pPr>
-            <w:r>
-              <w:rPr>
-                <w:rFonts w:ascii="Times New Roman" w:hAnsi="Times New Roman" w:cs="Times New Roman"/>
-                <w:sz w:val="18"/>
-                <w:szCs w:val="18"/>
-                <w:lang w:val="en-US"/>
-              </w:rPr>
-              <w:t>UART-CAN</w:t>
-            </w:r>
-          </w:p>
-        </w:tc>
-      </w:tr>
-      <w:tr>
-        <w:tc>
-          <w:tcPr>
-            <w:tcW w:w="469" w:type="dxa"/>
-          </w:tcPr>
-          <w:p>
-            <w:pPr>
-              <w:ind w:left="-108" w:right="-65"/>
-              <w:jc w:val="center"/>
-              <w:rPr>
-                <w:rFonts w:ascii="Times New Roman" w:hAnsi="Times New Roman" w:cs="Times New Roman"/>
-                <w:sz w:val="24"/>
-                <w:szCs w:val="24"/>
-              </w:rPr>
-            </w:pPr>
-          </w:p>
-        </w:tc>
-        <w:tc>
-          <w:tcPr>
-            <w:tcW w:w="2934" w:type="dxa"/>
-          </w:tcPr>
-          <w:p>
-            <w:pPr>
-              <w:jc w:val="center"/>
-              <w:rPr>
-                <w:rFonts w:ascii="Times New Roman" w:hAnsi="Times New Roman" w:cs="Times New Roman"/>
-                <w:sz w:val="24"/>
-                <w:szCs w:val="24"/>
-              </w:rPr>
-            </w:pPr>
-          </w:p>
-        </w:tc>
-        <w:tc>
-          <w:tcPr>
-            <w:tcW w:w="1559" w:type="dxa"/>
-          </w:tcPr>
-          <w:p>
-            <w:pPr>
-              <w:jc w:val="center"/>
-              <w:rPr>
-                <w:rFonts w:ascii="Times New Roman" w:hAnsi="Times New Roman" w:cs="Times New Roman"/>
-                <w:sz w:val="24"/>
-                <w:szCs w:val="24"/>
-              </w:rPr>
-            </w:pPr>
-          </w:p>
-        </w:tc>
-        <w:tc>
-          <w:tcPr>
-            <w:tcW w:w="2126" w:type="dxa"/>
-          </w:tcPr>
-          <w:p>
-            <w:pPr>
-              <w:jc w:val="center"/>
-              <w:rPr>
-                <w:rFonts w:ascii="Times New Roman" w:hAnsi="Times New Roman" w:cs="Times New Roman"/>
-                <w:sz w:val="24"/>
-                <w:szCs w:val="24"/>
-              </w:rPr>
-            </w:pPr>
-          </w:p>
-        </w:tc>
-        <w:tc>
-          <w:tcPr>
-            <w:tcW w:w="992" w:type="dxa"/>
-          </w:tcPr>
-          <w:p>
-            <w:pPr>
-              <w:jc w:val="center"/>
-              <w:rPr>
-                <w:rFonts w:ascii="Times New Roman" w:hAnsi="Times New Roman" w:cs="Times New Roman"/>
-                <w:sz w:val="24"/>
-                <w:szCs w:val="24"/>
-              </w:rPr>
-            </w:pPr>
-          </w:p>
-        </w:tc>
-        <w:tc>
-          <w:tcPr>
-            <w:tcW w:w="1205" w:type="dxa"/>
-          </w:tcPr>
-          <w:p>
-            <w:pPr>
-              <w:jc w:val="center"/>
-              <w:rPr>
-                <w:rFonts w:ascii="Times New Roman" w:hAnsi="Times New Roman" w:cs="Times New Roman"/>
-                <w:sz w:val="24"/>
-                <w:szCs w:val="24"/>
-              </w:rPr>
-            </w:pPr>
           </w:p>
         </w:tc>
         <w:tc>

</xml_diff>